<commit_message>
Remplacement des captures dans entreprise et gestion salon carrière
</commit_message>
<xml_diff>
--- a/GESTION SALON CARRIÈRE.docx
+++ b/GESTION SALON CARRIÈRE.docx
@@ -3544,311 +3544,16 @@
     </w:p>
     <w:p>
       <w:pPr>
-        <w:pStyle w:val="Titre1"/>
-        <w:numPr>
-          <w:ilvl w:val="0"/>
-          <w:numId w:val="1"/>
-        </w:numPr>
-        <w:rPr>
-          <w:color w:val="323E4F" w:themeColor="text2" w:themeShade="BF"/>
-        </w:rPr>
-      </w:pPr>
-      <w:bookmarkStart w:id="1" w:name="_Toc508308051"/>
+        <w:pStyle w:val="Titre2"/>
+      </w:pPr>
+      <w:bookmarkStart w:id="1" w:name="_bookmark4"/>
+      <w:bookmarkStart w:id="2" w:name="_Toc508308055"/>
+      <w:bookmarkEnd w:id="1"/>
       <w:r>
         <w:lastRenderedPageBreak/>
-        <w:t>DESCRIPTION</w:t>
-      </w:r>
-      <w:r>
-        <w:rPr>
-          <w:spacing w:val="1"/>
-        </w:rPr>
-        <w:t xml:space="preserve"> </w:t>
-      </w:r>
-      <w:r>
-        <w:t>GÉNÉRALE</w:t>
-      </w:r>
-      <w:bookmarkStart w:id="2" w:name="_GoBack"/>
-      <w:bookmarkEnd w:id="1"/>
+        <w:t>Sécurité</w:t>
+      </w:r>
       <w:bookmarkEnd w:id="2"/>
-    </w:p>
-    <w:p>
-      <w:pPr>
-        <w:pStyle w:val="Paragraphedeliste"/>
-        <w:ind w:left="1080"/>
-      </w:pPr>
-    </w:p>
-    <w:p>
-      <w:pPr>
-        <w:pStyle w:val="Titre2"/>
-        <w:rPr>
-          <w:rStyle w:val="Titre2Car"/>
-        </w:rPr>
-      </w:pPr>
-      <w:bookmarkStart w:id="3" w:name="_bookmark1"/>
-      <w:bookmarkStart w:id="4" w:name="_Toc508308052"/>
-      <w:bookmarkEnd w:id="3"/>
-      <w:r>
-        <w:t>But</w:t>
-      </w:r>
-      <w:bookmarkEnd w:id="4"/>
-    </w:p>
-    <w:p>
-      <w:pPr>
-        <w:rPr>
-          <w:color w:val="343437"/>
-        </w:rPr>
-      </w:pPr>
-      <w:r>
-        <w:rPr>
-          <w:color w:val="343437"/>
-        </w:rPr>
-        <w:t>Le client a besoin d’une application pour faire de la gestion de données. Celle-ci se composera de deux blocs distincts : un bloc pour la gestion de stage et un autre pour la gestion du salon de carrière. Chaque bloc aura des besoins qui lui seront propres, mais l’important est d’avoir un accès constant et innovateur à ces données.</w:t>
-      </w:r>
-    </w:p>
-    <w:p>
-      <w:pPr>
-        <w:pStyle w:val="Titre2"/>
-      </w:pPr>
-      <w:bookmarkStart w:id="5" w:name="_bookmark2"/>
-      <w:bookmarkStart w:id="6" w:name="_Toc508308053"/>
-      <w:bookmarkEnd w:id="5"/>
-      <w:r>
-        <w:t>Processus</w:t>
-      </w:r>
-      <w:r>
-        <w:rPr>
-          <w:spacing w:val="-1"/>
-        </w:rPr>
-        <w:t xml:space="preserve"> </w:t>
-      </w:r>
-      <w:r>
-        <w:t>administratifs</w:t>
-      </w:r>
-      <w:bookmarkEnd w:id="6"/>
-    </w:p>
-    <w:p>
-      <w:r>
-        <w:t xml:space="preserve">La version actuelle a besoin d’un renouveau. Les enseignants affichent les offres </w:t>
-      </w:r>
-      <w:proofErr w:type="gramStart"/>
-      <w:r>
-        <w:t>de</w:t>
-      </w:r>
-      <w:proofErr w:type="gramEnd"/>
-      <w:r>
-        <w:t xml:space="preserve"> stages et les étudiants postulent en envoyant leur cv aux compagnies directement (la plupart du temps). Les enseignants font un suivi auprès des étudiants (et des compagnies). Lorsqu’un stage est conclu, le protocole d’entente de stage doit être complété par les trois parties (entreprise, étudiant, enseignant). Le tout suivi dans un fichier Excel, sous forme de fichier tableur. L’enseignant s’occupe de tout le processus administratif. Il va gérer les offres de stage, les besoins des clients ainsi que les acquis des étudiants. La plateforme utilisée n’est donc clairement pas optimisée pour l’ampleur de la tâche.</w:t>
-      </w:r>
-    </w:p>
-    <w:p>
-      <w:pPr>
-        <w:pStyle w:val="Titre2"/>
-      </w:pPr>
-      <w:bookmarkStart w:id="7" w:name="_bookmark3"/>
-      <w:bookmarkStart w:id="8" w:name="_Toc508308054"/>
-      <w:bookmarkEnd w:id="7"/>
-      <w:r>
-        <w:t>Description générale</w:t>
-      </w:r>
-      <w:bookmarkEnd w:id="8"/>
-    </w:p>
-    <w:p>
-      <w:pPr>
-        <w:rPr>
-          <w:sz w:val="22"/>
-          <w:szCs w:val="22"/>
-        </w:rPr>
-      </w:pPr>
-      <w:r>
-        <w:rPr>
-          <w:sz w:val="26"/>
-        </w:rPr>
-        <w:t>P</w:t>
-      </w:r>
-      <w:r>
-        <w:rPr>
-          <w:sz w:val="22"/>
-          <w:szCs w:val="22"/>
-        </w:rPr>
-        <w:t>our l’implantation de la nouvelle application, nous avons décidé de trier le tout avec des fiches, pour une version simplifiée du produit, comme suit :</w:t>
-      </w:r>
-    </w:p>
-    <w:p>
-      <w:pPr>
-        <w:rPr>
-          <w:sz w:val="22"/>
-          <w:szCs w:val="22"/>
-        </w:rPr>
-      </w:pPr>
-      <w:r>
-        <w:rPr>
-          <w:b/>
-          <w:sz w:val="22"/>
-          <w:szCs w:val="22"/>
-        </w:rPr>
-        <w:t>Fiche de stages (pour les enseignants</w:t>
-      </w:r>
-      <w:r>
-        <w:rPr>
-          <w:sz w:val="22"/>
-          <w:szCs w:val="22"/>
-        </w:rPr>
-        <w:t>) : La plus grosse partie de l’application se retrouve ici. Dans un premier temps, il faut permettre aux utilisateurs du logiciel de pouvoir faire des mises à jour des étudiants, des entreprises et de leurs collègues. Ces mises à jour vont permettre de bien gérer l’attribution des stages. De plus, les diverses listes doivent être faites sous la même forme pour permettre une uniformité dans les données. Selon le type de liste, différentes informations peuvent être présentées.</w:t>
-      </w:r>
-    </w:p>
-    <w:p>
-      <w:pPr>
-        <w:rPr>
-          <w:sz w:val="22"/>
-          <w:szCs w:val="22"/>
-        </w:rPr>
-      </w:pPr>
-      <w:r>
-        <w:rPr>
-          <w:sz w:val="22"/>
-          <w:szCs w:val="22"/>
-        </w:rPr>
-        <w:t>-</w:t>
-      </w:r>
-      <w:r>
-        <w:rPr>
-          <w:b/>
-          <w:sz w:val="22"/>
-          <w:szCs w:val="22"/>
-        </w:rPr>
-        <w:t>Fiche des entreprises</w:t>
-      </w:r>
-      <w:r>
-        <w:rPr>
-          <w:sz w:val="22"/>
-          <w:szCs w:val="22"/>
-        </w:rPr>
-        <w:t xml:space="preserve"> : Dans cette liste, nous devrons retrouver les informations suivantes par rapport aux stages : les offres, les informations qui les concernent, les </w:t>
-      </w:r>
-      <w:r>
-        <w:rPr>
-          <w:sz w:val="22"/>
-          <w:szCs w:val="22"/>
-        </w:rPr>
-        <w:lastRenderedPageBreak/>
-        <w:t xml:space="preserve">contacts au sein de l’entreprise avec leurs rangs, le(s) numéro(s) de(s) téléphone(s) ainsi que le(s) poste(s) et le programme d’étude (réseau, gestion ou industrielle) recherché. </w:t>
-      </w:r>
-    </w:p>
-    <w:p>
-      <w:pPr>
-        <w:rPr>
-          <w:sz w:val="22"/>
-          <w:szCs w:val="22"/>
-        </w:rPr>
-      </w:pPr>
-      <w:r>
-        <w:rPr>
-          <w:sz w:val="22"/>
-          <w:szCs w:val="22"/>
-        </w:rPr>
-        <w:t>-</w:t>
-      </w:r>
-      <w:r>
-        <w:rPr>
-          <w:b/>
-          <w:sz w:val="22"/>
-          <w:szCs w:val="22"/>
-        </w:rPr>
-        <w:t>Fiche des étudiants :</w:t>
-      </w:r>
-      <w:r>
-        <w:rPr>
-          <w:sz w:val="22"/>
-          <w:szCs w:val="22"/>
-        </w:rPr>
-        <w:t xml:space="preserve"> Dans cette liste, nous retrouvons les informations suivantes par rapport au stage : le DA de l’étudiant, son nom, son sexe, son numéro de téléphone, son courriel, et son programme d’étude (réseau, gestion ou industrielle).</w:t>
-      </w:r>
-    </w:p>
-    <w:p>
-      <w:pPr>
-        <w:rPr>
-          <w:sz w:val="22"/>
-          <w:szCs w:val="22"/>
-        </w:rPr>
-      </w:pPr>
-      <w:r>
-        <w:rPr>
-          <w:sz w:val="22"/>
-          <w:szCs w:val="22"/>
-        </w:rPr>
-        <w:t>-</w:t>
-      </w:r>
-      <w:r>
-        <w:rPr>
-          <w:b/>
-          <w:sz w:val="22"/>
-          <w:szCs w:val="22"/>
-        </w:rPr>
-        <w:t>Fiche des enseignants</w:t>
-      </w:r>
-      <w:r>
-        <w:rPr>
-          <w:sz w:val="22"/>
-          <w:szCs w:val="22"/>
-        </w:rPr>
-        <w:t xml:space="preserve"> : Dans cette liste, nous retrouvons les informations suivantes par rapport aux enseignants :  son compte utilisateur, son nom, son sexe, son numéro de téléphone et son courriel. </w:t>
-      </w:r>
-    </w:p>
-    <w:p>
-      <w:pPr>
-        <w:rPr>
-          <w:sz w:val="22"/>
-          <w:szCs w:val="22"/>
-        </w:rPr>
-      </w:pPr>
-      <w:r>
-        <w:rPr>
-          <w:b/>
-          <w:sz w:val="22"/>
-          <w:szCs w:val="22"/>
-        </w:rPr>
-        <w:t>-Informations supplémentaires</w:t>
-      </w:r>
-      <w:r>
-        <w:rPr>
-          <w:sz w:val="22"/>
-          <w:szCs w:val="22"/>
-        </w:rPr>
-        <w:t xml:space="preserve"> : De plus, dans la section « Fiche des enseignants », on doit pouvoir voir si un utilisateur est en train de travailler sur une fiche de stage. Si c’est le cas, il faut pouvoir retrouver la même information dans la « Fiche des entreprises ». Un enseignant doit pouvoir convertir son ancienne base de données vers la nouvelle plateforme, et être en mesure d’ajouter des notes sur les étudiants et les entreprises.</w:t>
-      </w:r>
-    </w:p>
-    <w:p>
-      <w:pPr>
-        <w:rPr>
-          <w:sz w:val="22"/>
-          <w:szCs w:val="22"/>
-        </w:rPr>
-      </w:pPr>
-      <w:r>
-        <w:rPr>
-          <w:sz w:val="22"/>
-          <w:szCs w:val="22"/>
-        </w:rPr>
-        <w:t>Plusieurs fonctionnalités additionnelles seront présentes pour le bon fonctionnement de l’application, tel que la gestion du salon carrière, l’importation de données de stage à partir d’Excel, des mises à jour des utilisateurs (enseignants, étudiants, stages, ent</w:t>
-      </w:r>
-      <w:r>
-        <w:rPr>
-          <w:sz w:val="22"/>
-          <w:szCs w:val="22"/>
-        </w:rPr>
-        <w:t>reprises, droits utilisateurs).</w:t>
-      </w:r>
-    </w:p>
-    <w:p>
-      <w:pPr>
-        <w:pStyle w:val="Titre2"/>
-      </w:pPr>
-      <w:bookmarkStart w:id="9" w:name="_bookmark4"/>
-      <w:bookmarkStart w:id="10" w:name="_Toc508308055"/>
-      <w:bookmarkEnd w:id="9"/>
-      <w:r>
-        <w:t>Sécurité</w:t>
-      </w:r>
-      <w:bookmarkEnd w:id="10"/>
     </w:p>
     <w:p>
       <w:pPr>
@@ -3867,9 +3572,9 @@
       <w:pPr>
         <w:pStyle w:val="Titre2"/>
       </w:pPr>
-      <w:bookmarkStart w:id="11" w:name="_bookmark5"/>
-      <w:bookmarkStart w:id="12" w:name="_Toc508308056"/>
-      <w:bookmarkEnd w:id="11"/>
+      <w:bookmarkStart w:id="3" w:name="_bookmark5"/>
+      <w:bookmarkStart w:id="4" w:name="_Toc508308056"/>
+      <w:bookmarkEnd w:id="3"/>
       <w:r>
         <w:t>Historique du</w:t>
       </w:r>
@@ -3882,7 +3587,7 @@
       <w:r>
         <w:t>dossier</w:t>
       </w:r>
-      <w:bookmarkEnd w:id="12"/>
+      <w:bookmarkEnd w:id="4"/>
     </w:p>
     <w:tbl>
       <w:tblPr>
@@ -4044,168 +3749,6 @@
       </w:tr>
       <w:tr>
         <w:trPr>
-          <w:trHeight w:val="333"/>
-        </w:trPr>
-        <w:tc>
-          <w:tcPr>
-            <w:tcW w:w="1601" w:type="dxa"/>
-            <w:tcBorders>
-              <w:top w:val="single" w:sz="4" w:space="0" w:color="000000"/>
-              <w:bottom w:val="single" w:sz="4" w:space="0" w:color="000000"/>
-              <w:right w:val="single" w:sz="4" w:space="0" w:color="000000"/>
-            </w:tcBorders>
-          </w:tcPr>
-          <w:p>
-            <w:r>
-              <w:t>1</w:t>
-            </w:r>
-          </w:p>
-        </w:tc>
-        <w:tc>
-          <w:tcPr>
-            <w:tcW w:w="1626" w:type="dxa"/>
-            <w:tcBorders>
-              <w:top w:val="single" w:sz="4" w:space="0" w:color="000000"/>
-              <w:left w:val="single" w:sz="4" w:space="0" w:color="000000"/>
-              <w:bottom w:val="single" w:sz="4" w:space="0" w:color="000000"/>
-              <w:right w:val="single" w:sz="4" w:space="0" w:color="000000"/>
-            </w:tcBorders>
-          </w:tcPr>
-          <w:p>
-            <w:proofErr w:type="spellStart"/>
-            <w:r>
-              <w:t>Janvier</w:t>
-            </w:r>
-            <w:proofErr w:type="spellEnd"/>
-            <w:r>
-              <w:t xml:space="preserve"> </w:t>
-            </w:r>
-            <w:r>
-              <w:lastRenderedPageBreak/>
-              <w:t>2018</w:t>
-            </w:r>
-          </w:p>
-        </w:tc>
-        <w:tc>
-          <w:tcPr>
-            <w:tcW w:w="2442" w:type="dxa"/>
-            <w:tcBorders>
-              <w:top w:val="single" w:sz="4" w:space="0" w:color="000000"/>
-              <w:left w:val="single" w:sz="4" w:space="0" w:color="000000"/>
-              <w:bottom w:val="single" w:sz="4" w:space="0" w:color="000000"/>
-              <w:right w:val="single" w:sz="4" w:space="0" w:color="000000"/>
-            </w:tcBorders>
-          </w:tcPr>
-          <w:p>
-            <w:r>
-              <w:lastRenderedPageBreak/>
-              <w:t xml:space="preserve">William </w:t>
-            </w:r>
-            <w:r>
-              <w:lastRenderedPageBreak/>
-              <w:t>Lafontaine</w:t>
-            </w:r>
-          </w:p>
-        </w:tc>
-        <w:tc>
-          <w:tcPr>
-            <w:tcW w:w="2861" w:type="dxa"/>
-            <w:tcBorders>
-              <w:top w:val="single" w:sz="4" w:space="0" w:color="000000"/>
-              <w:left w:val="single" w:sz="4" w:space="0" w:color="000000"/>
-              <w:bottom w:val="single" w:sz="4" w:space="0" w:color="000000"/>
-            </w:tcBorders>
-          </w:tcPr>
-          <w:p>
-            <w:r>
-              <w:lastRenderedPageBreak/>
-              <w:t xml:space="preserve">Dossier </w:t>
-            </w:r>
-            <w:proofErr w:type="spellStart"/>
-            <w:r>
-              <w:t>intitial</w:t>
-            </w:r>
-            <w:proofErr w:type="spellEnd"/>
-          </w:p>
-        </w:tc>
-      </w:tr>
-      <w:tr>
-        <w:trPr>
-          <w:trHeight w:val="354"/>
-        </w:trPr>
-        <w:tc>
-          <w:tcPr>
-            <w:tcW w:w="1601" w:type="dxa"/>
-            <w:tcBorders>
-              <w:top w:val="single" w:sz="4" w:space="0" w:color="000000"/>
-              <w:bottom w:val="single" w:sz="4" w:space="0" w:color="000000"/>
-              <w:right w:val="single" w:sz="4" w:space="0" w:color="000000"/>
-            </w:tcBorders>
-          </w:tcPr>
-          <w:p>
-            <w:r>
-              <w:t>2</w:t>
-            </w:r>
-          </w:p>
-        </w:tc>
-        <w:tc>
-          <w:tcPr>
-            <w:tcW w:w="1626" w:type="dxa"/>
-            <w:tcBorders>
-              <w:top w:val="single" w:sz="4" w:space="0" w:color="000000"/>
-              <w:left w:val="single" w:sz="4" w:space="0" w:color="000000"/>
-              <w:bottom w:val="single" w:sz="4" w:space="0" w:color="000000"/>
-              <w:right w:val="single" w:sz="4" w:space="0" w:color="000000"/>
-            </w:tcBorders>
-          </w:tcPr>
-          <w:p>
-            <w:proofErr w:type="spellStart"/>
-            <w:r>
-              <w:t>Février</w:t>
-            </w:r>
-            <w:proofErr w:type="spellEnd"/>
-            <w:r>
-              <w:t xml:space="preserve"> 2018</w:t>
-            </w:r>
-          </w:p>
-        </w:tc>
-        <w:tc>
-          <w:tcPr>
-            <w:tcW w:w="2442" w:type="dxa"/>
-            <w:tcBorders>
-              <w:top w:val="single" w:sz="4" w:space="0" w:color="000000"/>
-              <w:left w:val="single" w:sz="4" w:space="0" w:color="000000"/>
-              <w:bottom w:val="single" w:sz="4" w:space="0" w:color="000000"/>
-              <w:right w:val="single" w:sz="4" w:space="0" w:color="000000"/>
-            </w:tcBorders>
-          </w:tcPr>
-          <w:p>
-            <w:r>
-              <w:t xml:space="preserve"> William </w:t>
-            </w:r>
-            <w:r>
-              <w:t>Lafontaine</w:t>
-            </w:r>
-          </w:p>
-        </w:tc>
-        <w:tc>
-          <w:tcPr>
-            <w:tcW w:w="2861" w:type="dxa"/>
-            <w:tcBorders>
-              <w:top w:val="single" w:sz="4" w:space="0" w:color="000000"/>
-              <w:left w:val="single" w:sz="4" w:space="0" w:color="000000"/>
-              <w:bottom w:val="single" w:sz="4" w:space="0" w:color="000000"/>
-            </w:tcBorders>
-          </w:tcPr>
-          <w:p>
-            <w:r>
-              <w:t xml:space="preserve"> Dossier architecture</w:t>
-            </w:r>
-          </w:p>
-        </w:tc>
-      </w:tr>
-      <w:tr>
-        <w:trPr>
           <w:trHeight w:val="358"/>
         </w:trPr>
         <w:tc>
@@ -4218,7 +3761,7 @@
           </w:tcPr>
           <w:p>
             <w:r>
-              <w:t>3</w:t>
+              <w:t>1</w:t>
             </w:r>
           </w:p>
         </w:tc>
@@ -4345,12 +3888,11 @@
           <w:numId w:val="1"/>
         </w:numPr>
       </w:pPr>
-      <w:bookmarkStart w:id="13" w:name="_Toc508308057"/>
-      <w:r>
-        <w:lastRenderedPageBreak/>
+      <w:bookmarkStart w:id="5" w:name="_Toc508308057"/>
+      <w:r>
         <w:t>DESCRIPTION DÉTAILLÉE</w:t>
       </w:r>
-      <w:bookmarkEnd w:id="13"/>
+      <w:bookmarkEnd w:id="5"/>
     </w:p>
     <w:p>
       <w:pPr>
@@ -4359,14 +3901,14 @@
           <w:noProof/>
         </w:rPr>
       </w:pPr>
-      <w:bookmarkStart w:id="14" w:name="_Toc508308058"/>
+      <w:bookmarkStart w:id="6" w:name="_Toc508308058"/>
       <w:r>
         <w:t>Diagramme</w:t>
       </w:r>
       <w:r>
         <w:t xml:space="preserve"> de cas d’utilisation</w:t>
       </w:r>
-      <w:bookmarkStart w:id="15" w:name="_Toc506885465"/>
+      <w:bookmarkStart w:id="7" w:name="_Toc506885465"/>
       <w:bookmarkEnd w:id="0"/>
       <w:r>
         <w:rPr>
@@ -4443,7 +3985,7 @@
           </wp:anchor>
         </w:drawing>
       </w:r>
-      <w:bookmarkEnd w:id="14"/>
+      <w:bookmarkEnd w:id="6"/>
     </w:p>
     <w:p>
       <w:pPr>
@@ -4459,7 +4001,7 @@
       <w:pPr>
         <w:pStyle w:val="Titre2"/>
       </w:pPr>
-      <w:bookmarkStart w:id="16" w:name="_Toc508308059"/>
+      <w:bookmarkStart w:id="8" w:name="_Toc508308059"/>
       <w:r>
         <w:t>Étude de cas d’utilisation « </w:t>
       </w:r>
@@ -4469,8 +4011,8 @@
       <w:r>
         <w:t xml:space="preserve"> »</w:t>
       </w:r>
-      <w:bookmarkEnd w:id="15"/>
-      <w:bookmarkEnd w:id="16"/>
+      <w:bookmarkEnd w:id="7"/>
+      <w:bookmarkEnd w:id="8"/>
     </w:p>
     <w:p/>
     <w:p>
@@ -4554,13 +4096,13 @@
         </w:numPr>
       </w:pPr>
       <w:r>
+        <w:lastRenderedPageBreak/>
         <w:t>Fermeture de fenêtre</w:t>
       </w:r>
     </w:p>
     <w:p>
       <w:proofErr w:type="gramStart"/>
       <w:r>
-        <w:lastRenderedPageBreak/>
         <w:t>OU</w:t>
       </w:r>
       <w:proofErr w:type="gramEnd"/>
@@ -4597,7 +4139,7 @@
       <w:pPr>
         <w:pStyle w:val="Titre3"/>
       </w:pPr>
-      <w:bookmarkStart w:id="17" w:name="_Toc508308060"/>
+      <w:bookmarkStart w:id="9" w:name="_Toc508308060"/>
       <w:r>
         <w:t>Panoramas et rapports de</w:t>
       </w:r>
@@ -4613,7 +4155,7 @@
       <w:r>
         <w:t>»</w:t>
       </w:r>
-      <w:bookmarkEnd w:id="17"/>
+      <w:bookmarkEnd w:id="9"/>
     </w:p>
     <w:p>
       <w:r>
@@ -4624,13 +4166,13 @@
           <wp:anchor distT="0" distB="0" distL="114300" distR="114300" simplePos="0" relativeHeight="251676672" behindDoc="0" locked="0" layoutInCell="1" allowOverlap="1">
             <wp:simplePos x="0" y="0"/>
             <wp:positionH relativeFrom="margin">
-              <wp:align>center</wp:align>
+              <wp:posOffset>-373380</wp:posOffset>
             </wp:positionH>
             <wp:positionV relativeFrom="paragraph">
-              <wp:posOffset>579461</wp:posOffset>
+              <wp:posOffset>702310</wp:posOffset>
             </wp:positionV>
-            <wp:extent cx="6441440" cy="4831080"/>
-            <wp:effectExtent l="0" t="0" r="0" b="7620"/>
+            <wp:extent cx="6441440" cy="4613275"/>
+            <wp:effectExtent l="0" t="0" r="0" b="0"/>
             <wp:wrapSquare wrapText="bothSides"/>
             <wp:docPr id="4" name="Image 4"/>
             <wp:cNvGraphicFramePr>
@@ -4658,7 +4200,7 @@
                   <pic:spPr>
                     <a:xfrm>
                       <a:off x="0" y="0"/>
-                      <a:ext cx="6441440" cy="4831080"/>
+                      <a:ext cx="6441440" cy="4613275"/>
                     </a:xfrm>
                     <a:prstGeom prst="rect">
                       <a:avLst/>
@@ -4705,7 +4247,7 @@
       <w:pPr>
         <w:pStyle w:val="Titre3"/>
       </w:pPr>
-      <w:bookmarkStart w:id="18" w:name="_Toc508308061"/>
+      <w:bookmarkStart w:id="10" w:name="_Toc508308061"/>
       <w:r>
         <w:t xml:space="preserve">Description des champs de « </w:t>
       </w:r>
@@ -4718,7 +4260,7 @@
       <w:r>
         <w:t>»</w:t>
       </w:r>
-      <w:bookmarkEnd w:id="18"/>
+      <w:bookmarkEnd w:id="10"/>
     </w:p>
     <w:tbl>
       <w:tblPr>
@@ -6691,7 +6233,7 @@
       <w:pPr>
         <w:pStyle w:val="Titre3"/>
       </w:pPr>
-      <w:bookmarkStart w:id="19" w:name="_Toc508308062"/>
+      <w:bookmarkStart w:id="11" w:name="_Toc508308062"/>
       <w:r>
         <w:lastRenderedPageBreak/>
         <w:t>Tableau des validations de «</w:t>
@@ -6705,7 +6247,7 @@
       <w:r>
         <w:t xml:space="preserve"> »</w:t>
       </w:r>
-      <w:bookmarkEnd w:id="19"/>
+      <w:bookmarkEnd w:id="11"/>
     </w:p>
     <w:tbl>
       <w:tblPr>
@@ -6900,7 +6442,7 @@
       <w:pPr>
         <w:pStyle w:val="Titre3"/>
       </w:pPr>
-      <w:bookmarkStart w:id="20" w:name="_Toc508308063"/>
+      <w:bookmarkStart w:id="12" w:name="_Toc508308063"/>
       <w:r>
         <w:t xml:space="preserve">Paramètres d’entrée de « </w:t>
       </w:r>
@@ -6910,7 +6452,7 @@
       <w:r>
         <w:t>»</w:t>
       </w:r>
-      <w:bookmarkEnd w:id="20"/>
+      <w:bookmarkEnd w:id="12"/>
     </w:p>
     <w:tbl>
       <w:tblPr>
@@ -7029,7 +6571,7 @@
       <w:pPr>
         <w:pStyle w:val="Titre2"/>
       </w:pPr>
-      <w:bookmarkStart w:id="21" w:name="_Toc508308064"/>
+      <w:bookmarkStart w:id="13" w:name="_Toc508308064"/>
       <w:r>
         <w:t>Étude de cas d’utilisation «</w:t>
       </w:r>
@@ -7051,7 +6593,7 @@
       <w:r>
         <w:t>»</w:t>
       </w:r>
-      <w:bookmarkEnd w:id="21"/>
+      <w:bookmarkEnd w:id="13"/>
     </w:p>
     <w:p>
       <w:r>
@@ -7186,7 +6728,7 @@
       <w:pPr>
         <w:pStyle w:val="Titre3"/>
       </w:pPr>
-      <w:bookmarkStart w:id="22" w:name="_Toc508308065"/>
+      <w:bookmarkStart w:id="14" w:name="_Toc508308065"/>
       <w:r>
         <w:rPr>
           <w:noProof/>
@@ -7195,13 +6737,13 @@
           <wp:anchor distT="0" distB="0" distL="114300" distR="114300" simplePos="0" relativeHeight="251675648" behindDoc="0" locked="0" layoutInCell="1" allowOverlap="1">
             <wp:simplePos x="0" y="0"/>
             <wp:positionH relativeFrom="column">
-              <wp:posOffset>-431610</wp:posOffset>
+              <wp:posOffset>-432435</wp:posOffset>
             </wp:positionH>
             <wp:positionV relativeFrom="paragraph">
-              <wp:posOffset>284508</wp:posOffset>
+              <wp:posOffset>292100</wp:posOffset>
             </wp:positionV>
-            <wp:extent cx="6745605" cy="5020310"/>
-            <wp:effectExtent l="0" t="0" r="0" b="8890"/>
+            <wp:extent cx="6745605" cy="5003165"/>
+            <wp:effectExtent l="0" t="0" r="0" b="6985"/>
             <wp:wrapSquare wrapText="bothSides"/>
             <wp:docPr id="2" name="Image 2"/>
             <wp:cNvGraphicFramePr>
@@ -7229,7 +6771,7 @@
                   <pic:spPr>
                     <a:xfrm>
                       <a:off x="0" y="0"/>
-                      <a:ext cx="6745605" cy="5020310"/>
+                      <a:ext cx="6745605" cy="5003165"/>
                     </a:xfrm>
                     <a:prstGeom prst="rect">
                       <a:avLst/>
@@ -7274,7 +6816,7 @@
       <w:r>
         <w:t>»</w:t>
       </w:r>
-      <w:bookmarkEnd w:id="22"/>
+      <w:bookmarkEnd w:id="14"/>
     </w:p>
     <w:p/>
     <w:p>
@@ -7318,7 +6860,7 @@
       <w:pPr>
         <w:pStyle w:val="Titre3"/>
       </w:pPr>
-      <w:bookmarkStart w:id="23" w:name="_Toc508308066"/>
+      <w:bookmarkStart w:id="15" w:name="_Toc508308066"/>
       <w:r>
         <w:t>Description des champs</w:t>
       </w:r>
@@ -7340,7 +6882,7 @@
       <w:r>
         <w:t xml:space="preserve"> »</w:t>
       </w:r>
-      <w:bookmarkEnd w:id="23"/>
+      <w:bookmarkEnd w:id="15"/>
     </w:p>
     <w:tbl>
       <w:tblPr>
@@ -8893,7 +8435,7 @@
           <w:sz w:val="28"/>
         </w:rPr>
       </w:pPr>
-      <w:bookmarkStart w:id="24" w:name="_Toc508308067"/>
+      <w:bookmarkStart w:id="16" w:name="_Toc508308067"/>
       <w:r>
         <w:rPr>
           <w:sz w:val="28"/>
@@ -8919,7 +8461,7 @@
       <w:r>
         <w:t>»</w:t>
       </w:r>
-      <w:bookmarkEnd w:id="24"/>
+      <w:bookmarkEnd w:id="16"/>
       <w:r>
         <w:t xml:space="preserve"> </w:t>
       </w:r>
@@ -9005,7 +8547,7 @@
           <w:sz w:val="28"/>
         </w:rPr>
       </w:pPr>
-      <w:bookmarkStart w:id="25" w:name="_Toc508308068"/>
+      <w:bookmarkStart w:id="17" w:name="_Toc508308068"/>
       <w:r>
         <w:rPr>
           <w:color w:val="343437"/>
@@ -9035,7 +8577,7 @@
       <w:r>
         <w:t>»</w:t>
       </w:r>
-      <w:bookmarkEnd w:id="25"/>
+      <w:bookmarkEnd w:id="17"/>
     </w:p>
     <w:tbl>
       <w:tblPr>
@@ -9200,7 +8742,7 @@
       <w:pPr>
         <w:pStyle w:val="Titre2"/>
       </w:pPr>
-      <w:bookmarkStart w:id="26" w:name="_Toc508308069"/>
+      <w:bookmarkStart w:id="18" w:name="_Toc508308069"/>
       <w:r>
         <w:t xml:space="preserve">Étude de cas d’utilisation de « </w:t>
       </w:r>
@@ -9216,7 +8758,7 @@
       <w:r>
         <w:t xml:space="preserve"> »</w:t>
       </w:r>
-      <w:bookmarkEnd w:id="26"/>
+      <w:bookmarkEnd w:id="18"/>
     </w:p>
     <w:p>
       <w:r>
@@ -9352,7 +8894,7 @@
       <w:pPr>
         <w:pStyle w:val="Titre3"/>
       </w:pPr>
-      <w:bookmarkStart w:id="27" w:name="_Toc508308070"/>
+      <w:bookmarkStart w:id="19" w:name="_Toc508308070"/>
       <w:r>
         <w:rPr>
           <w:noProof/>
@@ -9361,13 +8903,13 @@
           <wp:anchor distT="0" distB="0" distL="114300" distR="114300" simplePos="0" relativeHeight="251677696" behindDoc="0" locked="0" layoutInCell="1" allowOverlap="1">
             <wp:simplePos x="0" y="0"/>
             <wp:positionH relativeFrom="page">
-              <wp:posOffset>423080</wp:posOffset>
+              <wp:posOffset>585470</wp:posOffset>
             </wp:positionH>
             <wp:positionV relativeFrom="paragraph">
-              <wp:posOffset>475577</wp:posOffset>
+              <wp:posOffset>474345</wp:posOffset>
             </wp:positionV>
-            <wp:extent cx="7197798" cy="5199797"/>
-            <wp:effectExtent l="0" t="0" r="3175" b="1270"/>
+            <wp:extent cx="6878955" cy="5199380"/>
+            <wp:effectExtent l="0" t="0" r="0" b="1270"/>
             <wp:wrapSquare wrapText="bothSides"/>
             <wp:docPr id="5" name="Image 5"/>
             <wp:cNvGraphicFramePr>
@@ -9395,7 +8937,7 @@
                   <pic:spPr>
                     <a:xfrm>
                       <a:off x="0" y="0"/>
-                      <a:ext cx="7197798" cy="5199797"/>
+                      <a:ext cx="6878955" cy="5199380"/>
                     </a:xfrm>
                     <a:prstGeom prst="rect">
                       <a:avLst/>
@@ -9428,8 +8970,9 @@
       <w:r>
         <w:t>»</w:t>
       </w:r>
-      <w:bookmarkEnd w:id="27"/>
-    </w:p>
+      <w:bookmarkEnd w:id="19"/>
+    </w:p>
+    <w:p/>
     <w:p/>
     <w:p/>
     <w:p/>
@@ -9456,7 +8999,7 @@
       <w:pPr>
         <w:pStyle w:val="Titre3"/>
       </w:pPr>
-      <w:bookmarkStart w:id="28" w:name="_Toc508308071"/>
+      <w:bookmarkStart w:id="20" w:name="_Toc508308071"/>
       <w:r>
         <w:t xml:space="preserve">Description des champs « </w:t>
       </w:r>
@@ -9469,7 +9012,7 @@
       <w:r>
         <w:t>»</w:t>
       </w:r>
-      <w:bookmarkEnd w:id="28"/>
+      <w:bookmarkEnd w:id="20"/>
     </w:p>
     <w:tbl>
       <w:tblPr>
@@ -10779,7 +10322,7 @@
       <w:pPr>
         <w:pStyle w:val="Titre3"/>
       </w:pPr>
-      <w:bookmarkStart w:id="29" w:name="_Toc508308072"/>
+      <w:bookmarkStart w:id="21" w:name="_Toc508308072"/>
       <w:r>
         <w:t xml:space="preserve">Tableau des validations « </w:t>
       </w:r>
@@ -10789,7 +10332,7 @@
       <w:r>
         <w:t xml:space="preserve"> »</w:t>
       </w:r>
-      <w:bookmarkEnd w:id="29"/>
+      <w:bookmarkEnd w:id="21"/>
     </w:p>
     <w:tbl>
       <w:tblPr>
@@ -10908,7 +10451,7 @@
       <w:pPr>
         <w:pStyle w:val="Titre3"/>
       </w:pPr>
-      <w:bookmarkStart w:id="30" w:name="_Toc508308073"/>
+      <w:bookmarkStart w:id="22" w:name="_Toc508308073"/>
       <w:r>
         <w:rPr>
           <w:color w:val="343437"/>
@@ -10939,7 +10482,7 @@
       <w:r>
         <w:t xml:space="preserve"> »</w:t>
       </w:r>
-      <w:bookmarkEnd w:id="30"/>
+      <w:bookmarkEnd w:id="22"/>
     </w:p>
     <w:p>
       <w:pPr>
@@ -11112,12 +10655,787 @@
         </w:sectPr>
       </w:pPr>
     </w:p>
+    <w:p>
+      <w:pPr>
+        <w:pStyle w:val="Titre2"/>
+      </w:pPr>
+      <w:r>
+        <w:lastRenderedPageBreak/>
+        <w:t xml:space="preserve">Étude de cas d’utilisation de « </w:t>
+      </w:r>
+      <w:r>
+        <w:t xml:space="preserve">Ajouter/Modifier </w:t>
+      </w:r>
+      <w:r>
+        <w:t>contacts »</w:t>
+      </w:r>
+    </w:p>
+    <w:p>
+      <w:r>
+        <w:t>Description :</w:t>
+      </w:r>
+    </w:p>
+    <w:p>
+      <w:r>
+        <w:t>Ce cas d’utilisation permet de consulter les contacts d’une entreprise dans la base de données en pesant sur le lien hypertexte dans la colonne des contacts dans la liste des entreprises de la page «</w:t>
+      </w:r>
+      <w:r>
+        <w:t xml:space="preserve"> Gestion Salon Carrière </w:t>
+      </w:r>
+      <w:r>
+        <w:t>». Seulement la consultation est possible.</w:t>
+      </w:r>
+    </w:p>
+    <w:p>
+      <w:r>
+        <w:t xml:space="preserve">Acteur : </w:t>
+      </w:r>
+    </w:p>
+    <w:p>
+      <w:pPr>
+        <w:pStyle w:val="Paragraphedeliste"/>
+        <w:numPr>
+          <w:ilvl w:val="0"/>
+          <w:numId w:val="32"/>
+        </w:numPr>
+      </w:pPr>
+      <w:r>
+        <w:t xml:space="preserve">Enseignants </w:t>
+      </w:r>
+    </w:p>
+    <w:p>
+      <w:pPr>
+        <w:pStyle w:val="Paragraphedeliste"/>
+        <w:numPr>
+          <w:ilvl w:val="0"/>
+          <w:numId w:val="32"/>
+        </w:numPr>
+      </w:pPr>
+      <w:r>
+        <w:t>Administrateurs</w:t>
+      </w:r>
+    </w:p>
+    <w:p>
+      <w:r>
+        <w:t xml:space="preserve">Conditions de départ : </w:t>
+      </w:r>
+    </w:p>
+    <w:p>
+      <w:pPr>
+        <w:pStyle w:val="Paragraphedeliste"/>
+        <w:numPr>
+          <w:ilvl w:val="0"/>
+          <w:numId w:val="33"/>
+        </w:numPr>
+      </w:pPr>
+      <w:r>
+        <w:t>Être connecté</w:t>
+      </w:r>
+    </w:p>
+    <w:p>
+      <w:r>
+        <w:t>Condition de fin :</w:t>
+      </w:r>
+    </w:p>
+    <w:p>
+      <w:pPr>
+        <w:pStyle w:val="Paragraphedeliste"/>
+        <w:numPr>
+          <w:ilvl w:val="0"/>
+          <w:numId w:val="33"/>
+        </w:numPr>
+      </w:pPr>
+      <w:r>
+        <w:t>Fermeture de fenêtre</w:t>
+      </w:r>
+    </w:p>
+    <w:p>
+      <w:proofErr w:type="gramStart"/>
+      <w:r>
+        <w:t>OU</w:t>
+      </w:r>
+      <w:proofErr w:type="gramEnd"/>
+    </w:p>
+    <w:p>
+      <w:pPr>
+        <w:pStyle w:val="Paragraphedeliste"/>
+        <w:numPr>
+          <w:ilvl w:val="0"/>
+          <w:numId w:val="33"/>
+        </w:numPr>
+      </w:pPr>
+      <w:r>
+        <w:t xml:space="preserve">Sélection d’une autre option dans le menu principal </w:t>
+      </w:r>
+    </w:p>
+    <w:p>
+      <w:r>
+        <w:t>Exception :</w:t>
+      </w:r>
+    </w:p>
+    <w:p>
+      <w:r>
+        <w:t>N/A</w:t>
+      </w:r>
+    </w:p>
     <w:p/>
+    <w:p/>
+    <w:p>
+      <w:pPr>
+        <w:pStyle w:val="Titre3"/>
+      </w:pPr>
+      <w:r>
+        <w:rPr>
+          <w:noProof/>
+          <w:spacing w:val="5"/>
+          <w:sz w:val="28"/>
+        </w:rPr>
+        <w:lastRenderedPageBreak/>
+        <w:drawing>
+          <wp:anchor distT="0" distB="0" distL="114300" distR="114300" simplePos="0" relativeHeight="251679744" behindDoc="0" locked="0" layoutInCell="1" allowOverlap="1" wp14:anchorId="2C02C54E" wp14:editId="015800A8">
+            <wp:simplePos x="0" y="0"/>
+            <wp:positionH relativeFrom="margin">
+              <wp:posOffset>-194310</wp:posOffset>
+            </wp:positionH>
+            <wp:positionV relativeFrom="paragraph">
+              <wp:posOffset>304800</wp:posOffset>
+            </wp:positionV>
+            <wp:extent cx="5894070" cy="4398645"/>
+            <wp:effectExtent l="0" t="0" r="0" b="1905"/>
+            <wp:wrapSquare wrapText="bothSides"/>
+            <wp:docPr id="1" name="Image 1"/>
+            <wp:cNvGraphicFramePr>
+              <a:graphicFrameLocks xmlns:a="http://schemas.openxmlformats.org/drawingml/2006/main" noChangeAspect="1"/>
+            </wp:cNvGraphicFramePr>
+            <a:graphic xmlns:a="http://schemas.openxmlformats.org/drawingml/2006/main">
+              <a:graphicData uri="http://schemas.openxmlformats.org/drawingml/2006/picture">
+                <pic:pic xmlns:pic="http://schemas.openxmlformats.org/drawingml/2006/picture">
+                  <pic:nvPicPr>
+                    <pic:cNvPr id="12" name="contact.PNG"/>
+                    <pic:cNvPicPr/>
+                  </pic:nvPicPr>
+                  <pic:blipFill>
+                    <a:blip r:embed="rId14">
+                      <a:extLst>
+                        <a:ext uri="{28A0092B-C50C-407E-A947-70E740481C1C}">
+                          <a14:useLocalDpi xmlns:a14="http://schemas.microsoft.com/office/drawing/2010/main" val="0"/>
+                        </a:ext>
+                      </a:extLst>
+                    </a:blip>
+                    <a:stretch>
+                      <a:fillRect/>
+                    </a:stretch>
+                  </pic:blipFill>
+                  <pic:spPr>
+                    <a:xfrm>
+                      <a:off x="0" y="0"/>
+                      <a:ext cx="5894070" cy="4398645"/>
+                    </a:xfrm>
+                    <a:prstGeom prst="rect">
+                      <a:avLst/>
+                    </a:prstGeom>
+                  </pic:spPr>
+                </pic:pic>
+              </a:graphicData>
+            </a:graphic>
+            <wp14:sizeRelH relativeFrom="margin">
+              <wp14:pctWidth>0</wp14:pctWidth>
+            </wp14:sizeRelH>
+            <wp14:sizeRelV relativeFrom="margin">
+              <wp14:pctHeight>0</wp14:pctHeight>
+            </wp14:sizeRelV>
+          </wp:anchor>
+        </w:drawing>
+      </w:r>
+      <w:r>
+        <w:t xml:space="preserve">Panoramas et rapports « </w:t>
+      </w:r>
+      <w:r>
+        <w:rPr>
+          <w:sz w:val="28"/>
+        </w:rPr>
+        <w:t xml:space="preserve">Ajouter/Modifier </w:t>
+      </w:r>
+      <w:r>
+        <w:rPr>
+          <w:sz w:val="28"/>
+        </w:rPr>
+        <w:t xml:space="preserve">contacts </w:t>
+      </w:r>
+      <w:r>
+        <w:t>»</w:t>
+      </w:r>
+    </w:p>
+    <w:p>
+      <w:pPr>
+        <w:rPr>
+          <w:spacing w:val="5"/>
+          <w:sz w:val="28"/>
+          <w:szCs w:val="24"/>
+        </w:rPr>
+      </w:pPr>
+    </w:p>
+    <w:p>
+      <w:pPr>
+        <w:rPr>
+          <w:spacing w:val="5"/>
+          <w:sz w:val="28"/>
+          <w:szCs w:val="24"/>
+        </w:rPr>
+      </w:pPr>
+    </w:p>
+    <w:p>
+      <w:pPr>
+        <w:rPr>
+          <w:spacing w:val="5"/>
+          <w:sz w:val="28"/>
+          <w:szCs w:val="24"/>
+        </w:rPr>
+      </w:pPr>
+    </w:p>
+    <w:p>
+      <w:pPr>
+        <w:rPr>
+          <w:spacing w:val="5"/>
+          <w:sz w:val="28"/>
+          <w:szCs w:val="24"/>
+        </w:rPr>
+      </w:pPr>
+    </w:p>
+    <w:p>
+      <w:pPr>
+        <w:ind w:left="0"/>
+        <w:rPr>
+          <w:spacing w:val="5"/>
+          <w:sz w:val="28"/>
+          <w:szCs w:val="24"/>
+        </w:rPr>
+      </w:pPr>
+    </w:p>
+    <w:p>
+      <w:pPr>
+        <w:rPr>
+          <w:spacing w:val="5"/>
+          <w:sz w:val="28"/>
+          <w:szCs w:val="24"/>
+        </w:rPr>
+      </w:pPr>
+    </w:p>
+    <w:p>
+      <w:pPr>
+        <w:pStyle w:val="Titre3"/>
+      </w:pPr>
+      <w:r>
+        <w:lastRenderedPageBreak/>
+        <w:t xml:space="preserve">Description des champs « </w:t>
+      </w:r>
+      <w:r>
+        <w:rPr>
+          <w:sz w:val="28"/>
+        </w:rPr>
+        <w:t xml:space="preserve">Ajouter/Modifier </w:t>
+      </w:r>
+      <w:proofErr w:type="gramStart"/>
+      <w:r>
+        <w:rPr>
+          <w:sz w:val="28"/>
+        </w:rPr>
+        <w:t>contacts</w:t>
+      </w:r>
+      <w:r>
+        <w:t>»</w:t>
+      </w:r>
+      <w:proofErr w:type="gramEnd"/>
+    </w:p>
+    <w:tbl>
+      <w:tblPr>
+        <w:tblStyle w:val="Grilledutableau"/>
+        <w:tblW w:w="9903" w:type="dxa"/>
+        <w:tblInd w:w="-289" w:type="dxa"/>
+        <w:tblLook w:val="04A0" w:firstRow="1" w:lastRow="0" w:firstColumn="1" w:lastColumn="0" w:noHBand="0" w:noVBand="1"/>
+      </w:tblPr>
+      <w:tblGrid>
+        <w:gridCol w:w="2666"/>
+        <w:gridCol w:w="2028"/>
+        <w:gridCol w:w="2775"/>
+        <w:gridCol w:w="2434"/>
+      </w:tblGrid>
+      <w:tr>
+        <w:tc>
+          <w:tcPr>
+            <w:tcW w:w="2884" w:type="dxa"/>
+          </w:tcPr>
+          <w:p>
+            <w:pPr>
+              <w:rPr>
+                <w:spacing w:val="5"/>
+                <w:sz w:val="28"/>
+                <w:szCs w:val="24"/>
+              </w:rPr>
+            </w:pPr>
+            <w:r>
+              <w:rPr>
+                <w:spacing w:val="5"/>
+                <w:sz w:val="28"/>
+                <w:szCs w:val="24"/>
+              </w:rPr>
+              <w:t>Nom du champ</w:t>
+            </w:r>
+          </w:p>
+        </w:tc>
+        <w:tc>
+          <w:tcPr>
+            <w:tcW w:w="2142" w:type="dxa"/>
+          </w:tcPr>
+          <w:p>
+            <w:pPr>
+              <w:rPr>
+                <w:spacing w:val="5"/>
+                <w:sz w:val="28"/>
+                <w:szCs w:val="24"/>
+              </w:rPr>
+            </w:pPr>
+            <w:r>
+              <w:rPr>
+                <w:spacing w:val="5"/>
+                <w:sz w:val="28"/>
+                <w:szCs w:val="24"/>
+              </w:rPr>
+              <w:t>Type</w:t>
+            </w:r>
+          </w:p>
+        </w:tc>
+        <w:tc>
+          <w:tcPr>
+            <w:tcW w:w="2864" w:type="dxa"/>
+          </w:tcPr>
+          <w:p>
+            <w:pPr>
+              <w:rPr>
+                <w:spacing w:val="5"/>
+                <w:sz w:val="28"/>
+                <w:szCs w:val="24"/>
+              </w:rPr>
+            </w:pPr>
+            <w:r>
+              <w:rPr>
+                <w:spacing w:val="5"/>
+                <w:sz w:val="28"/>
+                <w:szCs w:val="24"/>
+              </w:rPr>
+              <w:t>Description</w:t>
+            </w:r>
+          </w:p>
+        </w:tc>
+        <w:tc>
+          <w:tcPr>
+            <w:tcW w:w="2013" w:type="dxa"/>
+          </w:tcPr>
+          <w:p>
+            <w:pPr>
+              <w:rPr>
+                <w:spacing w:val="5"/>
+                <w:sz w:val="28"/>
+                <w:szCs w:val="24"/>
+              </w:rPr>
+            </w:pPr>
+            <w:r>
+              <w:rPr>
+                <w:spacing w:val="5"/>
+                <w:sz w:val="28"/>
+                <w:szCs w:val="24"/>
+              </w:rPr>
+              <w:t>Entité</w:t>
+            </w:r>
+          </w:p>
+        </w:tc>
+      </w:tr>
+      <w:tr>
+        <w:tc>
+          <w:tcPr>
+            <w:tcW w:w="2884" w:type="dxa"/>
+          </w:tcPr>
+          <w:p>
+            <w:pPr>
+              <w:rPr>
+                <w:spacing w:val="5"/>
+                <w:sz w:val="28"/>
+                <w:szCs w:val="24"/>
+              </w:rPr>
+            </w:pPr>
+            <w:r>
+              <w:rPr>
+                <w:spacing w:val="5"/>
+                <w:sz w:val="28"/>
+                <w:szCs w:val="24"/>
+              </w:rPr>
+              <w:t>Texte contact</w:t>
+            </w:r>
+          </w:p>
+        </w:tc>
+        <w:tc>
+          <w:tcPr>
+            <w:tcW w:w="2142" w:type="dxa"/>
+          </w:tcPr>
+          <w:p>
+            <w:pPr>
+              <w:rPr>
+                <w:spacing w:val="5"/>
+                <w:sz w:val="28"/>
+                <w:szCs w:val="24"/>
+              </w:rPr>
+            </w:pPr>
+            <w:r>
+              <w:rPr>
+                <w:spacing w:val="5"/>
+                <w:sz w:val="28"/>
+                <w:szCs w:val="24"/>
+              </w:rPr>
+              <w:t xml:space="preserve">Texte </w:t>
+            </w:r>
+          </w:p>
+        </w:tc>
+        <w:tc>
+          <w:tcPr>
+            <w:tcW w:w="2864" w:type="dxa"/>
+          </w:tcPr>
+          <w:p>
+            <w:pPr>
+              <w:rPr>
+                <w:spacing w:val="5"/>
+                <w:sz w:val="28"/>
+                <w:szCs w:val="24"/>
+              </w:rPr>
+            </w:pPr>
+            <w:r>
+              <w:rPr>
+                <w:spacing w:val="5"/>
+                <w:sz w:val="28"/>
+                <w:szCs w:val="24"/>
+              </w:rPr>
+              <w:t>Contacts de l’entreprise, pas de modification possible</w:t>
+            </w:r>
+          </w:p>
+        </w:tc>
+        <w:tc>
+          <w:tcPr>
+            <w:tcW w:w="2013" w:type="dxa"/>
+          </w:tcPr>
+          <w:p>
+            <w:pPr>
+              <w:ind w:left="0"/>
+              <w:rPr>
+                <w:spacing w:val="5"/>
+                <w:sz w:val="28"/>
+                <w:szCs w:val="24"/>
+              </w:rPr>
+            </w:pPr>
+            <w:proofErr w:type="spellStart"/>
+            <w:r>
+              <w:rPr>
+                <w:spacing w:val="5"/>
+                <w:sz w:val="28"/>
+                <w:szCs w:val="24"/>
+              </w:rPr>
+              <w:t>Entreprise.Contact</w:t>
+            </w:r>
+            <w:proofErr w:type="spellEnd"/>
+          </w:p>
+          <w:p>
+            <w:pPr>
+              <w:ind w:left="0"/>
+              <w:rPr>
+                <w:spacing w:val="5"/>
+                <w:sz w:val="28"/>
+                <w:szCs w:val="24"/>
+              </w:rPr>
+            </w:pPr>
+            <w:r>
+              <w:rPr>
+                <w:spacing w:val="5"/>
+                <w:sz w:val="28"/>
+                <w:szCs w:val="24"/>
+              </w:rPr>
+              <w:t>(</w:t>
+            </w:r>
+            <w:proofErr w:type="gramStart"/>
+            <w:r>
+              <w:t>de</w:t>
+            </w:r>
+            <w:proofErr w:type="gramEnd"/>
+            <w:r>
+              <w:t xml:space="preserve"> l’entreprise sélectionné</w:t>
+            </w:r>
+            <w:r>
+              <w:t>)</w:t>
+            </w:r>
+          </w:p>
+        </w:tc>
+      </w:tr>
+    </w:tbl>
+    <w:p>
+      <w:pPr>
+        <w:rPr>
+          <w:spacing w:val="5"/>
+          <w:sz w:val="28"/>
+          <w:szCs w:val="24"/>
+        </w:rPr>
+      </w:pPr>
+    </w:p>
+    <w:p>
+      <w:pPr>
+        <w:pStyle w:val="Titre3"/>
+        <w:rPr>
+          <w:spacing w:val="5"/>
+          <w:sz w:val="32"/>
+        </w:rPr>
+      </w:pPr>
+      <w:r>
+        <w:t>Tableau des validations « Consulter les contacts »</w:t>
+      </w:r>
+    </w:p>
+    <w:tbl>
+      <w:tblPr>
+        <w:tblStyle w:val="Grilledutableau"/>
+        <w:tblW w:w="10207" w:type="dxa"/>
+        <w:tblInd w:w="-431" w:type="dxa"/>
+        <w:tblLook w:val="04A0" w:firstRow="1" w:lastRow="0" w:firstColumn="1" w:lastColumn="0" w:noHBand="0" w:noVBand="1"/>
+      </w:tblPr>
+      <w:tblGrid>
+        <w:gridCol w:w="3129"/>
+        <w:gridCol w:w="2010"/>
+        <w:gridCol w:w="1931"/>
+        <w:gridCol w:w="3137"/>
+      </w:tblGrid>
+      <w:tr>
+        <w:tc>
+          <w:tcPr>
+            <w:tcW w:w="3129" w:type="dxa"/>
+          </w:tcPr>
+          <w:p>
+            <w:r>
+              <w:t>Champs à valider</w:t>
+            </w:r>
+          </w:p>
+        </w:tc>
+        <w:tc>
+          <w:tcPr>
+            <w:tcW w:w="2010" w:type="dxa"/>
+          </w:tcPr>
+          <w:p>
+            <w:r>
+              <w:t>Validation</w:t>
+            </w:r>
+          </w:p>
+        </w:tc>
+        <w:tc>
+          <w:tcPr>
+            <w:tcW w:w="1931" w:type="dxa"/>
+          </w:tcPr>
+          <w:p>
+            <w:r>
+              <w:t xml:space="preserve">Type </w:t>
+            </w:r>
+          </w:p>
+        </w:tc>
+        <w:tc>
+          <w:tcPr>
+            <w:tcW w:w="3137" w:type="dxa"/>
+          </w:tcPr>
+          <w:p>
+            <w:r>
+              <w:t>Message</w:t>
+            </w:r>
+          </w:p>
+        </w:tc>
+      </w:tr>
+      <w:tr>
+        <w:tc>
+          <w:tcPr>
+            <w:tcW w:w="3129" w:type="dxa"/>
+          </w:tcPr>
+          <w:p/>
+        </w:tc>
+        <w:tc>
+          <w:tcPr>
+            <w:tcW w:w="2010" w:type="dxa"/>
+          </w:tcPr>
+          <w:p/>
+        </w:tc>
+        <w:tc>
+          <w:tcPr>
+            <w:tcW w:w="1931" w:type="dxa"/>
+          </w:tcPr>
+          <w:p/>
+        </w:tc>
+        <w:tc>
+          <w:tcPr>
+            <w:tcW w:w="3137" w:type="dxa"/>
+          </w:tcPr>
+          <w:p/>
+        </w:tc>
+      </w:tr>
+    </w:tbl>
+    <w:p/>
+    <w:p>
+      <w:pPr>
+        <w:pStyle w:val="Titre3"/>
+      </w:pPr>
+      <w:r>
+        <w:rPr>
+          <w:color w:val="343437"/>
+          <w:spacing w:val="2"/>
+        </w:rPr>
+        <w:t xml:space="preserve">Paramètres d’entrée </w:t>
+      </w:r>
+      <w:r>
+        <w:t>« Consulter les contacts »</w:t>
+      </w:r>
+    </w:p>
+    <w:p>
+      <w:pPr>
+        <w:rPr>
+          <w:sz w:val="5"/>
+        </w:rPr>
+      </w:pPr>
+    </w:p>
+    <w:tbl>
+      <w:tblPr>
+        <w:tblStyle w:val="TableNormal1"/>
+        <w:tblW w:w="0" w:type="auto"/>
+        <w:tblInd w:w="142" w:type="dxa"/>
+        <w:tblBorders>
+          <w:top w:val="double" w:sz="2" w:space="0" w:color="000000"/>
+          <w:left w:val="double" w:sz="2" w:space="0" w:color="000000"/>
+          <w:bottom w:val="double" w:sz="2" w:space="0" w:color="000000"/>
+          <w:right w:val="double" w:sz="2" w:space="0" w:color="000000"/>
+          <w:insideH w:val="double" w:sz="2" w:space="0" w:color="000000"/>
+          <w:insideV w:val="double" w:sz="2" w:space="0" w:color="000000"/>
+        </w:tblBorders>
+        <w:tblLayout w:type="fixed"/>
+        <w:tblLook w:val="01E0" w:firstRow="1" w:lastRow="1" w:firstColumn="1" w:lastColumn="1" w:noHBand="0" w:noVBand="0"/>
+      </w:tblPr>
+      <w:tblGrid>
+        <w:gridCol w:w="3262"/>
+        <w:gridCol w:w="4820"/>
+      </w:tblGrid>
+      <w:tr>
+        <w:trPr>
+          <w:trHeight w:val="411"/>
+        </w:trPr>
+        <w:tc>
+          <w:tcPr>
+            <w:tcW w:w="3262" w:type="dxa"/>
+            <w:tcBorders>
+              <w:bottom w:val="single" w:sz="4" w:space="0" w:color="000000"/>
+              <w:right w:val="single" w:sz="4" w:space="0" w:color="000000"/>
+            </w:tcBorders>
+            <w:shd w:val="clear" w:color="auto" w:fill="DFDFDF"/>
+          </w:tcPr>
+          <w:p>
+            <w:pPr>
+              <w:rPr>
+                <w:b/>
+              </w:rPr>
+            </w:pPr>
+            <w:r>
+              <w:rPr>
+                <w:b/>
+                <w:color w:val="343437"/>
+              </w:rPr>
+              <w:t>Description</w:t>
+            </w:r>
+          </w:p>
+        </w:tc>
+        <w:tc>
+          <w:tcPr>
+            <w:tcW w:w="4820" w:type="dxa"/>
+            <w:tcBorders>
+              <w:left w:val="single" w:sz="4" w:space="0" w:color="000000"/>
+              <w:bottom w:val="single" w:sz="4" w:space="0" w:color="000000"/>
+            </w:tcBorders>
+            <w:shd w:val="clear" w:color="auto" w:fill="DFDFDF"/>
+          </w:tcPr>
+          <w:p>
+            <w:pPr>
+              <w:rPr>
+                <w:b/>
+              </w:rPr>
+            </w:pPr>
+            <w:r>
+              <w:rPr>
+                <w:b/>
+                <w:color w:val="343437"/>
+              </w:rPr>
+              <w:t>Nom Physique</w:t>
+            </w:r>
+          </w:p>
+        </w:tc>
+      </w:tr>
+      <w:tr>
+        <w:trPr>
+          <w:trHeight w:val="411"/>
+        </w:trPr>
+        <w:tc>
+          <w:tcPr>
+            <w:tcW w:w="3262" w:type="dxa"/>
+            <w:tcBorders>
+              <w:top w:val="single" w:sz="4" w:space="0" w:color="000000"/>
+              <w:right w:val="single" w:sz="4" w:space="0" w:color="000000"/>
+            </w:tcBorders>
+          </w:tcPr>
+          <w:p>
+            <w:r>
+              <w:t xml:space="preserve">Les contacts de </w:t>
+            </w:r>
+            <w:proofErr w:type="spellStart"/>
+            <w:r>
+              <w:t>l’entreprise</w:t>
+            </w:r>
+            <w:proofErr w:type="spellEnd"/>
+          </w:p>
+        </w:tc>
+        <w:tc>
+          <w:tcPr>
+            <w:tcW w:w="4820" w:type="dxa"/>
+            <w:tcBorders>
+              <w:top w:val="single" w:sz="4" w:space="0" w:color="000000"/>
+              <w:left w:val="single" w:sz="4" w:space="0" w:color="000000"/>
+            </w:tcBorders>
+          </w:tcPr>
+          <w:p>
+            <w:pPr>
+              <w:rPr>
+                <w:lang w:val="fr-CA"/>
+              </w:rPr>
+            </w:pPr>
+            <w:proofErr w:type="spellStart"/>
+            <w:r>
+              <w:rPr>
+                <w:lang w:val="fr-CA"/>
+              </w:rPr>
+              <w:t>Entreprise.Contact</w:t>
+            </w:r>
+            <w:proofErr w:type="spellEnd"/>
+            <w:r>
+              <w:rPr>
+                <w:lang w:val="fr-CA"/>
+              </w:rPr>
+              <w:t xml:space="preserve"> (de l’entreprise sélectionné)</w:t>
+            </w:r>
+          </w:p>
+        </w:tc>
+      </w:tr>
+    </w:tbl>
+    <w:p>
+      <w:bookmarkStart w:id="23" w:name="_GoBack"/>
+      <w:bookmarkEnd w:id="23"/>
+    </w:p>
     <w:p>
       <w:pPr>
         <w:pStyle w:val="Titre2"/>
       </w:pPr>
-      <w:bookmarkStart w:id="31" w:name="_Toc508308074"/>
+      <w:bookmarkStart w:id="24" w:name="_Toc508308074"/>
       <w:r>
         <w:t xml:space="preserve">Étude de cas d’utilisation de « </w:t>
       </w:r>
@@ -11127,7 +11445,7 @@
       <w:r>
         <w:t xml:space="preserve"> »</w:t>
       </w:r>
-      <w:bookmarkEnd w:id="31"/>
+      <w:bookmarkEnd w:id="24"/>
     </w:p>
     <w:p>
       <w:r>
@@ -11292,7 +11610,7 @@
           <w:sz w:val="28"/>
         </w:rPr>
       </w:pPr>
-      <w:bookmarkStart w:id="32" w:name="_Toc508308075"/>
+      <w:bookmarkStart w:id="25" w:name="_Toc508308075"/>
       <w:r>
         <w:rPr>
           <w:noProof/>
@@ -11331,7 +11649,7 @@
                     <pic:cNvPicPr/>
                   </pic:nvPicPr>
                   <pic:blipFill>
-                    <a:blip r:embed="rId14">
+                    <a:blip r:embed="rId15">
                       <a:extLst>
                         <a:ext uri="{28A0092B-C50C-407E-A947-70E740481C1C}">
                           <a14:useLocalDpi xmlns:a14="http://schemas.microsoft.com/office/drawing/2010/main" val="0"/>
@@ -11378,7 +11696,7 @@
       <w:r>
         <w:t>»</w:t>
       </w:r>
-      <w:bookmarkEnd w:id="32"/>
+      <w:bookmarkEnd w:id="25"/>
     </w:p>
     <w:p>
       <w:pPr>
@@ -11491,13 +11809,13 @@
           <wp:anchor distT="0" distB="0" distL="114300" distR="114300" simplePos="0" relativeHeight="251666432" behindDoc="0" locked="0" layoutInCell="1" allowOverlap="1">
             <wp:simplePos x="0" y="0"/>
             <wp:positionH relativeFrom="margin">
-              <wp:align>center</wp:align>
+              <wp:posOffset>-737235</wp:posOffset>
             </wp:positionH>
             <wp:positionV relativeFrom="paragraph">
-              <wp:posOffset>317788</wp:posOffset>
+              <wp:posOffset>1075690</wp:posOffset>
             </wp:positionV>
-            <wp:extent cx="6958330" cy="5198745"/>
-            <wp:effectExtent l="0" t="0" r="0" b="1905"/>
+            <wp:extent cx="6958330" cy="3686810"/>
+            <wp:effectExtent l="0" t="0" r="0" b="8890"/>
             <wp:wrapSquare wrapText="bothSides"/>
             <wp:docPr id="6" name="Image 6"/>
             <wp:cNvGraphicFramePr>
@@ -11511,7 +11829,7 @@
                     <pic:cNvPicPr/>
                   </pic:nvPicPr>
                   <pic:blipFill>
-                    <a:blip r:embed="rId15">
+                    <a:blip r:embed="rId16">
                       <a:extLst>
                         <a:ext uri="{28A0092B-C50C-407E-A947-70E740481C1C}">
                           <a14:useLocalDpi xmlns:a14="http://schemas.microsoft.com/office/drawing/2010/main" val="0"/>
@@ -11525,7 +11843,7 @@
                   <pic:spPr>
                     <a:xfrm>
                       <a:off x="0" y="0"/>
-                      <a:ext cx="6958330" cy="5198745"/>
+                      <a:ext cx="6958330" cy="3686810"/>
                     </a:xfrm>
                     <a:prstGeom prst="rect">
                       <a:avLst/>
@@ -11558,9 +11876,8 @@
       <w:pPr>
         <w:pStyle w:val="Titre3"/>
       </w:pPr>
-      <w:bookmarkStart w:id="33" w:name="_Toc508308076"/>
-      <w:r>
-        <w:lastRenderedPageBreak/>
+      <w:bookmarkStart w:id="26" w:name="_Toc508308076"/>
+      <w:r>
         <w:t>Description des champs «</w:t>
       </w:r>
       <w:r>
@@ -11581,7 +11898,7 @@
       <w:r>
         <w:t>»</w:t>
       </w:r>
-      <w:bookmarkEnd w:id="33"/>
+      <w:bookmarkEnd w:id="26"/>
     </w:p>
     <w:tbl>
       <w:tblPr>
@@ -11716,6 +12033,7 @@
                 <w:sz w:val="28"/>
                 <w:szCs w:val="24"/>
               </w:rPr>
+              <w:lastRenderedPageBreak/>
               <w:t>Texte note</w:t>
             </w:r>
           </w:p>
@@ -11841,7 +12159,7 @@
           <w:sz w:val="32"/>
         </w:rPr>
       </w:pPr>
-      <w:bookmarkStart w:id="34" w:name="_Toc508308077"/>
+      <w:bookmarkStart w:id="27" w:name="_Toc508308077"/>
       <w:r>
         <w:t xml:space="preserve">Tableau des validations « </w:t>
       </w:r>
@@ -11854,7 +12172,7 @@
       <w:r>
         <w:t>»</w:t>
       </w:r>
-      <w:bookmarkEnd w:id="34"/>
+      <w:bookmarkEnd w:id="27"/>
     </w:p>
     <w:tbl>
       <w:tblPr>
@@ -11943,7 +12261,7 @@
       <w:pPr>
         <w:pStyle w:val="Titre3"/>
       </w:pPr>
-      <w:bookmarkStart w:id="35" w:name="_Toc508308078"/>
+      <w:bookmarkStart w:id="28" w:name="_Toc508308078"/>
       <w:r>
         <w:rPr>
           <w:color w:val="343437"/>
@@ -11967,7 +12285,7 @@
       <w:r>
         <w:t>note »</w:t>
       </w:r>
-      <w:bookmarkEnd w:id="35"/>
+      <w:bookmarkEnd w:id="28"/>
     </w:p>
     <w:p>
       <w:pPr>
@@ -12140,26 +12458,26 @@
       <w:pPr>
         <w:pStyle w:val="Titre2"/>
       </w:pPr>
-      <w:bookmarkStart w:id="36" w:name="_Toc508308079"/>
+      <w:bookmarkStart w:id="29" w:name="_Toc508308079"/>
+      <w:r>
+        <w:t xml:space="preserve">Étude de cas d’utilisation de « </w:t>
+      </w:r>
+      <w:r>
+        <w:t>Consulter les contacts</w:t>
+      </w:r>
+      <w:r>
+        <w:t xml:space="preserve"> »</w:t>
+      </w:r>
+      <w:bookmarkEnd w:id="29"/>
+    </w:p>
+    <w:p>
+      <w:r>
+        <w:t>Description :</w:t>
+      </w:r>
+    </w:p>
+    <w:p>
       <w:r>
         <w:lastRenderedPageBreak/>
-        <w:t xml:space="preserve">Étude de cas d’utilisation de « </w:t>
-      </w:r>
-      <w:r>
-        <w:t>Consulter les contacts</w:t>
-      </w:r>
-      <w:r>
-        <w:t xml:space="preserve"> »</w:t>
-      </w:r>
-      <w:bookmarkEnd w:id="36"/>
-    </w:p>
-    <w:p>
-      <w:r>
-        <w:t>Description :</w:t>
-      </w:r>
-    </w:p>
-    <w:p>
-      <w:r>
         <w:t xml:space="preserve">Ce cas d’utilisation permet </w:t>
       </w:r>
       <w:r>
@@ -12300,54 +12618,25 @@
       <w:pPr>
         <w:pStyle w:val="Titre3"/>
       </w:pPr>
-      <w:bookmarkStart w:id="37" w:name="_Toc508308080"/>
-      <w:r>
-        <w:lastRenderedPageBreak/>
-        <w:t xml:space="preserve">Panoramas et rapports « </w:t>
-      </w:r>
-      <w:r>
-        <w:rPr>
-          <w:sz w:val="28"/>
-        </w:rPr>
-        <w:t>Consulter les contacts</w:t>
-      </w:r>
-      <w:r>
-        <w:rPr>
-          <w:sz w:val="28"/>
-        </w:rPr>
-        <w:t xml:space="preserve"> </w:t>
-      </w:r>
-      <w:r>
-        <w:t>»</w:t>
-      </w:r>
-      <w:bookmarkEnd w:id="37"/>
-    </w:p>
-    <w:p>
-      <w:pPr>
-        <w:rPr>
-          <w:spacing w:val="5"/>
-          <w:sz w:val="28"/>
-          <w:szCs w:val="24"/>
-        </w:rPr>
-      </w:pPr>
+      <w:bookmarkStart w:id="30" w:name="_Toc508308080"/>
       <w:r>
         <w:rPr>
           <w:noProof/>
           <w:spacing w:val="5"/>
           <w:sz w:val="28"/>
-          <w:szCs w:val="24"/>
         </w:rPr>
+        <w:lastRenderedPageBreak/>
         <w:drawing>
           <wp:anchor distT="0" distB="0" distL="114300" distR="114300" simplePos="0" relativeHeight="251664384" behindDoc="0" locked="0" layoutInCell="1" allowOverlap="1">
             <wp:simplePos x="0" y="0"/>
             <wp:positionH relativeFrom="margin">
-              <wp:posOffset>-210185</wp:posOffset>
+              <wp:posOffset>-211455</wp:posOffset>
             </wp:positionH>
             <wp:positionV relativeFrom="paragraph">
-              <wp:posOffset>0</wp:posOffset>
+              <wp:posOffset>309245</wp:posOffset>
             </wp:positionV>
-            <wp:extent cx="5934075" cy="4515485"/>
-            <wp:effectExtent l="0" t="0" r="9525" b="0"/>
+            <wp:extent cx="5934075" cy="4398645"/>
+            <wp:effectExtent l="0" t="0" r="9525" b="1905"/>
             <wp:wrapSquare wrapText="bothSides"/>
             <wp:docPr id="12" name="Image 12"/>
             <wp:cNvGraphicFramePr>
@@ -12361,7 +12650,7 @@
                     <pic:cNvPicPr/>
                   </pic:nvPicPr>
                   <pic:blipFill>
-                    <a:blip r:embed="rId16">
+                    <a:blip r:embed="rId17">
                       <a:extLst>
                         <a:ext uri="{28A0092B-C50C-407E-A947-70E740481C1C}">
                           <a14:useLocalDpi xmlns:a14="http://schemas.microsoft.com/office/drawing/2010/main" val="0"/>
@@ -12375,7 +12664,7 @@
                   <pic:spPr>
                     <a:xfrm>
                       <a:off x="0" y="0"/>
-                      <a:ext cx="5934075" cy="4515485"/>
+                      <a:ext cx="5934075" cy="4398645"/>
                     </a:xfrm>
                     <a:prstGeom prst="rect">
                       <a:avLst/>
@@ -12393,6 +12682,34 @@
           </wp:anchor>
         </w:drawing>
       </w:r>
+      <w:r>
+        <w:t xml:space="preserve">Panoramas et rapports « </w:t>
+      </w:r>
+      <w:r>
+        <w:rPr>
+          <w:sz w:val="28"/>
+        </w:rPr>
+        <w:t>Consulter les contacts</w:t>
+      </w:r>
+      <w:r>
+        <w:rPr>
+          <w:sz w:val="28"/>
+        </w:rPr>
+        <w:t xml:space="preserve"> </w:t>
+      </w:r>
+      <w:r>
+        <w:t>»</w:t>
+      </w:r>
+      <w:bookmarkEnd w:id="30"/>
+    </w:p>
+    <w:p>
+      <w:pPr>
+        <w:rPr>
+          <w:spacing w:val="5"/>
+          <w:sz w:val="28"/>
+          <w:szCs w:val="24"/>
+        </w:rPr>
+      </w:pPr>
     </w:p>
     <w:p>
       <w:pPr>
@@ -12444,7 +12761,7 @@
       <w:pPr>
         <w:pStyle w:val="Titre3"/>
       </w:pPr>
-      <w:bookmarkStart w:id="38" w:name="_Toc508308081"/>
+      <w:bookmarkStart w:id="31" w:name="_Toc508308081"/>
       <w:r>
         <w:lastRenderedPageBreak/>
         <w:t xml:space="preserve">Description des champs « </w:t>
@@ -12455,7 +12772,7 @@
       <w:r>
         <w:t xml:space="preserve"> »</w:t>
       </w:r>
-      <w:bookmarkEnd w:id="38"/>
+      <w:bookmarkEnd w:id="31"/>
     </w:p>
     <w:tbl>
       <w:tblPr>
@@ -12716,7 +13033,7 @@
           <w:sz w:val="32"/>
         </w:rPr>
       </w:pPr>
-      <w:bookmarkStart w:id="39" w:name="_Toc508308082"/>
+      <w:bookmarkStart w:id="32" w:name="_Toc508308082"/>
       <w:r>
         <w:t xml:space="preserve">Tableau des validations « </w:t>
       </w:r>
@@ -12726,7 +13043,7 @@
       <w:r>
         <w:t>»</w:t>
       </w:r>
-      <w:bookmarkEnd w:id="39"/>
+      <w:bookmarkEnd w:id="32"/>
     </w:p>
     <w:tbl>
       <w:tblPr>
@@ -12815,7 +13132,7 @@
       <w:pPr>
         <w:pStyle w:val="Titre3"/>
       </w:pPr>
-      <w:bookmarkStart w:id="40" w:name="_Toc508308083"/>
+      <w:bookmarkStart w:id="33" w:name="_Toc508308083"/>
       <w:r>
         <w:rPr>
           <w:color w:val="343437"/>
@@ -12835,7 +13152,7 @@
       <w:r>
         <w:t>»</w:t>
       </w:r>
-      <w:bookmarkEnd w:id="40"/>
+      <w:bookmarkEnd w:id="33"/>
     </w:p>
     <w:p>
       <w:pPr>
@@ -12994,7 +13311,7 @@
       <w:pPr>
         <w:pStyle w:val="Titre2"/>
       </w:pPr>
-      <w:bookmarkStart w:id="41" w:name="_Toc508308084"/>
+      <w:bookmarkStart w:id="34" w:name="_Toc508308084"/>
       <w:r>
         <w:lastRenderedPageBreak/>
         <w:t xml:space="preserve">Étude de cas d’utilisation de « Supprimer une entreprise </w:t>
@@ -13005,7 +13322,7 @@
       <w:r>
         <w:t>»</w:t>
       </w:r>
-      <w:bookmarkEnd w:id="41"/>
+      <w:bookmarkEnd w:id="34"/>
     </w:p>
     <w:p>
       <w:r>
@@ -13169,7 +13486,7 @@
       <w:pPr>
         <w:pStyle w:val="Titre3"/>
       </w:pPr>
-      <w:bookmarkStart w:id="42" w:name="_Toc508308085"/>
+      <w:bookmarkStart w:id="35" w:name="_Toc508308085"/>
       <w:r>
         <w:lastRenderedPageBreak/>
         <w:t xml:space="preserve">Panoramas et rapports « </w:t>
@@ -13189,7 +13506,7 @@
       <w:r>
         <w:t>»</w:t>
       </w:r>
-      <w:bookmarkEnd w:id="42"/>
+      <w:bookmarkEnd w:id="35"/>
     </w:p>
     <w:p>
       <w:pPr>
@@ -13228,7 +13545,7 @@
                     <pic:cNvPicPr/>
                   </pic:nvPicPr>
                   <pic:blipFill>
-                    <a:blip r:embed="rId17">
+                    <a:blip r:embed="rId18">
                       <a:extLst>
                         <a:ext uri="{28A0092B-C50C-407E-A947-70E740481C1C}">
                           <a14:useLocalDpi xmlns:a14="http://schemas.microsoft.com/office/drawing/2010/main" val="0"/>
@@ -13293,7 +13610,7 @@
       <w:pPr>
         <w:pStyle w:val="Titre3"/>
       </w:pPr>
-      <w:bookmarkStart w:id="43" w:name="_Toc508308086"/>
+      <w:bookmarkStart w:id="36" w:name="_Toc508308086"/>
       <w:r>
         <w:t xml:space="preserve">Description des champs « </w:t>
       </w:r>
@@ -13312,7 +13629,7 @@
       <w:r>
         <w:t>»</w:t>
       </w:r>
-      <w:bookmarkEnd w:id="43"/>
+      <w:bookmarkEnd w:id="36"/>
     </w:p>
     <w:tbl>
       <w:tblPr>
@@ -13493,7 +13810,7 @@
           <w:sz w:val="32"/>
         </w:rPr>
       </w:pPr>
-      <w:bookmarkStart w:id="44" w:name="_Toc508308087"/>
+      <w:bookmarkStart w:id="37" w:name="_Toc508308087"/>
       <w:r>
         <w:t xml:space="preserve">Tableau des validations « </w:t>
       </w:r>
@@ -13506,7 +13823,7 @@
       <w:r>
         <w:t xml:space="preserve"> »</w:t>
       </w:r>
-      <w:bookmarkEnd w:id="44"/>
+      <w:bookmarkEnd w:id="37"/>
     </w:p>
     <w:tbl>
       <w:tblPr>
@@ -13596,7 +13913,7 @@
       <w:pPr>
         <w:pStyle w:val="Titre3"/>
       </w:pPr>
-      <w:bookmarkStart w:id="45" w:name="_Toc508308088"/>
+      <w:bookmarkStart w:id="38" w:name="_Toc508308088"/>
       <w:r>
         <w:rPr>
           <w:color w:val="343437"/>
@@ -13623,7 +13940,7 @@
       <w:r>
         <w:t xml:space="preserve"> »</w:t>
       </w:r>
-      <w:bookmarkEnd w:id="45"/>
+      <w:bookmarkEnd w:id="38"/>
     </w:p>
     <w:p>
       <w:pPr>
@@ -13773,7 +14090,7 @@
           <w:numId w:val="1"/>
         </w:numPr>
       </w:pPr>
-      <w:bookmarkStart w:id="46" w:name="_Toc508308089"/>
+      <w:bookmarkStart w:id="39" w:name="_Toc508308089"/>
       <w:r>
         <w:rPr>
           <w:noProof/>
@@ -13805,7 +14122,7 @@
                     </pic:cNvPicPr>
                   </pic:nvPicPr>
                   <pic:blipFill>
-                    <a:blip r:embed="rId18">
+                    <a:blip r:embed="rId19">
                       <a:extLst>
                         <a:ext uri="{28A0092B-C50C-407E-A947-70E740481C1C}">
                           <a14:useLocalDpi xmlns:a14="http://schemas.microsoft.com/office/drawing/2010/main" val="0"/>
@@ -13839,12 +14156,12 @@
       <w:r>
         <w:t>Diagramme de classes</w:t>
       </w:r>
-      <w:bookmarkEnd w:id="46"/>
+      <w:bookmarkEnd w:id="39"/>
       <w:r>
         <w:t xml:space="preserve"> </w:t>
       </w:r>
-      <w:bookmarkStart w:id="47" w:name="_bookmark30"/>
-      <w:bookmarkEnd w:id="47"/>
+      <w:bookmarkStart w:id="40" w:name="_bookmark30"/>
+      <w:bookmarkEnd w:id="40"/>
     </w:p>
     <w:p>
       <w:pPr>
@@ -13868,11 +14185,11 @@
           <w:numId w:val="1"/>
         </w:numPr>
       </w:pPr>
-      <w:bookmarkStart w:id="48" w:name="_Toc508308090"/>
+      <w:bookmarkStart w:id="41" w:name="_Toc508308090"/>
       <w:r>
         <w:t>Messages</w:t>
       </w:r>
-      <w:bookmarkEnd w:id="48"/>
+      <w:bookmarkEnd w:id="41"/>
     </w:p>
     <w:p>
       <w:pPr>
@@ -14242,8 +14559,8 @@
       <w:pPr>
         <w:ind w:left="0"/>
       </w:pPr>
-      <w:bookmarkStart w:id="49" w:name="_bookmark31"/>
-      <w:bookmarkEnd w:id="49"/>
+      <w:bookmarkStart w:id="42" w:name="_bookmark31"/>
+      <w:bookmarkEnd w:id="42"/>
     </w:p>
     <w:sectPr>
       <w:pgSz w:w="12240" w:h="15840"/>
@@ -19447,14 +19764,14 @@
     <w:charset w:val="00"/>
     <w:family w:val="swiss"/>
     <w:pitch w:val="variable"/>
-    <w:sig w:usb0="E0002AFF" w:usb1="4000ACFF" w:usb2="00000001" w:usb3="00000000" w:csb0="000001FF" w:csb1="00000000"/>
+    <w:sig w:usb0="E0002AFF" w:usb1="C000247B" w:usb2="00000009" w:usb3="00000000" w:csb0="000001FF" w:csb1="00000000"/>
   </w:font>
   <w:font w:name="Times New Roman">
     <w:panose1 w:val="02020603050405020304"/>
     <w:charset w:val="00"/>
     <w:family w:val="roman"/>
     <w:pitch w:val="variable"/>
-    <w:sig w:usb0="E0002AFF" w:usb1="C0007843" w:usb2="00000009" w:usb3="00000000" w:csb0="000001FF" w:csb1="00000000"/>
+    <w:sig w:usb0="E0002EFF" w:usb1="C000785B" w:usb2="00000009" w:usb3="00000000" w:csb0="000001FF" w:csb1="00000000"/>
   </w:font>
   <w:font w:name="Courier New">
     <w:panose1 w:val="02070309020205020404"/>
@@ -19490,7 +19807,7 @@
     <w:charset w:val="00"/>
     <w:family w:val="swiss"/>
     <w:pitch w:val="variable"/>
-    <w:sig w:usb0="A0002AEF" w:usb1="4000207B" w:usb2="00000000" w:usb3="00000000" w:csb0="000001FF" w:csb1="00000000"/>
+    <w:sig w:usb0="E0002AFF" w:usb1="C000247B" w:usb2="00000009" w:usb3="00000000" w:csb0="000001FF" w:csb1="00000000"/>
   </w:font>
   <w:font w:name="Segoe UI">
     <w:panose1 w:val="020B0502040204020203"/>
@@ -19515,6 +19832,7 @@
     <w:compatSetting w:name="enableOpenTypeFeatures" w:uri="http://schemas.microsoft.com/office/word" w:val="1"/>
     <w:compatSetting w:name="doNotFlipMirrorIndents" w:uri="http://schemas.microsoft.com/office/word" w:val="1"/>
     <w:compatSetting w:name="differentiateMultirowTableHeaders" w:uri="http://schemas.microsoft.com/office/word" w:val="1"/>
+    <w:compatSetting w:name="useWord2013TrackBottomHyphenation" w:uri="http://schemas.microsoft.com/office/word" w:val="1"/>
   </w:compat>
   <w:rsids>
     <w:rsidRoot w:val="00592B65"/>
@@ -19522,6 +19840,7 @@
     <w:rsid w:val="00592B65"/>
     <w:rsid w:val="00781212"/>
     <w:rsid w:val="00805D45"/>
+    <w:rsid w:val="00B037A0"/>
   </w:rsids>
   <m:mathPr>
     <m:mathFont m:val="Cambria Math"/>
@@ -20316,7 +20635,7 @@
 </file>
 
 <file path=customXml/itemProps2.xml><?xml version="1.0" encoding="utf-8"?>
-<ds:datastoreItem xmlns:ds="http://schemas.openxmlformats.org/officeDocument/2006/customXml" ds:itemID="{600A0F94-2CC7-45CB-AF8C-D83514B6BB3C}">
+<ds:datastoreItem xmlns:ds="http://schemas.openxmlformats.org/officeDocument/2006/customXml" ds:itemID="{F0BA09F1-93AE-4CFB-A9A3-3F04138C090D}">
   <ds:schemaRefs>
     <ds:schemaRef ds:uri="http://schemas.openxmlformats.org/officeDocument/2006/bibliography"/>
   </ds:schemaRefs>

</xml_diff>

<commit_message>
Finalisation de entreprise et gestion salon carriere
</commit_message>
<xml_diff>
--- a/GESTION SALON CARRIÈRE.docx
+++ b/GESTION SALON CARRIÈRE.docx
@@ -11,6 +11,7 @@
           <w:docPartUnique/>
         </w:docPartObj>
       </w:sdtPr>
+      <w:sdtEndPr/>
       <w:sdtContent>
         <w:p/>
         <w:tbl>
@@ -44,6 +45,7 @@
                 <w:dataBinding w:prefixMappings="xmlns:ns0='http://schemas.openxmlformats.org/officeDocument/2006/extended-properties'" w:xpath="/ns0:Properties[1]/ns0:Company[1]" w:storeItemID="{6668398D-A668-4E3E-A5EB-62B293D839F1}"/>
                 <w:text/>
               </w:sdtPr>
+              <w:sdtEndPr/>
               <w:sdtContent>
                 <w:tc>
                   <w:tcPr>
@@ -94,6 +96,7 @@
                   <w:dataBinding w:prefixMappings="xmlns:ns0='http://schemas.openxmlformats.org/package/2006/metadata/core-properties' xmlns:ns1='http://purl.org/dc/elements/1.1/'" w:xpath="/ns0:coreProperties[1]/ns1:title[1]" w:storeItemID="{6C3C8BC8-F283-45AE-878A-BAB7291924A1}"/>
                   <w:text/>
                 </w:sdtPr>
+                <w:sdtEndPr/>
                 <w:sdtContent>
                   <w:p>
                     <w:pPr>
@@ -133,6 +136,7 @@
                 <w:dataBinding w:prefixMappings="xmlns:ns0='http://schemas.openxmlformats.org/package/2006/metadata/core-properties' xmlns:ns1='http://purl.org/dc/elements/1.1/'" w:xpath="/ns0:coreProperties[1]/ns1:subject[1]" w:storeItemID="{6C3C8BC8-F283-45AE-878A-BAB7291924A1}"/>
                 <w:text/>
               </w:sdtPr>
+              <w:sdtEndPr/>
               <w:sdtContent>
                 <w:tc>
                   <w:tcPr>
@@ -198,6 +202,7 @@
                   <w:dataBinding w:prefixMappings="xmlns:ns0='http://schemas.openxmlformats.org/package/2006/metadata/core-properties' xmlns:ns1='http://purl.org/dc/elements/1.1/'" w:xpath="/ns0:coreProperties[1]/ns1:creator[1]" w:storeItemID="{6C3C8BC8-F283-45AE-878A-BAB7291924A1}"/>
                   <w:text/>
                 </w:sdtPr>
+                <w:sdtEndPr/>
                 <w:sdtContent>
                   <w:p>
                     <w:pPr>
@@ -239,6 +244,7 @@
                     <w:calendar w:val="gregorian"/>
                   </w:date>
                 </w:sdtPr>
+                <w:sdtEndPr/>
                 <w:sdtContent>
                   <w:p>
                     <w:pPr>
@@ -330,7 +336,7 @@
           <w:r>
             <w:fldChar w:fldCharType="separate"/>
           </w:r>
-          <w:hyperlink w:anchor="_Toc508308051" w:history="1">
+          <w:hyperlink w:anchor="_Toc512007667" w:history="1">
             <w:r>
               <w:rPr>
                 <w:rStyle w:val="Lienhypertexte"/>
@@ -386,7 +392,7 @@
                 <w:noProof/>
                 <w:webHidden/>
               </w:rPr>
-              <w:instrText xml:space="preserve"> PAGEREF _Toc508308051 \h </w:instrText>
+              <w:instrText xml:space="preserve"> PAGEREF _Toc512007667 \h </w:instrText>
             </w:r>
             <w:r>
               <w:rPr>
@@ -406,7 +412,7 @@
                 <w:noProof/>
                 <w:webHidden/>
               </w:rPr>
-              <w:t>3</w:t>
+              <w:t>2</w:t>
             </w:r>
             <w:r>
               <w:rPr>
@@ -432,7 +438,7 @@
               <w:szCs w:val="22"/>
             </w:rPr>
           </w:pPr>
-          <w:hyperlink w:anchor="_Toc508308052" w:history="1">
+          <w:hyperlink w:anchor="_Toc512007668" w:history="1">
             <w:r>
               <w:rPr>
                 <w:rStyle w:val="Lienhypertexte"/>
@@ -476,7 +482,7 @@
                 <w:noProof/>
                 <w:webHidden/>
               </w:rPr>
-              <w:instrText xml:space="preserve"> PAGEREF _Toc508308052 \h </w:instrText>
+              <w:instrText xml:space="preserve"> PAGEREF _Toc512007668 \h </w:instrText>
             </w:r>
             <w:r>
               <w:rPr>
@@ -496,7 +502,7 @@
                 <w:noProof/>
                 <w:webHidden/>
               </w:rPr>
-              <w:t>3</w:t>
+              <w:t>2</w:t>
             </w:r>
             <w:r>
               <w:rPr>
@@ -522,7 +528,7 @@
               <w:szCs w:val="22"/>
             </w:rPr>
           </w:pPr>
-          <w:hyperlink w:anchor="_Toc508308053" w:history="1">
+          <w:hyperlink w:anchor="_Toc512007669" w:history="1">
             <w:r>
               <w:rPr>
                 <w:rStyle w:val="Lienhypertexte"/>
@@ -581,7 +587,7 @@
                 <w:noProof/>
                 <w:webHidden/>
               </w:rPr>
-              <w:instrText xml:space="preserve"> PAGEREF _Toc508308053 \h </w:instrText>
+              <w:instrText xml:space="preserve"> PAGEREF _Toc512007669 \h </w:instrText>
             </w:r>
             <w:r>
               <w:rPr>
@@ -601,7 +607,7 @@
                 <w:noProof/>
                 <w:webHidden/>
               </w:rPr>
-              <w:t>3</w:t>
+              <w:t>2</w:t>
             </w:r>
             <w:r>
               <w:rPr>
@@ -627,7 +633,7 @@
               <w:szCs w:val="22"/>
             </w:rPr>
           </w:pPr>
-          <w:hyperlink w:anchor="_Toc508308054" w:history="1">
+          <w:hyperlink w:anchor="_Toc512007670" w:history="1">
             <w:r>
               <w:rPr>
                 <w:rStyle w:val="Lienhypertexte"/>
@@ -671,7 +677,7 @@
                 <w:noProof/>
                 <w:webHidden/>
               </w:rPr>
-              <w:instrText xml:space="preserve"> PAGEREF _Toc508308054 \h </w:instrText>
+              <w:instrText xml:space="preserve"> PAGEREF _Toc512007670 \h </w:instrText>
             </w:r>
             <w:r>
               <w:rPr>
@@ -691,7 +697,7 @@
                 <w:noProof/>
                 <w:webHidden/>
               </w:rPr>
-              <w:t>3</w:t>
+              <w:t>2</w:t>
             </w:r>
             <w:r>
               <w:rPr>
@@ -717,7 +723,7 @@
               <w:szCs w:val="22"/>
             </w:rPr>
           </w:pPr>
-          <w:hyperlink w:anchor="_Toc508308055" w:history="1">
+          <w:hyperlink w:anchor="_Toc512007671" w:history="1">
             <w:r>
               <w:rPr>
                 <w:rStyle w:val="Lienhypertexte"/>
@@ -761,7 +767,7 @@
                 <w:noProof/>
                 <w:webHidden/>
               </w:rPr>
-              <w:instrText xml:space="preserve"> PAGEREF _Toc508308055 \h </w:instrText>
+              <w:instrText xml:space="preserve"> PAGEREF _Toc512007671 \h </w:instrText>
             </w:r>
             <w:r>
               <w:rPr>
@@ -781,7 +787,7 @@
                 <w:noProof/>
                 <w:webHidden/>
               </w:rPr>
-              <w:t>4</w:t>
+              <w:t>3</w:t>
             </w:r>
             <w:r>
               <w:rPr>
@@ -807,7 +813,7 @@
               <w:szCs w:val="22"/>
             </w:rPr>
           </w:pPr>
-          <w:hyperlink w:anchor="_Toc508308056" w:history="1">
+          <w:hyperlink w:anchor="_Toc512007672" w:history="1">
             <w:r>
               <w:rPr>
                 <w:rStyle w:val="Lienhypertexte"/>
@@ -866,7 +872,7 @@
                 <w:noProof/>
                 <w:webHidden/>
               </w:rPr>
-              <w:instrText xml:space="preserve"> PAGEREF _Toc508308056 \h </w:instrText>
+              <w:instrText xml:space="preserve"> PAGEREF _Toc512007672 \h </w:instrText>
             </w:r>
             <w:r>
               <w:rPr>
@@ -886,7 +892,7 @@
                 <w:noProof/>
                 <w:webHidden/>
               </w:rPr>
-              <w:t>4</w:t>
+              <w:t>3</w:t>
             </w:r>
             <w:r>
               <w:rPr>
@@ -909,7 +915,7 @@
               <w:noProof/>
             </w:rPr>
           </w:pPr>
-          <w:hyperlink w:anchor="_Toc508308057" w:history="1">
+          <w:hyperlink w:anchor="_Toc512007673" w:history="1">
             <w:r>
               <w:rPr>
                 <w:rStyle w:val="Lienhypertexte"/>
@@ -950,7 +956,7 @@
                 <w:noProof/>
                 <w:webHidden/>
               </w:rPr>
-              <w:instrText xml:space="preserve"> PAGEREF _Toc508308057 \h </w:instrText>
+              <w:instrText xml:space="preserve"> PAGEREF _Toc512007673 \h </w:instrText>
             </w:r>
             <w:r>
               <w:rPr>
@@ -970,7 +976,7 @@
                 <w:noProof/>
                 <w:webHidden/>
               </w:rPr>
-              <w:t>6</w:t>
+              <w:t>5</w:t>
             </w:r>
             <w:r>
               <w:rPr>
@@ -996,7 +1002,7 @@
               <w:szCs w:val="22"/>
             </w:rPr>
           </w:pPr>
-          <w:hyperlink w:anchor="_Toc508308058" w:history="1">
+          <w:hyperlink w:anchor="_Toc512007674" w:history="1">
             <w:r>
               <w:rPr>
                 <w:rStyle w:val="Lienhypertexte"/>
@@ -1040,7 +1046,7 @@
                 <w:noProof/>
                 <w:webHidden/>
               </w:rPr>
-              <w:instrText xml:space="preserve"> PAGEREF _Toc508308058 \h </w:instrText>
+              <w:instrText xml:space="preserve"> PAGEREF _Toc512007674 \h </w:instrText>
             </w:r>
             <w:r>
               <w:rPr>
@@ -1060,7 +1066,7 @@
                 <w:noProof/>
                 <w:webHidden/>
               </w:rPr>
-              <w:t>6</w:t>
+              <w:t>5</w:t>
             </w:r>
             <w:r>
               <w:rPr>
@@ -1086,7 +1092,7 @@
               <w:szCs w:val="22"/>
             </w:rPr>
           </w:pPr>
-          <w:hyperlink w:anchor="_Toc508308059" w:history="1">
+          <w:hyperlink w:anchor="_Toc512007675" w:history="1">
             <w:r>
               <w:rPr>
                 <w:rStyle w:val="Lienhypertexte"/>
@@ -1130,7 +1136,7 @@
                 <w:noProof/>
                 <w:webHidden/>
               </w:rPr>
-              <w:instrText xml:space="preserve"> PAGEREF _Toc508308059 \h </w:instrText>
+              <w:instrText xml:space="preserve"> PAGEREF _Toc512007675 \h </w:instrText>
             </w:r>
             <w:r>
               <w:rPr>
@@ -1150,7 +1156,7 @@
                 <w:noProof/>
                 <w:webHidden/>
               </w:rPr>
-              <w:t>7</w:t>
+              <w:t>6</w:t>
             </w:r>
             <w:r>
               <w:rPr>
@@ -1172,7 +1178,7 @@
               <w:noProof/>
             </w:rPr>
           </w:pPr>
-          <w:hyperlink w:anchor="_Toc508308060" w:history="1">
+          <w:hyperlink w:anchor="_Toc512007676" w:history="1">
             <w:r>
               <w:rPr>
                 <w:rStyle w:val="Lienhypertexte"/>
@@ -1199,7 +1205,7 @@
                 <w:noProof/>
                 <w:webHidden/>
               </w:rPr>
-              <w:instrText xml:space="preserve"> PAGEREF _Toc508308060 \h </w:instrText>
+              <w:instrText xml:space="preserve"> PAGEREF _Toc512007676 \h </w:instrText>
             </w:r>
             <w:r>
               <w:rPr>
@@ -1219,7 +1225,7 @@
                 <w:noProof/>
                 <w:webHidden/>
               </w:rPr>
-              <w:t>8</w:t>
+              <w:t>7</w:t>
             </w:r>
             <w:r>
               <w:rPr>
@@ -1241,7 +1247,7 @@
               <w:noProof/>
             </w:rPr>
           </w:pPr>
-          <w:hyperlink w:anchor="_Toc508308061" w:history="1">
+          <w:hyperlink w:anchor="_Toc512007677" w:history="1">
             <w:r>
               <w:rPr>
                 <w:rStyle w:val="Lienhypertexte"/>
@@ -1268,7 +1274,7 @@
                 <w:noProof/>
                 <w:webHidden/>
               </w:rPr>
-              <w:instrText xml:space="preserve"> PAGEREF _Toc508308061 \h </w:instrText>
+              <w:instrText xml:space="preserve"> PAGEREF _Toc512007677 \h </w:instrText>
             </w:r>
             <w:r>
               <w:rPr>
@@ -1310,7 +1316,7 @@
               <w:noProof/>
             </w:rPr>
           </w:pPr>
-          <w:hyperlink w:anchor="_Toc508308062" w:history="1">
+          <w:hyperlink w:anchor="_Toc512007678" w:history="1">
             <w:r>
               <w:rPr>
                 <w:rStyle w:val="Lienhypertexte"/>
@@ -1337,7 +1343,7 @@
                 <w:noProof/>
                 <w:webHidden/>
               </w:rPr>
-              <w:instrText xml:space="preserve"> PAGEREF _Toc508308062 \h </w:instrText>
+              <w:instrText xml:space="preserve"> PAGEREF _Toc512007678 \h </w:instrText>
             </w:r>
             <w:r>
               <w:rPr>
@@ -1357,7 +1363,7 @@
                 <w:noProof/>
                 <w:webHidden/>
               </w:rPr>
-              <w:t>5</w:t>
+              <w:t>6</w:t>
             </w:r>
             <w:r>
               <w:rPr>
@@ -1379,7 +1385,7 @@
               <w:noProof/>
             </w:rPr>
           </w:pPr>
-          <w:hyperlink w:anchor="_Toc508308063" w:history="1">
+          <w:hyperlink w:anchor="_Toc512007679" w:history="1">
             <w:r>
               <w:rPr>
                 <w:rStyle w:val="Lienhypertexte"/>
@@ -1406,7 +1412,7 @@
                 <w:noProof/>
                 <w:webHidden/>
               </w:rPr>
-              <w:instrText xml:space="preserve"> PAGEREF _Toc508308063 \h </w:instrText>
+              <w:instrText xml:space="preserve"> PAGEREF _Toc512007679 \h </w:instrText>
             </w:r>
             <w:r>
               <w:rPr>
@@ -1426,7 +1432,7 @@
                 <w:noProof/>
                 <w:webHidden/>
               </w:rPr>
-              <w:t>5</w:t>
+              <w:t>6</w:t>
             </w:r>
             <w:r>
               <w:rPr>
@@ -1452,7 +1458,7 @@
               <w:szCs w:val="22"/>
             </w:rPr>
           </w:pPr>
-          <w:hyperlink w:anchor="_Toc508308064" w:history="1">
+          <w:hyperlink w:anchor="_Toc512007680" w:history="1">
             <w:r>
               <w:rPr>
                 <w:rStyle w:val="Lienhypertexte"/>
@@ -1496,7 +1502,7 @@
                 <w:noProof/>
                 <w:webHidden/>
               </w:rPr>
-              <w:instrText xml:space="preserve"> PAGEREF _Toc508308064 \h </w:instrText>
+              <w:instrText xml:space="preserve"> PAGEREF _Toc512007680 \h </w:instrText>
             </w:r>
             <w:r>
               <w:rPr>
@@ -1538,7 +1544,7 @@
               <w:noProof/>
             </w:rPr>
           </w:pPr>
-          <w:hyperlink w:anchor="_Toc508308065" w:history="1">
+          <w:hyperlink w:anchor="_Toc512007681" w:history="1">
             <w:r>
               <w:rPr>
                 <w:rStyle w:val="Lienhypertexte"/>
@@ -1565,7 +1571,7 @@
                 <w:noProof/>
                 <w:webHidden/>
               </w:rPr>
-              <w:instrText xml:space="preserve"> PAGEREF _Toc508308065 \h </w:instrText>
+              <w:instrText xml:space="preserve"> PAGEREF _Toc512007681 \h </w:instrText>
             </w:r>
             <w:r>
               <w:rPr>
@@ -1607,7 +1613,7 @@
               <w:noProof/>
             </w:rPr>
           </w:pPr>
-          <w:hyperlink w:anchor="_Toc508308066" w:history="1">
+          <w:hyperlink w:anchor="_Toc512007682" w:history="1">
             <w:r>
               <w:rPr>
                 <w:rStyle w:val="Lienhypertexte"/>
@@ -1634,7 +1640,7 @@
                 <w:noProof/>
                 <w:webHidden/>
               </w:rPr>
-              <w:instrText xml:space="preserve"> PAGEREF _Toc508308066 \h </w:instrText>
+              <w:instrText xml:space="preserve"> PAGEREF _Toc512007682 \h </w:instrText>
             </w:r>
             <w:r>
               <w:rPr>
@@ -1676,7 +1682,7 @@
               <w:noProof/>
             </w:rPr>
           </w:pPr>
-          <w:hyperlink w:anchor="_Toc508308067" w:history="1">
+          <w:hyperlink w:anchor="_Toc512007683" w:history="1">
             <w:r>
               <w:rPr>
                 <w:rStyle w:val="Lienhypertexte"/>
@@ -1703,7 +1709,7 @@
                 <w:noProof/>
                 <w:webHidden/>
               </w:rPr>
-              <w:instrText xml:space="preserve"> PAGEREF _Toc508308067 \h </w:instrText>
+              <w:instrText xml:space="preserve"> PAGEREF _Toc512007683 \h </w:instrText>
             </w:r>
             <w:r>
               <w:rPr>
@@ -1745,7 +1751,7 @@
               <w:noProof/>
             </w:rPr>
           </w:pPr>
-          <w:hyperlink w:anchor="_Toc508308068" w:history="1">
+          <w:hyperlink w:anchor="_Toc512007684" w:history="1">
             <w:r>
               <w:rPr>
                 <w:rStyle w:val="Lienhypertexte"/>
@@ -1780,7 +1786,7 @@
                 <w:noProof/>
                 <w:webHidden/>
               </w:rPr>
-              <w:instrText xml:space="preserve"> PAGEREF _Toc508308068 \h </w:instrText>
+              <w:instrText xml:space="preserve"> PAGEREF _Toc512007684 \h </w:instrText>
             </w:r>
             <w:r>
               <w:rPr>
@@ -1800,7 +1806,7 @@
                 <w:noProof/>
                 <w:webHidden/>
               </w:rPr>
-              <w:t>4</w:t>
+              <w:t>5</w:t>
             </w:r>
             <w:r>
               <w:rPr>
@@ -1826,7 +1832,7 @@
               <w:szCs w:val="22"/>
             </w:rPr>
           </w:pPr>
-          <w:hyperlink w:anchor="_Toc508308069" w:history="1">
+          <w:hyperlink w:anchor="_Toc512007685" w:history="1">
             <w:r>
               <w:rPr>
                 <w:rStyle w:val="Lienhypertexte"/>
@@ -1870,7 +1876,7 @@
                 <w:noProof/>
                 <w:webHidden/>
               </w:rPr>
-              <w:instrText xml:space="preserve"> PAGEREF _Toc508308069 \h </w:instrText>
+              <w:instrText xml:space="preserve"> PAGEREF _Toc512007685 \h </w:instrText>
             </w:r>
             <w:r>
               <w:rPr>
@@ -1912,7 +1918,7 @@
               <w:noProof/>
             </w:rPr>
           </w:pPr>
-          <w:hyperlink w:anchor="_Toc508308070" w:history="1">
+          <w:hyperlink w:anchor="_Toc512007686" w:history="1">
             <w:r>
               <w:rPr>
                 <w:rStyle w:val="Lienhypertexte"/>
@@ -1939,7 +1945,7 @@
                 <w:noProof/>
                 <w:webHidden/>
               </w:rPr>
-              <w:instrText xml:space="preserve"> PAGEREF _Toc508308070 \h </w:instrText>
+              <w:instrText xml:space="preserve"> PAGEREF _Toc512007686 \h </w:instrText>
             </w:r>
             <w:r>
               <w:rPr>
@@ -1981,7 +1987,7 @@
               <w:noProof/>
             </w:rPr>
           </w:pPr>
-          <w:hyperlink w:anchor="_Toc508308071" w:history="1">
+          <w:hyperlink w:anchor="_Toc512007687" w:history="1">
             <w:r>
               <w:rPr>
                 <w:rStyle w:val="Lienhypertexte"/>
@@ -2008,7 +2014,7 @@
                 <w:noProof/>
                 <w:webHidden/>
               </w:rPr>
-              <w:instrText xml:space="preserve"> PAGEREF _Toc508308071 \h </w:instrText>
+              <w:instrText xml:space="preserve"> PAGEREF _Toc512007687 \h </w:instrText>
             </w:r>
             <w:r>
               <w:rPr>
@@ -2050,7 +2056,7 @@
               <w:noProof/>
             </w:rPr>
           </w:pPr>
-          <w:hyperlink w:anchor="_Toc508308072" w:history="1">
+          <w:hyperlink w:anchor="_Toc512007688" w:history="1">
             <w:r>
               <w:rPr>
                 <w:rStyle w:val="Lienhypertexte"/>
@@ -2077,7 +2083,7 @@
                 <w:noProof/>
                 <w:webHidden/>
               </w:rPr>
-              <w:instrText xml:space="preserve"> PAGEREF _Toc508308072 \h </w:instrText>
+              <w:instrText xml:space="preserve"> PAGEREF _Toc512007688 \h </w:instrText>
             </w:r>
             <w:r>
               <w:rPr>
@@ -2119,7 +2125,7 @@
               <w:noProof/>
             </w:rPr>
           </w:pPr>
-          <w:hyperlink w:anchor="_Toc508308073" w:history="1">
+          <w:hyperlink w:anchor="_Toc512007689" w:history="1">
             <w:r>
               <w:rPr>
                 <w:rStyle w:val="Lienhypertexte"/>
@@ -2154,7 +2160,7 @@
                 <w:noProof/>
                 <w:webHidden/>
               </w:rPr>
-              <w:instrText xml:space="preserve"> PAGEREF _Toc508308073 \h </w:instrText>
+              <w:instrText xml:space="preserve"> PAGEREF _Toc512007689 \h </w:instrText>
             </w:r>
             <w:r>
               <w:rPr>
@@ -2174,1129 +2180,7 @@
                 <w:noProof/>
                 <w:webHidden/>
               </w:rPr>
-              <w:t>3</w:t>
-            </w:r>
-            <w:r>
-              <w:rPr>
-                <w:noProof/>
-                <w:webHidden/>
-              </w:rPr>
-              <w:fldChar w:fldCharType="end"/>
-            </w:r>
-          </w:hyperlink>
-        </w:p>
-        <w:p>
-          <w:pPr>
-            <w:pStyle w:val="TM2"/>
-            <w:tabs>
-              <w:tab w:val="left" w:pos="880"/>
-              <w:tab w:val="right" w:leader="dot" w:pos="8630"/>
-            </w:tabs>
-            <w:rPr>
-              <w:rFonts w:eastAsiaTheme="minorEastAsia"/>
-              <w:noProof/>
-              <w:color w:val="auto"/>
-              <w:sz w:val="22"/>
-              <w:szCs w:val="22"/>
-            </w:rPr>
-          </w:pPr>
-          <w:hyperlink w:anchor="_Toc508308074" w:history="1">
-            <w:r>
-              <w:rPr>
-                <w:rStyle w:val="Lienhypertexte"/>
-                <w:noProof/>
-              </w:rPr>
-              <w:t>2.5.</w:t>
-            </w:r>
-            <w:r>
-              <w:rPr>
-                <w:rFonts w:eastAsiaTheme="minorEastAsia"/>
-                <w:noProof/>
-                <w:color w:val="auto"/>
-                <w:sz w:val="22"/>
-                <w:szCs w:val="22"/>
-              </w:rPr>
-              <w:tab/>
-            </w:r>
-            <w:r>
-              <w:rPr>
-                <w:rStyle w:val="Lienhypertexte"/>
-                <w:noProof/>
-              </w:rPr>
-              <w:t>Étude de cas d’utilisation de « Ajouter une note »</w:t>
-            </w:r>
-            <w:r>
-              <w:rPr>
-                <w:noProof/>
-                <w:webHidden/>
-              </w:rPr>
-              <w:tab/>
-            </w:r>
-            <w:r>
-              <w:rPr>
-                <w:noProof/>
-                <w:webHidden/>
-              </w:rPr>
-              <w:fldChar w:fldCharType="begin"/>
-            </w:r>
-            <w:r>
-              <w:rPr>
-                <w:noProof/>
-                <w:webHidden/>
-              </w:rPr>
-              <w:instrText xml:space="preserve"> PAGEREF _Toc508308074 \h </w:instrText>
-            </w:r>
-            <w:r>
-              <w:rPr>
-                <w:noProof/>
-                <w:webHidden/>
-              </w:rPr>
-            </w:r>
-            <w:r>
-              <w:rPr>
-                <w:noProof/>
-                <w:webHidden/>
-              </w:rPr>
-              <w:fldChar w:fldCharType="separate"/>
-            </w:r>
-            <w:r>
-              <w:rPr>
-                <w:noProof/>
-                <w:webHidden/>
-              </w:rPr>
-              <w:t>0</w:t>
-            </w:r>
-            <w:r>
-              <w:rPr>
-                <w:noProof/>
-                <w:webHidden/>
-              </w:rPr>
-              <w:fldChar w:fldCharType="end"/>
-            </w:r>
-          </w:hyperlink>
-        </w:p>
-        <w:p>
-          <w:pPr>
-            <w:pStyle w:val="TM3"/>
-            <w:tabs>
-              <w:tab w:val="right" w:leader="dot" w:pos="8630"/>
-            </w:tabs>
-            <w:rPr>
-              <w:rFonts w:cstheme="minorBidi"/>
-              <w:noProof/>
-            </w:rPr>
-          </w:pPr>
-          <w:hyperlink w:anchor="_Toc508308075" w:history="1">
-            <w:r>
-              <w:rPr>
-                <w:rStyle w:val="Lienhypertexte"/>
-                <w:noProof/>
-              </w:rPr>
-              <w:t>Panoramas et rapports « Ajouter une note »</w:t>
-            </w:r>
-            <w:r>
-              <w:rPr>
-                <w:noProof/>
-                <w:webHidden/>
-              </w:rPr>
-              <w:tab/>
-            </w:r>
-            <w:r>
-              <w:rPr>
-                <w:noProof/>
-                <w:webHidden/>
-              </w:rPr>
-              <w:fldChar w:fldCharType="begin"/>
-            </w:r>
-            <w:r>
-              <w:rPr>
-                <w:noProof/>
-                <w:webHidden/>
-              </w:rPr>
-              <w:instrText xml:space="preserve"> PAGEREF _Toc508308075 \h </w:instrText>
-            </w:r>
-            <w:r>
-              <w:rPr>
-                <w:noProof/>
-                <w:webHidden/>
-              </w:rPr>
-            </w:r>
-            <w:r>
-              <w:rPr>
-                <w:noProof/>
-                <w:webHidden/>
-              </w:rPr>
-              <w:fldChar w:fldCharType="separate"/>
-            </w:r>
-            <w:r>
-              <w:rPr>
-                <w:noProof/>
-                <w:webHidden/>
-              </w:rPr>
-              <w:t>1</w:t>
-            </w:r>
-            <w:r>
-              <w:rPr>
-                <w:noProof/>
-                <w:webHidden/>
-              </w:rPr>
-              <w:fldChar w:fldCharType="end"/>
-            </w:r>
-          </w:hyperlink>
-        </w:p>
-        <w:p>
-          <w:pPr>
-            <w:pStyle w:val="TM3"/>
-            <w:tabs>
-              <w:tab w:val="right" w:leader="dot" w:pos="8630"/>
-            </w:tabs>
-            <w:rPr>
-              <w:rFonts w:cstheme="minorBidi"/>
-              <w:noProof/>
-            </w:rPr>
-          </w:pPr>
-          <w:hyperlink w:anchor="_Toc508308076" w:history="1">
-            <w:r>
-              <w:rPr>
-                <w:rStyle w:val="Lienhypertexte"/>
-                <w:noProof/>
-              </w:rPr>
-              <w:t>Description des champs « Ajouter une note »</w:t>
-            </w:r>
-            <w:r>
-              <w:rPr>
-                <w:noProof/>
-                <w:webHidden/>
-              </w:rPr>
-              <w:tab/>
-            </w:r>
-            <w:r>
-              <w:rPr>
-                <w:noProof/>
-                <w:webHidden/>
-              </w:rPr>
-              <w:fldChar w:fldCharType="begin"/>
-            </w:r>
-            <w:r>
-              <w:rPr>
-                <w:noProof/>
-                <w:webHidden/>
-              </w:rPr>
-              <w:instrText xml:space="preserve"> PAGEREF _Toc508308076 \h </w:instrText>
-            </w:r>
-            <w:r>
-              <w:rPr>
-                <w:noProof/>
-                <w:webHidden/>
-              </w:rPr>
-            </w:r>
-            <w:r>
-              <w:rPr>
-                <w:noProof/>
-                <w:webHidden/>
-              </w:rPr>
-              <w:fldChar w:fldCharType="separate"/>
-            </w:r>
-            <w:r>
-              <w:rPr>
-                <w:noProof/>
-                <w:webHidden/>
-              </w:rPr>
               <w:t>2</w:t>
-            </w:r>
-            <w:r>
-              <w:rPr>
-                <w:noProof/>
-                <w:webHidden/>
-              </w:rPr>
-              <w:fldChar w:fldCharType="end"/>
-            </w:r>
-          </w:hyperlink>
-        </w:p>
-        <w:p>
-          <w:pPr>
-            <w:pStyle w:val="TM3"/>
-            <w:tabs>
-              <w:tab w:val="right" w:leader="dot" w:pos="8630"/>
-            </w:tabs>
-            <w:rPr>
-              <w:rFonts w:cstheme="minorBidi"/>
-              <w:noProof/>
-            </w:rPr>
-          </w:pPr>
-          <w:hyperlink w:anchor="_Toc508308077" w:history="1">
-            <w:r>
-              <w:rPr>
-                <w:rStyle w:val="Lienhypertexte"/>
-                <w:noProof/>
-              </w:rPr>
-              <w:t>Tableau des validations « Ajouter une note »</w:t>
-            </w:r>
-            <w:r>
-              <w:rPr>
-                <w:noProof/>
-                <w:webHidden/>
-              </w:rPr>
-              <w:tab/>
-            </w:r>
-            <w:r>
-              <w:rPr>
-                <w:noProof/>
-                <w:webHidden/>
-              </w:rPr>
-              <w:fldChar w:fldCharType="begin"/>
-            </w:r>
-            <w:r>
-              <w:rPr>
-                <w:noProof/>
-                <w:webHidden/>
-              </w:rPr>
-              <w:instrText xml:space="preserve"> PAGEREF _Toc508308077 \h </w:instrText>
-            </w:r>
-            <w:r>
-              <w:rPr>
-                <w:noProof/>
-                <w:webHidden/>
-              </w:rPr>
-            </w:r>
-            <w:r>
-              <w:rPr>
-                <w:noProof/>
-                <w:webHidden/>
-              </w:rPr>
-              <w:fldChar w:fldCharType="separate"/>
-            </w:r>
-            <w:r>
-              <w:rPr>
-                <w:noProof/>
-                <w:webHidden/>
-              </w:rPr>
-              <w:t>2</w:t>
-            </w:r>
-            <w:r>
-              <w:rPr>
-                <w:noProof/>
-                <w:webHidden/>
-              </w:rPr>
-              <w:fldChar w:fldCharType="end"/>
-            </w:r>
-          </w:hyperlink>
-        </w:p>
-        <w:p>
-          <w:pPr>
-            <w:pStyle w:val="TM3"/>
-            <w:tabs>
-              <w:tab w:val="right" w:leader="dot" w:pos="8630"/>
-            </w:tabs>
-            <w:rPr>
-              <w:rFonts w:cstheme="minorBidi"/>
-              <w:noProof/>
-            </w:rPr>
-          </w:pPr>
-          <w:hyperlink w:anchor="_Toc508308078" w:history="1">
-            <w:r>
-              <w:rPr>
-                <w:rStyle w:val="Lienhypertexte"/>
-                <w:noProof/>
-                <w:spacing w:val="2"/>
-              </w:rPr>
-              <w:t xml:space="preserve">Paramètres d’entrée </w:t>
-            </w:r>
-            <w:r>
-              <w:rPr>
-                <w:rStyle w:val="Lienhypertexte"/>
-                <w:noProof/>
-              </w:rPr>
-              <w:t>« Ajouter une note »</w:t>
-            </w:r>
-            <w:r>
-              <w:rPr>
-                <w:noProof/>
-                <w:webHidden/>
-              </w:rPr>
-              <w:tab/>
-            </w:r>
-            <w:r>
-              <w:rPr>
-                <w:noProof/>
-                <w:webHidden/>
-              </w:rPr>
-              <w:fldChar w:fldCharType="begin"/>
-            </w:r>
-            <w:r>
-              <w:rPr>
-                <w:noProof/>
-                <w:webHidden/>
-              </w:rPr>
-              <w:instrText xml:space="preserve"> PAGEREF _Toc508308078 \h </w:instrText>
-            </w:r>
-            <w:r>
-              <w:rPr>
-                <w:noProof/>
-                <w:webHidden/>
-              </w:rPr>
-            </w:r>
-            <w:r>
-              <w:rPr>
-                <w:noProof/>
-                <w:webHidden/>
-              </w:rPr>
-              <w:fldChar w:fldCharType="separate"/>
-            </w:r>
-            <w:r>
-              <w:rPr>
-                <w:noProof/>
-                <w:webHidden/>
-              </w:rPr>
-              <w:t>2</w:t>
-            </w:r>
-            <w:r>
-              <w:rPr>
-                <w:noProof/>
-                <w:webHidden/>
-              </w:rPr>
-              <w:fldChar w:fldCharType="end"/>
-            </w:r>
-          </w:hyperlink>
-        </w:p>
-        <w:p>
-          <w:pPr>
-            <w:pStyle w:val="TM2"/>
-            <w:tabs>
-              <w:tab w:val="left" w:pos="880"/>
-              <w:tab w:val="right" w:leader="dot" w:pos="8630"/>
-            </w:tabs>
-            <w:rPr>
-              <w:rFonts w:eastAsiaTheme="minorEastAsia"/>
-              <w:noProof/>
-              <w:color w:val="auto"/>
-              <w:sz w:val="22"/>
-              <w:szCs w:val="22"/>
-            </w:rPr>
-          </w:pPr>
-          <w:hyperlink w:anchor="_Toc508308079" w:history="1">
-            <w:r>
-              <w:rPr>
-                <w:rStyle w:val="Lienhypertexte"/>
-                <w:noProof/>
-              </w:rPr>
-              <w:t>2.6.</w:t>
-            </w:r>
-            <w:r>
-              <w:rPr>
-                <w:rFonts w:eastAsiaTheme="minorEastAsia"/>
-                <w:noProof/>
-                <w:color w:val="auto"/>
-                <w:sz w:val="22"/>
-                <w:szCs w:val="22"/>
-              </w:rPr>
-              <w:tab/>
-            </w:r>
-            <w:r>
-              <w:rPr>
-                <w:rStyle w:val="Lienhypertexte"/>
-                <w:noProof/>
-              </w:rPr>
-              <w:t>Étude de cas d’utilisation de « Consulter les contacts »</w:t>
-            </w:r>
-            <w:r>
-              <w:rPr>
-                <w:noProof/>
-                <w:webHidden/>
-              </w:rPr>
-              <w:tab/>
-            </w:r>
-            <w:r>
-              <w:rPr>
-                <w:noProof/>
-                <w:webHidden/>
-              </w:rPr>
-              <w:fldChar w:fldCharType="begin"/>
-            </w:r>
-            <w:r>
-              <w:rPr>
-                <w:noProof/>
-                <w:webHidden/>
-              </w:rPr>
-              <w:instrText xml:space="preserve"> PAGEREF _Toc508308079 \h </w:instrText>
-            </w:r>
-            <w:r>
-              <w:rPr>
-                <w:noProof/>
-                <w:webHidden/>
-              </w:rPr>
-            </w:r>
-            <w:r>
-              <w:rPr>
-                <w:noProof/>
-                <w:webHidden/>
-              </w:rPr>
-              <w:fldChar w:fldCharType="separate"/>
-            </w:r>
-            <w:r>
-              <w:rPr>
-                <w:noProof/>
-                <w:webHidden/>
-              </w:rPr>
-              <w:t>3</w:t>
-            </w:r>
-            <w:r>
-              <w:rPr>
-                <w:noProof/>
-                <w:webHidden/>
-              </w:rPr>
-              <w:fldChar w:fldCharType="end"/>
-            </w:r>
-          </w:hyperlink>
-        </w:p>
-        <w:p>
-          <w:pPr>
-            <w:pStyle w:val="TM3"/>
-            <w:tabs>
-              <w:tab w:val="right" w:leader="dot" w:pos="8630"/>
-            </w:tabs>
-            <w:rPr>
-              <w:rFonts w:cstheme="minorBidi"/>
-              <w:noProof/>
-            </w:rPr>
-          </w:pPr>
-          <w:hyperlink w:anchor="_Toc508308080" w:history="1">
-            <w:r>
-              <w:rPr>
-                <w:rStyle w:val="Lienhypertexte"/>
-                <w:noProof/>
-              </w:rPr>
-              <w:t>Panoramas et rapports « Consulter les contacts »</w:t>
-            </w:r>
-            <w:r>
-              <w:rPr>
-                <w:noProof/>
-                <w:webHidden/>
-              </w:rPr>
-              <w:tab/>
-            </w:r>
-            <w:r>
-              <w:rPr>
-                <w:noProof/>
-                <w:webHidden/>
-              </w:rPr>
-              <w:fldChar w:fldCharType="begin"/>
-            </w:r>
-            <w:r>
-              <w:rPr>
-                <w:noProof/>
-                <w:webHidden/>
-              </w:rPr>
-              <w:instrText xml:space="preserve"> PAGEREF _Toc508308080 \h </w:instrText>
-            </w:r>
-            <w:r>
-              <w:rPr>
-                <w:noProof/>
-                <w:webHidden/>
-              </w:rPr>
-            </w:r>
-            <w:r>
-              <w:rPr>
-                <w:noProof/>
-                <w:webHidden/>
-              </w:rPr>
-              <w:fldChar w:fldCharType="separate"/>
-            </w:r>
-            <w:r>
-              <w:rPr>
-                <w:noProof/>
-                <w:webHidden/>
-              </w:rPr>
-              <w:t>4</w:t>
-            </w:r>
-            <w:r>
-              <w:rPr>
-                <w:noProof/>
-                <w:webHidden/>
-              </w:rPr>
-              <w:fldChar w:fldCharType="end"/>
-            </w:r>
-          </w:hyperlink>
-        </w:p>
-        <w:p>
-          <w:pPr>
-            <w:pStyle w:val="TM3"/>
-            <w:tabs>
-              <w:tab w:val="right" w:leader="dot" w:pos="8630"/>
-            </w:tabs>
-            <w:rPr>
-              <w:rFonts w:cstheme="minorBidi"/>
-              <w:noProof/>
-            </w:rPr>
-          </w:pPr>
-          <w:hyperlink w:anchor="_Toc508308081" w:history="1">
-            <w:r>
-              <w:rPr>
-                <w:rStyle w:val="Lienhypertexte"/>
-                <w:noProof/>
-              </w:rPr>
-              <w:t>Description des champs « Consulter les contacts »</w:t>
-            </w:r>
-            <w:r>
-              <w:rPr>
-                <w:noProof/>
-                <w:webHidden/>
-              </w:rPr>
-              <w:tab/>
-            </w:r>
-            <w:r>
-              <w:rPr>
-                <w:noProof/>
-                <w:webHidden/>
-              </w:rPr>
-              <w:fldChar w:fldCharType="begin"/>
-            </w:r>
-            <w:r>
-              <w:rPr>
-                <w:noProof/>
-                <w:webHidden/>
-              </w:rPr>
-              <w:instrText xml:space="preserve"> PAGEREF _Toc508308081 \h </w:instrText>
-            </w:r>
-            <w:r>
-              <w:rPr>
-                <w:noProof/>
-                <w:webHidden/>
-              </w:rPr>
-            </w:r>
-            <w:r>
-              <w:rPr>
-                <w:noProof/>
-                <w:webHidden/>
-              </w:rPr>
-              <w:fldChar w:fldCharType="separate"/>
-            </w:r>
-            <w:r>
-              <w:rPr>
-                <w:noProof/>
-                <w:webHidden/>
-              </w:rPr>
-              <w:t>5</w:t>
-            </w:r>
-            <w:r>
-              <w:rPr>
-                <w:noProof/>
-                <w:webHidden/>
-              </w:rPr>
-              <w:fldChar w:fldCharType="end"/>
-            </w:r>
-          </w:hyperlink>
-        </w:p>
-        <w:p>
-          <w:pPr>
-            <w:pStyle w:val="TM3"/>
-            <w:tabs>
-              <w:tab w:val="right" w:leader="dot" w:pos="8630"/>
-            </w:tabs>
-            <w:rPr>
-              <w:rFonts w:cstheme="minorBidi"/>
-              <w:noProof/>
-            </w:rPr>
-          </w:pPr>
-          <w:hyperlink w:anchor="_Toc508308082" w:history="1">
-            <w:r>
-              <w:rPr>
-                <w:rStyle w:val="Lienhypertexte"/>
-                <w:noProof/>
-              </w:rPr>
-              <w:t>Tableau des validations « Consulter les contacts »</w:t>
-            </w:r>
-            <w:r>
-              <w:rPr>
-                <w:noProof/>
-                <w:webHidden/>
-              </w:rPr>
-              <w:tab/>
-            </w:r>
-            <w:r>
-              <w:rPr>
-                <w:noProof/>
-                <w:webHidden/>
-              </w:rPr>
-              <w:fldChar w:fldCharType="begin"/>
-            </w:r>
-            <w:r>
-              <w:rPr>
-                <w:noProof/>
-                <w:webHidden/>
-              </w:rPr>
-              <w:instrText xml:space="preserve"> PAGEREF _Toc508308082 \h </w:instrText>
-            </w:r>
-            <w:r>
-              <w:rPr>
-                <w:noProof/>
-                <w:webHidden/>
-              </w:rPr>
-            </w:r>
-            <w:r>
-              <w:rPr>
-                <w:noProof/>
-                <w:webHidden/>
-              </w:rPr>
-              <w:fldChar w:fldCharType="separate"/>
-            </w:r>
-            <w:r>
-              <w:rPr>
-                <w:noProof/>
-                <w:webHidden/>
-              </w:rPr>
-              <w:t>5</w:t>
-            </w:r>
-            <w:r>
-              <w:rPr>
-                <w:noProof/>
-                <w:webHidden/>
-              </w:rPr>
-              <w:fldChar w:fldCharType="end"/>
-            </w:r>
-          </w:hyperlink>
-        </w:p>
-        <w:p>
-          <w:pPr>
-            <w:pStyle w:val="TM3"/>
-            <w:tabs>
-              <w:tab w:val="right" w:leader="dot" w:pos="8630"/>
-            </w:tabs>
-            <w:rPr>
-              <w:rFonts w:cstheme="minorBidi"/>
-              <w:noProof/>
-            </w:rPr>
-          </w:pPr>
-          <w:hyperlink w:anchor="_Toc508308083" w:history="1">
-            <w:r>
-              <w:rPr>
-                <w:rStyle w:val="Lienhypertexte"/>
-                <w:noProof/>
-                <w:spacing w:val="2"/>
-              </w:rPr>
-              <w:t xml:space="preserve">Paramètres d’entrée </w:t>
-            </w:r>
-            <w:r>
-              <w:rPr>
-                <w:rStyle w:val="Lienhypertexte"/>
-                <w:noProof/>
-              </w:rPr>
-              <w:t>« Consulter les contacts »</w:t>
-            </w:r>
-            <w:r>
-              <w:rPr>
-                <w:noProof/>
-                <w:webHidden/>
-              </w:rPr>
-              <w:tab/>
-            </w:r>
-            <w:r>
-              <w:rPr>
-                <w:noProof/>
-                <w:webHidden/>
-              </w:rPr>
-              <w:fldChar w:fldCharType="begin"/>
-            </w:r>
-            <w:r>
-              <w:rPr>
-                <w:noProof/>
-                <w:webHidden/>
-              </w:rPr>
-              <w:instrText xml:space="preserve"> PAGEREF _Toc508308083 \h </w:instrText>
-            </w:r>
-            <w:r>
-              <w:rPr>
-                <w:noProof/>
-                <w:webHidden/>
-              </w:rPr>
-            </w:r>
-            <w:r>
-              <w:rPr>
-                <w:noProof/>
-                <w:webHidden/>
-              </w:rPr>
-              <w:fldChar w:fldCharType="separate"/>
-            </w:r>
-            <w:r>
-              <w:rPr>
-                <w:noProof/>
-                <w:webHidden/>
-              </w:rPr>
-              <w:t>5</w:t>
-            </w:r>
-            <w:r>
-              <w:rPr>
-                <w:noProof/>
-                <w:webHidden/>
-              </w:rPr>
-              <w:fldChar w:fldCharType="end"/>
-            </w:r>
-          </w:hyperlink>
-        </w:p>
-        <w:p>
-          <w:pPr>
-            <w:pStyle w:val="TM2"/>
-            <w:tabs>
-              <w:tab w:val="left" w:pos="880"/>
-              <w:tab w:val="right" w:leader="dot" w:pos="8630"/>
-            </w:tabs>
-            <w:rPr>
-              <w:rFonts w:eastAsiaTheme="minorEastAsia"/>
-              <w:noProof/>
-              <w:color w:val="auto"/>
-              <w:sz w:val="22"/>
-              <w:szCs w:val="22"/>
-            </w:rPr>
-          </w:pPr>
-          <w:hyperlink w:anchor="_Toc508308084" w:history="1">
-            <w:r>
-              <w:rPr>
-                <w:rStyle w:val="Lienhypertexte"/>
-                <w:noProof/>
-              </w:rPr>
-              <w:t>2.7.</w:t>
-            </w:r>
-            <w:r>
-              <w:rPr>
-                <w:rFonts w:eastAsiaTheme="minorEastAsia"/>
-                <w:noProof/>
-                <w:color w:val="auto"/>
-                <w:sz w:val="22"/>
-                <w:szCs w:val="22"/>
-              </w:rPr>
-              <w:tab/>
-            </w:r>
-            <w:r>
-              <w:rPr>
-                <w:rStyle w:val="Lienhypertexte"/>
-                <w:noProof/>
-              </w:rPr>
-              <w:t>Étude de cas d’utilisation de « Supprimer une entreprise du salon carrière »</w:t>
-            </w:r>
-            <w:r>
-              <w:rPr>
-                <w:noProof/>
-                <w:webHidden/>
-              </w:rPr>
-              <w:tab/>
-            </w:r>
-            <w:r>
-              <w:rPr>
-                <w:noProof/>
-                <w:webHidden/>
-              </w:rPr>
-              <w:fldChar w:fldCharType="begin"/>
-            </w:r>
-            <w:r>
-              <w:rPr>
-                <w:noProof/>
-                <w:webHidden/>
-              </w:rPr>
-              <w:instrText xml:space="preserve"> PAGEREF _Toc508308084 \h </w:instrText>
-            </w:r>
-            <w:r>
-              <w:rPr>
-                <w:noProof/>
-                <w:webHidden/>
-              </w:rPr>
-            </w:r>
-            <w:r>
-              <w:rPr>
-                <w:noProof/>
-                <w:webHidden/>
-              </w:rPr>
-              <w:fldChar w:fldCharType="separate"/>
-            </w:r>
-            <w:r>
-              <w:rPr>
-                <w:noProof/>
-                <w:webHidden/>
-              </w:rPr>
-              <w:t>6</w:t>
-            </w:r>
-            <w:r>
-              <w:rPr>
-                <w:noProof/>
-                <w:webHidden/>
-              </w:rPr>
-              <w:fldChar w:fldCharType="end"/>
-            </w:r>
-          </w:hyperlink>
-        </w:p>
-        <w:p>
-          <w:pPr>
-            <w:pStyle w:val="TM3"/>
-            <w:tabs>
-              <w:tab w:val="right" w:leader="dot" w:pos="8630"/>
-            </w:tabs>
-            <w:rPr>
-              <w:rFonts w:cstheme="minorBidi"/>
-              <w:noProof/>
-            </w:rPr>
-          </w:pPr>
-          <w:hyperlink w:anchor="_Toc508308085" w:history="1">
-            <w:r>
-              <w:rPr>
-                <w:rStyle w:val="Lienhypertexte"/>
-                <w:noProof/>
-              </w:rPr>
-              <w:t>Panoramas et rapports « Supprimer une entreprise du salon carrière »</w:t>
-            </w:r>
-            <w:r>
-              <w:rPr>
-                <w:noProof/>
-                <w:webHidden/>
-              </w:rPr>
-              <w:tab/>
-            </w:r>
-            <w:r>
-              <w:rPr>
-                <w:noProof/>
-                <w:webHidden/>
-              </w:rPr>
-              <w:fldChar w:fldCharType="begin"/>
-            </w:r>
-            <w:r>
-              <w:rPr>
-                <w:noProof/>
-                <w:webHidden/>
-              </w:rPr>
-              <w:instrText xml:space="preserve"> PAGEREF _Toc508308085 \h </w:instrText>
-            </w:r>
-            <w:r>
-              <w:rPr>
-                <w:noProof/>
-                <w:webHidden/>
-              </w:rPr>
-            </w:r>
-            <w:r>
-              <w:rPr>
-                <w:noProof/>
-                <w:webHidden/>
-              </w:rPr>
-              <w:fldChar w:fldCharType="separate"/>
-            </w:r>
-            <w:r>
-              <w:rPr>
-                <w:noProof/>
-                <w:webHidden/>
-              </w:rPr>
-              <w:t>7</w:t>
-            </w:r>
-            <w:r>
-              <w:rPr>
-                <w:noProof/>
-                <w:webHidden/>
-              </w:rPr>
-              <w:fldChar w:fldCharType="end"/>
-            </w:r>
-          </w:hyperlink>
-        </w:p>
-        <w:p>
-          <w:pPr>
-            <w:pStyle w:val="TM3"/>
-            <w:tabs>
-              <w:tab w:val="right" w:leader="dot" w:pos="8630"/>
-            </w:tabs>
-            <w:rPr>
-              <w:rFonts w:cstheme="minorBidi"/>
-              <w:noProof/>
-            </w:rPr>
-          </w:pPr>
-          <w:hyperlink w:anchor="_Toc508308086" w:history="1">
-            <w:r>
-              <w:rPr>
-                <w:rStyle w:val="Lienhypertexte"/>
-                <w:noProof/>
-              </w:rPr>
-              <w:t>Description des champs « Supprimer une entreprise du salon carrière »</w:t>
-            </w:r>
-            <w:r>
-              <w:rPr>
-                <w:noProof/>
-                <w:webHidden/>
-              </w:rPr>
-              <w:tab/>
-            </w:r>
-            <w:r>
-              <w:rPr>
-                <w:noProof/>
-                <w:webHidden/>
-              </w:rPr>
-              <w:fldChar w:fldCharType="begin"/>
-            </w:r>
-            <w:r>
-              <w:rPr>
-                <w:noProof/>
-                <w:webHidden/>
-              </w:rPr>
-              <w:instrText xml:space="preserve"> PAGEREF _Toc508308086 \h </w:instrText>
-            </w:r>
-            <w:r>
-              <w:rPr>
-                <w:noProof/>
-                <w:webHidden/>
-              </w:rPr>
-            </w:r>
-            <w:r>
-              <w:rPr>
-                <w:noProof/>
-                <w:webHidden/>
-              </w:rPr>
-              <w:fldChar w:fldCharType="separate"/>
-            </w:r>
-            <w:r>
-              <w:rPr>
-                <w:noProof/>
-                <w:webHidden/>
-              </w:rPr>
-              <w:t>7</w:t>
-            </w:r>
-            <w:r>
-              <w:rPr>
-                <w:noProof/>
-                <w:webHidden/>
-              </w:rPr>
-              <w:fldChar w:fldCharType="end"/>
-            </w:r>
-          </w:hyperlink>
-        </w:p>
-        <w:p>
-          <w:pPr>
-            <w:pStyle w:val="TM3"/>
-            <w:tabs>
-              <w:tab w:val="right" w:leader="dot" w:pos="8630"/>
-            </w:tabs>
-            <w:rPr>
-              <w:rFonts w:cstheme="minorBidi"/>
-              <w:noProof/>
-            </w:rPr>
-          </w:pPr>
-          <w:hyperlink w:anchor="_Toc508308087" w:history="1">
-            <w:r>
-              <w:rPr>
-                <w:rStyle w:val="Lienhypertexte"/>
-                <w:noProof/>
-              </w:rPr>
-              <w:t>Tableau des validations « Supprimer une entreprise du salon carrière »</w:t>
-            </w:r>
-            <w:r>
-              <w:rPr>
-                <w:noProof/>
-                <w:webHidden/>
-              </w:rPr>
-              <w:tab/>
-            </w:r>
-            <w:r>
-              <w:rPr>
-                <w:noProof/>
-                <w:webHidden/>
-              </w:rPr>
-              <w:fldChar w:fldCharType="begin"/>
-            </w:r>
-            <w:r>
-              <w:rPr>
-                <w:noProof/>
-                <w:webHidden/>
-              </w:rPr>
-              <w:instrText xml:space="preserve"> PAGEREF _Toc508308087 \h </w:instrText>
-            </w:r>
-            <w:r>
-              <w:rPr>
-                <w:noProof/>
-                <w:webHidden/>
-              </w:rPr>
-            </w:r>
-            <w:r>
-              <w:rPr>
-                <w:noProof/>
-                <w:webHidden/>
-              </w:rPr>
-              <w:fldChar w:fldCharType="separate"/>
-            </w:r>
-            <w:r>
-              <w:rPr>
-                <w:noProof/>
-                <w:webHidden/>
-              </w:rPr>
-              <w:t>7</w:t>
-            </w:r>
-            <w:r>
-              <w:rPr>
-                <w:noProof/>
-                <w:webHidden/>
-              </w:rPr>
-              <w:fldChar w:fldCharType="end"/>
-            </w:r>
-          </w:hyperlink>
-        </w:p>
-        <w:p>
-          <w:pPr>
-            <w:pStyle w:val="TM3"/>
-            <w:tabs>
-              <w:tab w:val="right" w:leader="dot" w:pos="8630"/>
-            </w:tabs>
-            <w:rPr>
-              <w:rFonts w:cstheme="minorBidi"/>
-              <w:noProof/>
-            </w:rPr>
-          </w:pPr>
-          <w:hyperlink w:anchor="_Toc508308088" w:history="1">
-            <w:r>
-              <w:rPr>
-                <w:rStyle w:val="Lienhypertexte"/>
-                <w:noProof/>
-                <w:spacing w:val="2"/>
-              </w:rPr>
-              <w:t xml:space="preserve">Paramètres d’entrée </w:t>
-            </w:r>
-            <w:r>
-              <w:rPr>
-                <w:rStyle w:val="Lienhypertexte"/>
-                <w:noProof/>
-              </w:rPr>
-              <w:t>« Supprimer une entreprise du salon carrière »</w:t>
-            </w:r>
-            <w:r>
-              <w:rPr>
-                <w:noProof/>
-                <w:webHidden/>
-              </w:rPr>
-              <w:tab/>
-            </w:r>
-            <w:r>
-              <w:rPr>
-                <w:noProof/>
-                <w:webHidden/>
-              </w:rPr>
-              <w:fldChar w:fldCharType="begin"/>
-            </w:r>
-            <w:r>
-              <w:rPr>
-                <w:noProof/>
-                <w:webHidden/>
-              </w:rPr>
-              <w:instrText xml:space="preserve"> PAGEREF _Toc508308088 \h </w:instrText>
-            </w:r>
-            <w:r>
-              <w:rPr>
-                <w:noProof/>
-                <w:webHidden/>
-              </w:rPr>
-            </w:r>
-            <w:r>
-              <w:rPr>
-                <w:noProof/>
-                <w:webHidden/>
-              </w:rPr>
-              <w:fldChar w:fldCharType="separate"/>
-            </w:r>
-            <w:r>
-              <w:rPr>
-                <w:noProof/>
-                <w:webHidden/>
-              </w:rPr>
-              <w:t>7</w:t>
             </w:r>
             <w:r>
               <w:rPr>
@@ -3319,7 +2203,7 @@
               <w:noProof/>
             </w:rPr>
           </w:pPr>
-          <w:hyperlink w:anchor="_Toc508308089" w:history="1">
+          <w:hyperlink w:anchor="_Toc512007690" w:history="1">
             <w:r>
               <w:rPr>
                 <w:rStyle w:val="Lienhypertexte"/>
@@ -3360,7 +2244,7 @@
                 <w:noProof/>
                 <w:webHidden/>
               </w:rPr>
-              <w:instrText xml:space="preserve"> PAGEREF _Toc508308089 \h </w:instrText>
+              <w:instrText xml:space="preserve"> PAGEREF _Toc512007690 \h </w:instrText>
             </w:r>
             <w:r>
               <w:rPr>
@@ -3380,7 +2264,7 @@
                 <w:noProof/>
                 <w:webHidden/>
               </w:rPr>
-              <w:t>9</w:t>
+              <w:t>0</w:t>
             </w:r>
             <w:r>
               <w:rPr>
@@ -3403,7 +2287,7 @@
               <w:noProof/>
             </w:rPr>
           </w:pPr>
-          <w:hyperlink w:anchor="_Toc508308090" w:history="1">
+          <w:hyperlink w:anchor="_Toc512007691" w:history="1">
             <w:r>
               <w:rPr>
                 <w:rStyle w:val="Lienhypertexte"/>
@@ -3444,7 +2328,7 @@
                 <w:noProof/>
                 <w:webHidden/>
               </w:rPr>
-              <w:instrText xml:space="preserve"> PAGEREF _Toc508308090 \h </w:instrText>
+              <w:instrText xml:space="preserve"> PAGEREF _Toc512007691 \h </w:instrText>
             </w:r>
             <w:r>
               <w:rPr>
@@ -3464,7 +2348,7 @@
                 <w:noProof/>
                 <w:webHidden/>
               </w:rPr>
-              <w:t>10</w:t>
+              <w:t>1</w:t>
             </w:r>
             <w:r>
               <w:rPr>
@@ -3489,55 +2373,6 @@
     </w:sdt>
     <w:p>
       <w:pPr>
-        <w:rPr>
-          <w:sz w:val="32"/>
-        </w:rPr>
-      </w:pPr>
-    </w:p>
-    <w:p>
-      <w:pPr>
-        <w:rPr>
-          <w:sz w:val="32"/>
-        </w:rPr>
-      </w:pPr>
-    </w:p>
-    <w:p>
-      <w:pPr>
-        <w:rPr>
-          <w:sz w:val="32"/>
-        </w:rPr>
-      </w:pPr>
-    </w:p>
-    <w:p>
-      <w:pPr>
-        <w:rPr>
-          <w:sz w:val="32"/>
-        </w:rPr>
-      </w:pPr>
-    </w:p>
-    <w:p>
-      <w:pPr>
-        <w:rPr>
-          <w:sz w:val="32"/>
-        </w:rPr>
-      </w:pPr>
-    </w:p>
-    <w:p>
-      <w:pPr>
-        <w:rPr>
-          <w:sz w:val="32"/>
-        </w:rPr>
-      </w:pPr>
-    </w:p>
-    <w:p>
-      <w:pPr>
-        <w:rPr>
-          <w:sz w:val="32"/>
-        </w:rPr>
-      </w:pPr>
-    </w:p>
-    <w:p>
-      <w:pPr>
         <w:pStyle w:val="Titre1"/>
         <w:numPr>
           <w:ilvl w:val="0"/>
@@ -3547,7 +2382,7 @@
           <w:color w:val="323E4F" w:themeColor="text2" w:themeShade="BF"/>
         </w:rPr>
       </w:pPr>
-      <w:bookmarkStart w:id="1" w:name="_Toc508308051"/>
+      <w:bookmarkStart w:id="1" w:name="_Toc512007667"/>
       <w:r>
         <w:lastRenderedPageBreak/>
         <w:t>DESCRIPTION</w:t>
@@ -3578,7 +2413,7 @@
         </w:numPr>
       </w:pPr>
       <w:bookmarkStart w:id="2" w:name="_bookmark1"/>
-      <w:bookmarkStart w:id="3" w:name="_Toc508308052"/>
+      <w:bookmarkStart w:id="3" w:name="_Toc512007668"/>
       <w:bookmarkEnd w:id="2"/>
       <w:r>
         <w:t>But</w:t>
@@ -3602,7 +2437,7 @@
         </w:numPr>
       </w:pPr>
       <w:bookmarkStart w:id="4" w:name="_bookmark2"/>
-      <w:bookmarkStart w:id="5" w:name="_Toc508308053"/>
+      <w:bookmarkStart w:id="5" w:name="_Toc512007669"/>
       <w:bookmarkEnd w:id="4"/>
       <w:r>
         <w:t>Processus</w:t>
@@ -3641,7 +2476,7 @@
         </w:numPr>
       </w:pPr>
       <w:bookmarkStart w:id="6" w:name="_bookmark3"/>
-      <w:bookmarkStart w:id="7" w:name="_Toc508308054"/>
+      <w:bookmarkStart w:id="7" w:name="_Toc512007670"/>
       <w:bookmarkEnd w:id="6"/>
       <w:r>
         <w:t>Description générale</w:t>
@@ -3658,7 +2493,7 @@
         <w:pStyle w:val="Titre2"/>
       </w:pPr>
       <w:bookmarkStart w:id="8" w:name="_bookmark4"/>
-      <w:bookmarkStart w:id="9" w:name="_Toc508308055"/>
+      <w:bookmarkStart w:id="9" w:name="_Toc512007671"/>
       <w:bookmarkEnd w:id="8"/>
       <w:r>
         <w:t>Sécurité</w:t>
@@ -3683,7 +2518,7 @@
         <w:pStyle w:val="Titre2"/>
       </w:pPr>
       <w:bookmarkStart w:id="10" w:name="_bookmark5"/>
-      <w:bookmarkStart w:id="11" w:name="_Toc508308056"/>
+      <w:bookmarkStart w:id="11" w:name="_Toc512007672"/>
       <w:bookmarkEnd w:id="10"/>
       <w:r>
         <w:t>Historique du</w:t>
@@ -3932,56 +2767,8 @@
       <w:pPr>
         <w:ind w:left="0"/>
       </w:pPr>
-    </w:p>
-    <w:p>
-      <w:pPr>
-        <w:ind w:left="0"/>
-      </w:pPr>
-    </w:p>
-    <w:p>
-      <w:pPr>
-        <w:ind w:left="0"/>
-      </w:pPr>
-    </w:p>
-    <w:p>
-      <w:pPr>
-        <w:ind w:left="0"/>
-      </w:pPr>
-    </w:p>
-    <w:p>
-      <w:pPr>
-        <w:ind w:left="0"/>
-      </w:pPr>
-    </w:p>
-    <w:p>
-      <w:pPr>
-        <w:ind w:left="0"/>
-      </w:pPr>
-    </w:p>
-    <w:p>
-      <w:pPr>
-        <w:ind w:left="0"/>
-      </w:pPr>
-    </w:p>
-    <w:p>
-      <w:pPr>
-        <w:ind w:left="0"/>
-      </w:pPr>
-    </w:p>
-    <w:p>
-      <w:pPr>
-        <w:ind w:left="0"/>
-      </w:pPr>
-    </w:p>
-    <w:p>
-      <w:pPr>
-        <w:ind w:left="0"/>
-      </w:pPr>
-    </w:p>
-    <w:p>
-      <w:pPr>
-        <w:ind w:left="0"/>
-      </w:pPr>
+      <w:bookmarkStart w:id="12" w:name="_GoBack"/>
+      <w:bookmarkEnd w:id="12"/>
     </w:p>
     <w:p>
       <w:pPr>
@@ -3991,12 +2778,12 @@
           <w:numId w:val="1"/>
         </w:numPr>
       </w:pPr>
-      <w:bookmarkStart w:id="12" w:name="_Toc508308057"/>
+      <w:bookmarkStart w:id="13" w:name="_Toc512007673"/>
       <w:r>
         <w:lastRenderedPageBreak/>
         <w:t>DESCRIPTION DÉTAILLÉE</w:t>
       </w:r>
-      <w:bookmarkEnd w:id="12"/>
+      <w:bookmarkEnd w:id="13"/>
     </w:p>
     <w:p>
       <w:pPr>
@@ -4005,14 +2792,14 @@
           <w:noProof/>
         </w:rPr>
       </w:pPr>
-      <w:bookmarkStart w:id="13" w:name="_Toc508308058"/>
+      <w:bookmarkStart w:id="14" w:name="_Toc512007674"/>
       <w:r>
         <w:t>Diagramme</w:t>
       </w:r>
       <w:r>
         <w:t xml:space="preserve"> de cas d’utilisation</w:t>
       </w:r>
-      <w:bookmarkStart w:id="14" w:name="_Toc506885465"/>
+      <w:bookmarkStart w:id="15" w:name="_Toc506885465"/>
       <w:bookmarkEnd w:id="0"/>
       <w:r>
         <w:rPr>
@@ -4089,7 +2876,7 @@
           </wp:anchor>
         </w:drawing>
       </w:r>
-      <w:bookmarkEnd w:id="13"/>
+      <w:bookmarkEnd w:id="14"/>
     </w:p>
     <w:p>
       <w:pPr>
@@ -4105,7 +2892,7 @@
       <w:pPr>
         <w:pStyle w:val="Titre2"/>
       </w:pPr>
-      <w:bookmarkStart w:id="15" w:name="_Toc508308059"/>
+      <w:bookmarkStart w:id="16" w:name="_Toc512007675"/>
       <w:r>
         <w:t>Étude de cas d’utilisation « </w:t>
       </w:r>
@@ -4115,8 +2902,8 @@
       <w:r>
         <w:t xml:space="preserve"> »</w:t>
       </w:r>
-      <w:bookmarkEnd w:id="14"/>
       <w:bookmarkEnd w:id="15"/>
+      <w:bookmarkEnd w:id="16"/>
     </w:p>
     <w:p/>
     <w:p>
@@ -4241,7 +3028,7 @@
       <w:pPr>
         <w:pStyle w:val="Titre3"/>
       </w:pPr>
-      <w:bookmarkStart w:id="16" w:name="_Toc508308060"/>
+      <w:bookmarkStart w:id="17" w:name="_Toc512007676"/>
       <w:r>
         <w:t>Panoramas et rapports de</w:t>
       </w:r>
@@ -4257,7 +3044,7 @@
       <w:r>
         <w:t>»</w:t>
       </w:r>
-      <w:bookmarkEnd w:id="16"/>
+      <w:bookmarkEnd w:id="17"/>
     </w:p>
     <w:p>
       <w:r>
@@ -4349,7 +3136,7 @@
       <w:pPr>
         <w:pStyle w:val="Titre3"/>
       </w:pPr>
-      <w:bookmarkStart w:id="17" w:name="_Toc508308061"/>
+      <w:bookmarkStart w:id="18" w:name="_Toc512007677"/>
       <w:r>
         <w:t xml:space="preserve">Description des champs de « </w:t>
       </w:r>
@@ -4362,7 +3149,7 @@
       <w:r>
         <w:t>»</w:t>
       </w:r>
-      <w:bookmarkEnd w:id="17"/>
+      <w:bookmarkEnd w:id="18"/>
     </w:p>
     <w:tbl>
       <w:tblPr>
@@ -4980,15 +3767,7 @@
                 <w:sz w:val="28"/>
                 <w:szCs w:val="24"/>
               </w:rPr>
-              <w:t>ParticipationSalonCarriere.</w:t>
-            </w:r>
-            <w:r>
-              <w:rPr>
-                <w:spacing w:val="5"/>
-                <w:sz w:val="28"/>
-                <w:szCs w:val="24"/>
-              </w:rPr>
-              <w:t>Participe</w:t>
+              <w:t>ParticipationSalonCarriere.Participe</w:t>
             </w:r>
           </w:p>
         </w:tc>
@@ -5167,7 +3946,55 @@
                 <w:sz w:val="28"/>
                 <w:szCs w:val="24"/>
               </w:rPr>
-              <w:t>Recherche les entreprises selon ou sans (si les champs sont vides) les filtres entré</w:t>
+              <w:t xml:space="preserve">Recherche les entreprises selon ou sans (si les champs sont vides) </w:t>
+            </w:r>
+            <w:r>
+              <w:rPr>
+                <w:spacing w:val="5"/>
+                <w:sz w:val="28"/>
+                <w:szCs w:val="24"/>
+              </w:rPr>
+              <w:t>les filtres entrés</w:t>
+            </w:r>
+            <w:r>
+              <w:rPr>
+                <w:spacing w:val="5"/>
+                <w:sz w:val="28"/>
+                <w:szCs w:val="24"/>
+              </w:rPr>
+              <w:t xml:space="preserve"> dans la base de </w:t>
+            </w:r>
+            <w:r>
+              <w:rPr>
+                <w:spacing w:val="5"/>
+                <w:sz w:val="28"/>
+                <w:szCs w:val="24"/>
+              </w:rPr>
+              <w:t>données.</w:t>
+            </w:r>
+            <w:r>
+              <w:rPr>
+                <w:spacing w:val="5"/>
+                <w:sz w:val="28"/>
+                <w:szCs w:val="24"/>
+              </w:rPr>
+              <w:t xml:space="preserve"> L’ordre sera selon l’année la plus récente</w:t>
+            </w:r>
+            <w:r>
+              <w:rPr>
+                <w:spacing w:val="5"/>
+                <w:sz w:val="28"/>
+                <w:szCs w:val="24"/>
+              </w:rPr>
+              <w:t>.</w:t>
+            </w:r>
+            <w:r>
+              <w:rPr>
+                <w:spacing w:val="5"/>
+                <w:sz w:val="28"/>
+                <w:szCs w:val="24"/>
+              </w:rPr>
+              <w:t xml:space="preserve"> </w:t>
             </w:r>
           </w:p>
         </w:tc>
@@ -5341,6 +4168,7 @@
                 <w:sz w:val="28"/>
                 <w:szCs w:val="24"/>
               </w:rPr>
+              <w:lastRenderedPageBreak/>
               <w:t>Section Résultat</w:t>
             </w:r>
           </w:p>
@@ -5372,7 +4200,6 @@
                 <w:sz w:val="28"/>
                 <w:szCs w:val="24"/>
               </w:rPr>
-              <w:lastRenderedPageBreak/>
               <w:t>Colonne Entreprise</w:t>
             </w:r>
           </w:p>
@@ -5618,7 +4445,16 @@
                 <w:sz w:val="28"/>
                 <w:szCs w:val="24"/>
               </w:rPr>
-              <w:t>Colonne où les contacts de l’entreprise sont affichés dans une autre page</w:t>
+              <w:t xml:space="preserve">Colonne où les contacts de l’entreprise sont </w:t>
+            </w:r>
+            <w:r>
+              <w:rPr>
+                <w:spacing w:val="5"/>
+                <w:sz w:val="28"/>
+                <w:szCs w:val="24"/>
+              </w:rPr>
+              <w:lastRenderedPageBreak/>
+              <w:t>affichés dans une autre page</w:t>
             </w:r>
           </w:p>
         </w:tc>
@@ -5642,6 +4478,7 @@
                 <w:sz w:val="28"/>
                 <w:szCs w:val="24"/>
               </w:rPr>
+              <w:lastRenderedPageBreak/>
               <w:t>Contact.Afficher()</w:t>
             </w:r>
           </w:p>
@@ -5670,7 +4507,6 @@
                 <w:sz w:val="28"/>
                 <w:szCs w:val="24"/>
               </w:rPr>
-              <w:lastRenderedPageBreak/>
               <w:t>Colonne Programme</w:t>
             </w:r>
           </w:p>
@@ -5866,15 +4702,7 @@
                 <w:sz w:val="28"/>
                 <w:szCs w:val="24"/>
               </w:rPr>
-              <w:t>ParticipationSalonCarriere.</w:t>
-            </w:r>
-            <w:r>
-              <w:rPr>
-                <w:spacing w:val="5"/>
-                <w:sz w:val="28"/>
-                <w:szCs w:val="24"/>
-              </w:rPr>
-              <w:t>Annee</w:t>
+              <w:t>ParticipationSalonCarriere.Annee</w:t>
             </w:r>
           </w:p>
         </w:tc>
@@ -5948,7 +4776,16 @@
                 <w:sz w:val="28"/>
                 <w:szCs w:val="24"/>
               </w:rPr>
-              <w:t>Colonne où les numéros de téléphones pour rejoindre l’entreprise sont affichés</w:t>
+              <w:t xml:space="preserve">Colonne où les numéros de téléphones pour rejoindre </w:t>
+            </w:r>
+            <w:r>
+              <w:rPr>
+                <w:spacing w:val="5"/>
+                <w:sz w:val="28"/>
+                <w:szCs w:val="24"/>
+              </w:rPr>
+              <w:lastRenderedPageBreak/>
+              <w:t>l’entreprise sont affichés</w:t>
             </w:r>
           </w:p>
         </w:tc>
@@ -5972,6 +4809,7 @@
                 <w:sz w:val="28"/>
                 <w:szCs w:val="24"/>
               </w:rPr>
+              <w:lastRenderedPageBreak/>
               <w:t>Entreprise.Telephone</w:t>
             </w:r>
           </w:p>
@@ -6000,7 +4838,6 @@
                 <w:sz w:val="28"/>
                 <w:szCs w:val="24"/>
               </w:rPr>
-              <w:lastRenderedPageBreak/>
               <w:t>Modifier</w:t>
             </w:r>
           </w:p>
@@ -6315,8 +5152,9 @@
       <w:pPr>
         <w:pStyle w:val="Titre3"/>
       </w:pPr>
-      <w:bookmarkStart w:id="18" w:name="_Toc508308062"/>
-      <w:r>
+      <w:bookmarkStart w:id="19" w:name="_Toc512007678"/>
+      <w:r>
+        <w:lastRenderedPageBreak/>
         <w:t>Tableau des validations de «</w:t>
       </w:r>
       <w:r>
@@ -6328,7 +5166,7 @@
       <w:r>
         <w:t xml:space="preserve"> »</w:t>
       </w:r>
-      <w:bookmarkEnd w:id="18"/>
+      <w:bookmarkEnd w:id="19"/>
     </w:p>
     <w:tbl>
       <w:tblPr>
@@ -6523,7 +5361,7 @@
       <w:pPr>
         <w:pStyle w:val="Titre3"/>
       </w:pPr>
-      <w:bookmarkStart w:id="19" w:name="_Toc508308063"/>
+      <w:bookmarkStart w:id="20" w:name="_Toc512007679"/>
       <w:r>
         <w:t xml:space="preserve">Paramètres d’entrée de « </w:t>
       </w:r>
@@ -6533,7 +5371,7 @@
       <w:r>
         <w:t>»</w:t>
       </w:r>
-      <w:bookmarkEnd w:id="19"/>
+      <w:bookmarkEnd w:id="20"/>
     </w:p>
     <w:tbl>
       <w:tblPr>
@@ -6652,7 +5490,7 @@
       <w:pPr>
         <w:pStyle w:val="Titre2"/>
       </w:pPr>
-      <w:bookmarkStart w:id="20" w:name="_Toc508308064"/>
+      <w:bookmarkStart w:id="21" w:name="_Toc512007680"/>
       <w:r>
         <w:t>Étude de cas d’utilisation «</w:t>
       </w:r>
@@ -6674,7 +5512,7 @@
       <w:r>
         <w:t>»</w:t>
       </w:r>
-      <w:bookmarkEnd w:id="20"/>
+      <w:bookmarkEnd w:id="21"/>
     </w:p>
     <w:p>
       <w:r>
@@ -6705,6 +5543,12 @@
       </w:r>
       <w:r>
         <w:t>L’entreprise est ajoutée lorsque que le bouton « Ajouter » est pesé.</w:t>
+      </w:r>
+      <w:r>
+        <w:t xml:space="preserve"> L’entreprise ne peut pas être ajouté plus qu’une fois. Elle </w:t>
+      </w:r>
+      <w:r>
+        <w:t>est donc plus présente dans la liste lors de la recherche.</w:t>
       </w:r>
     </w:p>
     <w:p>
@@ -6807,7 +5651,7 @@
       <w:pPr>
         <w:pStyle w:val="Titre3"/>
       </w:pPr>
-      <w:bookmarkStart w:id="21" w:name="_Toc508308065"/>
+      <w:bookmarkStart w:id="22" w:name="_Toc512007681"/>
       <w:r>
         <w:rPr>
           <w:noProof/>
@@ -6895,7 +5739,7 @@
       <w:r>
         <w:t>»</w:t>
       </w:r>
-      <w:bookmarkEnd w:id="21"/>
+      <w:bookmarkEnd w:id="22"/>
     </w:p>
     <w:p/>
     <w:p>
@@ -6939,7 +5783,7 @@
       <w:pPr>
         <w:pStyle w:val="Titre3"/>
       </w:pPr>
-      <w:bookmarkStart w:id="22" w:name="_Toc508308066"/>
+      <w:bookmarkStart w:id="23" w:name="_Toc512007682"/>
       <w:r>
         <w:t>Description des champs</w:t>
       </w:r>
@@ -6961,7 +5805,7 @@
       <w:r>
         <w:t xml:space="preserve"> »</w:t>
       </w:r>
-      <w:bookmarkEnd w:id="22"/>
+      <w:bookmarkEnd w:id="23"/>
     </w:p>
     <w:tbl>
       <w:tblPr>
@@ -8481,7 +7325,7 @@
           <w:sz w:val="28"/>
         </w:rPr>
       </w:pPr>
-      <w:bookmarkStart w:id="23" w:name="_Toc508308067"/>
+      <w:bookmarkStart w:id="24" w:name="_Toc512007683"/>
       <w:r>
         <w:rPr>
           <w:sz w:val="28"/>
@@ -8506,7 +7350,7 @@
       <w:r>
         <w:t>»</w:t>
       </w:r>
-      <w:bookmarkEnd w:id="23"/>
+      <w:bookmarkEnd w:id="24"/>
       <w:r>
         <w:t xml:space="preserve"> </w:t>
       </w:r>
@@ -8592,7 +7436,7 @@
           <w:sz w:val="28"/>
         </w:rPr>
       </w:pPr>
-      <w:bookmarkStart w:id="24" w:name="_Toc508308068"/>
+      <w:bookmarkStart w:id="25" w:name="_Toc512007684"/>
       <w:r>
         <w:rPr>
           <w:color w:val="343437"/>
@@ -8622,7 +7466,7 @@
       <w:r>
         <w:t>»</w:t>
       </w:r>
-      <w:bookmarkEnd w:id="24"/>
+      <w:bookmarkEnd w:id="25"/>
     </w:p>
     <w:tbl>
       <w:tblPr>
@@ -8765,7 +7609,7 @@
       <w:pPr>
         <w:pStyle w:val="Titre2"/>
       </w:pPr>
-      <w:bookmarkStart w:id="25" w:name="_Toc508308069"/>
+      <w:bookmarkStart w:id="26" w:name="_Toc512007685"/>
       <w:r>
         <w:t xml:space="preserve">Étude de cas d’utilisation de « </w:t>
       </w:r>
@@ -8781,7 +7625,7 @@
       <w:r>
         <w:t xml:space="preserve"> »</w:t>
       </w:r>
-      <w:bookmarkEnd w:id="25"/>
+      <w:bookmarkEnd w:id="26"/>
     </w:p>
     <w:p>
       <w:r>
@@ -8915,7 +7759,7 @@
       <w:pPr>
         <w:pStyle w:val="Titre3"/>
       </w:pPr>
-      <w:bookmarkStart w:id="26" w:name="_Toc508308070"/>
+      <w:bookmarkStart w:id="27" w:name="_Toc512007686"/>
       <w:r>
         <w:rPr>
           <w:noProof/>
@@ -8991,7 +7835,7 @@
       <w:r>
         <w:t>»</w:t>
       </w:r>
-      <w:bookmarkEnd w:id="26"/>
+      <w:bookmarkEnd w:id="27"/>
     </w:p>
     <w:p/>
     <w:p/>
@@ -9020,7 +7864,7 @@
       <w:pPr>
         <w:pStyle w:val="Titre3"/>
       </w:pPr>
-      <w:bookmarkStart w:id="27" w:name="_Toc508308071"/>
+      <w:bookmarkStart w:id="28" w:name="_Toc512007687"/>
       <w:r>
         <w:t xml:space="preserve">Description des champs « </w:t>
       </w:r>
@@ -9033,7 +7877,7 @@
       <w:r>
         <w:t>»</w:t>
       </w:r>
-      <w:bookmarkEnd w:id="27"/>
+      <w:bookmarkEnd w:id="28"/>
     </w:p>
     <w:tbl>
       <w:tblPr>
@@ -9583,23 +8427,7 @@
                 <w:sz w:val="28"/>
                 <w:szCs w:val="24"/>
               </w:rPr>
-              <w:t xml:space="preserve"> (le champ est rempli </w:t>
-            </w:r>
-            <w:r>
-              <w:rPr>
-                <w:spacing w:val="5"/>
-                <w:sz w:val="28"/>
-                <w:szCs w:val="24"/>
-              </w:rPr>
-              <w:t>selon la BD</w:t>
-            </w:r>
-            <w:r>
-              <w:rPr>
-                <w:spacing w:val="5"/>
-                <w:sz w:val="28"/>
-                <w:szCs w:val="24"/>
-              </w:rPr>
-              <w:t>)</w:t>
+              <w:t xml:space="preserve"> (le champ est rempli selon la BD)</w:t>
             </w:r>
           </w:p>
         </w:tc>
@@ -9678,7 +8506,6 @@
                 <w:sz w:val="28"/>
                 <w:szCs w:val="24"/>
               </w:rPr>
-              <w:lastRenderedPageBreak/>
               <w:t>Participer</w:t>
             </w:r>
           </w:p>
@@ -9750,23 +8577,7 @@
                 <w:sz w:val="28"/>
                 <w:szCs w:val="24"/>
               </w:rPr>
-              <w:t xml:space="preserve"> (le champ est rempli </w:t>
-            </w:r>
-            <w:r>
-              <w:rPr>
-                <w:spacing w:val="5"/>
-                <w:sz w:val="28"/>
-                <w:szCs w:val="24"/>
-              </w:rPr>
-              <w:t>selon la BD</w:t>
-            </w:r>
-            <w:r>
-              <w:rPr>
-                <w:spacing w:val="5"/>
-                <w:sz w:val="28"/>
-                <w:szCs w:val="24"/>
-              </w:rPr>
-              <w:t>)</w:t>
+              <w:t xml:space="preserve"> (le champ est rempli selon la BD)</w:t>
             </w:r>
           </w:p>
         </w:tc>
@@ -10010,7 +8821,7 @@
       <w:pPr>
         <w:pStyle w:val="Titre3"/>
       </w:pPr>
-      <w:bookmarkStart w:id="28" w:name="_Toc508308072"/>
+      <w:bookmarkStart w:id="29" w:name="_Toc512007688"/>
       <w:r>
         <w:lastRenderedPageBreak/>
         <w:t xml:space="preserve">Tableau des validations « </w:t>
@@ -10021,7 +8832,7 @@
       <w:r>
         <w:t xml:space="preserve"> »</w:t>
       </w:r>
-      <w:bookmarkEnd w:id="28"/>
+      <w:bookmarkEnd w:id="29"/>
     </w:p>
     <w:tbl>
       <w:tblPr>
@@ -10140,7 +8951,7 @@
       <w:pPr>
         <w:pStyle w:val="Titre3"/>
       </w:pPr>
-      <w:bookmarkStart w:id="29" w:name="_Toc508308073"/>
+      <w:bookmarkStart w:id="30" w:name="_Toc512007689"/>
       <w:r>
         <w:rPr>
           <w:color w:val="343437"/>
@@ -10171,7 +8982,7 @@
       <w:r>
         <w:t xml:space="preserve"> »</w:t>
       </w:r>
-      <w:bookmarkEnd w:id="29"/>
+      <w:bookmarkEnd w:id="30"/>
     </w:p>
     <w:p>
       <w:pPr>
@@ -10334,6 +9145,10 @@
     </w:tbl>
     <w:p>
       <w:pPr>
+        <w:tabs>
+          <w:tab w:val="left" w:pos="1410"/>
+        </w:tabs>
+        <w:ind w:left="0"/>
         <w:sectPr>
           <w:pgSz w:w="15840" w:h="12240" w:orient="landscape"/>
           <w:pgMar w:top="1797" w:right="1440" w:bottom="1797" w:left="1440" w:header="709" w:footer="709" w:gutter="0"/>
@@ -10346,768 +9161,9 @@
     </w:p>
     <w:p>
       <w:pPr>
-        <w:pStyle w:val="Titre2"/>
-      </w:pPr>
-      <w:bookmarkStart w:id="30" w:name="_Toc508308084"/>
-      <w:r>
-        <w:lastRenderedPageBreak/>
-        <w:t xml:space="preserve">Étude de cas d’utilisation de « Supprimer une entreprise </w:t>
-      </w:r>
-      <w:r>
-        <w:t xml:space="preserve">du salon carrière </w:t>
-      </w:r>
-      <w:r>
-        <w:t>»</w:t>
-      </w:r>
-      <w:bookmarkEnd w:id="30"/>
+        <w:ind w:left="0"/>
+      </w:pPr>
     </w:p>
-    <w:p>
-      <w:r>
-        <w:t>Description :</w:t>
-      </w:r>
-    </w:p>
-    <w:p>
-      <w:r>
-        <w:t xml:space="preserve">Ce cas d’utilisation permet de </w:t>
-      </w:r>
-      <w:r>
-        <w:t>supprimer</w:t>
-      </w:r>
-      <w:r>
-        <w:t xml:space="preserve"> </w:t>
-      </w:r>
-      <w:r>
-        <w:t xml:space="preserve">une entreprise </w:t>
-      </w:r>
-      <w:r>
-        <w:t>dans l</w:t>
-      </w:r>
-      <w:r>
-        <w:t xml:space="preserve">a base de données en pesant un </w:t>
-      </w:r>
-      <w:r>
-        <w:t xml:space="preserve">le lien hypertexte dans la </w:t>
-      </w:r>
-      <w:r>
-        <w:t xml:space="preserve">dernière </w:t>
-      </w:r>
-      <w:r>
-        <w:t xml:space="preserve">colonne </w:t>
-      </w:r>
-      <w:r>
-        <w:t xml:space="preserve">de la </w:t>
-      </w:r>
-      <w:r>
-        <w:t xml:space="preserve">liste des entreprises de la page « </w:t>
-      </w:r>
-      <w:r>
-        <w:t xml:space="preserve">Gestion Salon Carrière </w:t>
-      </w:r>
-      <w:r>
-        <w:t>».</w:t>
-      </w:r>
-      <w:r>
-        <w:t xml:space="preserve"> La suppression </w:t>
-      </w:r>
-      <w:r>
-        <w:t>se</w:t>
-      </w:r>
-      <w:r>
-        <w:t xml:space="preserve"> </w:t>
-      </w:r>
-      <w:r>
-        <w:t>fait sans</w:t>
-      </w:r>
-      <w:r>
-        <w:t xml:space="preserve"> message de validation</w:t>
-      </w:r>
-      <w:r>
-        <w:t>.</w:t>
-      </w:r>
-    </w:p>
-    <w:p>
-      <w:r>
-        <w:t xml:space="preserve">Acteur : </w:t>
-      </w:r>
-    </w:p>
-    <w:p>
-      <w:pPr>
-        <w:pStyle w:val="Paragraphedeliste"/>
-        <w:numPr>
-          <w:ilvl w:val="0"/>
-          <w:numId w:val="32"/>
-        </w:numPr>
-      </w:pPr>
-      <w:r>
-        <w:t xml:space="preserve">Enseignants </w:t>
-      </w:r>
-    </w:p>
-    <w:p>
-      <w:pPr>
-        <w:pStyle w:val="Paragraphedeliste"/>
-        <w:numPr>
-          <w:ilvl w:val="0"/>
-          <w:numId w:val="32"/>
-        </w:numPr>
-      </w:pPr>
-      <w:r>
-        <w:t>Administrateurs</w:t>
-      </w:r>
-    </w:p>
-    <w:p>
-      <w:r>
-        <w:t xml:space="preserve">Conditions de départ : </w:t>
-      </w:r>
-    </w:p>
-    <w:p>
-      <w:pPr>
-        <w:pStyle w:val="Paragraphedeliste"/>
-        <w:numPr>
-          <w:ilvl w:val="0"/>
-          <w:numId w:val="33"/>
-        </w:numPr>
-      </w:pPr>
-      <w:r>
-        <w:t>Être connecté</w:t>
-      </w:r>
-    </w:p>
-    <w:p>
-      <w:r>
-        <w:t>Condition de fin :</w:t>
-      </w:r>
-    </w:p>
-    <w:p>
-      <w:pPr>
-        <w:pStyle w:val="Paragraphedeliste"/>
-        <w:numPr>
-          <w:ilvl w:val="0"/>
-          <w:numId w:val="33"/>
-        </w:numPr>
-      </w:pPr>
-      <w:r>
-        <w:t>Fermeture de fenêtre</w:t>
-      </w:r>
-    </w:p>
-    <w:p>
-      <w:r>
-        <w:t>OU</w:t>
-      </w:r>
-    </w:p>
-    <w:p>
-      <w:pPr>
-        <w:pStyle w:val="Paragraphedeliste"/>
-        <w:numPr>
-          <w:ilvl w:val="0"/>
-          <w:numId w:val="33"/>
-        </w:numPr>
-      </w:pPr>
-      <w:r>
-        <w:t xml:space="preserve">Sélection d’une autre option dans le menu principal </w:t>
-      </w:r>
-    </w:p>
-    <w:p>
-      <w:r>
-        <w:t>Exception :</w:t>
-      </w:r>
-    </w:p>
-    <w:p>
-      <w:r>
-        <w:t>N/A</w:t>
-      </w:r>
-    </w:p>
-    <w:p/>
-    <w:p/>
-    <w:p>
-      <w:pPr>
-        <w:pStyle w:val="Titre3"/>
-      </w:pPr>
-      <w:bookmarkStart w:id="31" w:name="_Toc508308085"/>
-      <w:r>
-        <w:lastRenderedPageBreak/>
-        <w:t xml:space="preserve">Panoramas et rapports « </w:t>
-      </w:r>
-      <w:r>
-        <w:t xml:space="preserve">Supprimer une entreprise </w:t>
-      </w:r>
-      <w:r>
-        <w:t>du salon carrière</w:t>
-      </w:r>
-      <w:r>
-        <w:rPr>
-          <w:sz w:val="28"/>
-        </w:rPr>
-        <w:t xml:space="preserve"> </w:t>
-      </w:r>
-      <w:r>
-        <w:t>»</w:t>
-      </w:r>
-      <w:bookmarkEnd w:id="31"/>
-    </w:p>
-    <w:p>
-      <w:pPr>
-        <w:ind w:left="0"/>
-        <w:rPr>
-          <w:spacing w:val="5"/>
-          <w:sz w:val="28"/>
-          <w:szCs w:val="24"/>
-        </w:rPr>
-      </w:pPr>
-      <w:r>
-        <w:rPr>
-          <w:noProof/>
-        </w:rPr>
-        <w:drawing>
-          <wp:anchor distT="0" distB="0" distL="114300" distR="114300" simplePos="0" relativeHeight="251667456" behindDoc="0" locked="0" layoutInCell="1" allowOverlap="1" wp14:anchorId="4BA728A8">
-            <wp:simplePos x="0" y="0"/>
-            <wp:positionH relativeFrom="margin">
-              <wp:posOffset>1104273</wp:posOffset>
-            </wp:positionH>
-            <wp:positionV relativeFrom="paragraph">
-              <wp:posOffset>266065</wp:posOffset>
-            </wp:positionV>
-            <wp:extent cx="2489835" cy="878205"/>
-            <wp:effectExtent l="0" t="0" r="5715" b="0"/>
-            <wp:wrapSquare wrapText="bothSides"/>
-            <wp:docPr id="15" name="Image 15"/>
-            <wp:cNvGraphicFramePr>
-              <a:graphicFrameLocks xmlns:a="http://schemas.openxmlformats.org/drawingml/2006/main" noChangeAspect="1"/>
-            </wp:cNvGraphicFramePr>
-            <a:graphic xmlns:a="http://schemas.openxmlformats.org/drawingml/2006/main">
-              <a:graphicData uri="http://schemas.openxmlformats.org/drawingml/2006/picture">
-                <pic:pic xmlns:pic="http://schemas.openxmlformats.org/drawingml/2006/picture">
-                  <pic:nvPicPr>
-                    <pic:cNvPr id="1" name=""/>
-                    <pic:cNvPicPr/>
-                  </pic:nvPicPr>
-                  <pic:blipFill>
-                    <a:blip r:embed="rId14">
-                      <a:extLst>
-                        <a:ext uri="{28A0092B-C50C-407E-A947-70E740481C1C}">
-                          <a14:useLocalDpi xmlns:a14="http://schemas.microsoft.com/office/drawing/2010/main" val="0"/>
-                        </a:ext>
-                      </a:extLst>
-                    </a:blip>
-                    <a:stretch>
-                      <a:fillRect/>
-                    </a:stretch>
-                  </pic:blipFill>
-                  <pic:spPr>
-                    <a:xfrm>
-                      <a:off x="0" y="0"/>
-                      <a:ext cx="2489835" cy="878205"/>
-                    </a:xfrm>
-                    <a:prstGeom prst="rect">
-                      <a:avLst/>
-                    </a:prstGeom>
-                  </pic:spPr>
-                </pic:pic>
-              </a:graphicData>
-            </a:graphic>
-            <wp14:sizeRelH relativeFrom="margin">
-              <wp14:pctWidth>0</wp14:pctWidth>
-            </wp14:sizeRelH>
-            <wp14:sizeRelV relativeFrom="margin">
-              <wp14:pctHeight>0</wp14:pctHeight>
-            </wp14:sizeRelV>
-          </wp:anchor>
-        </w:drawing>
-      </w:r>
-    </w:p>
-    <w:p>
-      <w:pPr>
-        <w:rPr>
-          <w:spacing w:val="5"/>
-          <w:sz w:val="28"/>
-          <w:szCs w:val="24"/>
-        </w:rPr>
-      </w:pPr>
-    </w:p>
-    <w:p>
-      <w:pPr>
-        <w:ind w:left="0"/>
-        <w:rPr>
-          <w:spacing w:val="5"/>
-          <w:sz w:val="28"/>
-          <w:szCs w:val="24"/>
-        </w:rPr>
-      </w:pPr>
-    </w:p>
-    <w:p>
-      <w:pPr>
-        <w:rPr>
-          <w:spacing w:val="5"/>
-          <w:sz w:val="28"/>
-          <w:szCs w:val="24"/>
-        </w:rPr>
-      </w:pPr>
-    </w:p>
-    <w:p>
-      <w:pPr>
-        <w:pStyle w:val="Titre3"/>
-      </w:pPr>
-      <w:bookmarkStart w:id="32" w:name="_Toc508308086"/>
-      <w:r>
-        <w:t xml:space="preserve">Description des champs « </w:t>
-      </w:r>
-      <w:r>
-        <w:t xml:space="preserve">Supprimer une entreprise </w:t>
-      </w:r>
-      <w:r>
-        <w:t>du salon carrière</w:t>
-      </w:r>
-      <w:r>
-        <w:rPr>
-          <w:sz w:val="28"/>
-        </w:rPr>
-        <w:t xml:space="preserve"> </w:t>
-      </w:r>
-      <w:r>
-        <w:t>»</w:t>
-      </w:r>
-      <w:bookmarkEnd w:id="32"/>
-    </w:p>
-    <w:tbl>
-      <w:tblPr>
-        <w:tblStyle w:val="Grilledutableau"/>
-        <w:tblW w:w="9903" w:type="dxa"/>
-        <w:tblInd w:w="-289" w:type="dxa"/>
-        <w:tblLook w:val="04A0" w:firstRow="1" w:lastRow="0" w:firstColumn="1" w:lastColumn="0" w:noHBand="0" w:noVBand="1"/>
-      </w:tblPr>
-      <w:tblGrid>
-        <w:gridCol w:w="2884"/>
-        <w:gridCol w:w="2142"/>
-        <w:gridCol w:w="2864"/>
-        <w:gridCol w:w="2013"/>
-      </w:tblGrid>
-      <w:tr>
-        <w:tc>
-          <w:tcPr>
-            <w:tcW w:w="2884" w:type="dxa"/>
-          </w:tcPr>
-          <w:p>
-            <w:pPr>
-              <w:rPr>
-                <w:spacing w:val="5"/>
-                <w:sz w:val="28"/>
-                <w:szCs w:val="24"/>
-              </w:rPr>
-            </w:pPr>
-            <w:r>
-              <w:rPr>
-                <w:spacing w:val="5"/>
-                <w:sz w:val="28"/>
-                <w:szCs w:val="24"/>
-              </w:rPr>
-              <w:t>Nom du champ</w:t>
-            </w:r>
-          </w:p>
-        </w:tc>
-        <w:tc>
-          <w:tcPr>
-            <w:tcW w:w="2142" w:type="dxa"/>
-          </w:tcPr>
-          <w:p>
-            <w:pPr>
-              <w:rPr>
-                <w:spacing w:val="5"/>
-                <w:sz w:val="28"/>
-                <w:szCs w:val="24"/>
-              </w:rPr>
-            </w:pPr>
-            <w:r>
-              <w:rPr>
-                <w:spacing w:val="5"/>
-                <w:sz w:val="28"/>
-                <w:szCs w:val="24"/>
-              </w:rPr>
-              <w:t>Type</w:t>
-            </w:r>
-          </w:p>
-        </w:tc>
-        <w:tc>
-          <w:tcPr>
-            <w:tcW w:w="2864" w:type="dxa"/>
-          </w:tcPr>
-          <w:p>
-            <w:pPr>
-              <w:rPr>
-                <w:spacing w:val="5"/>
-                <w:sz w:val="28"/>
-                <w:szCs w:val="24"/>
-              </w:rPr>
-            </w:pPr>
-            <w:r>
-              <w:rPr>
-                <w:spacing w:val="5"/>
-                <w:sz w:val="28"/>
-                <w:szCs w:val="24"/>
-              </w:rPr>
-              <w:t>Description</w:t>
-            </w:r>
-          </w:p>
-        </w:tc>
-        <w:tc>
-          <w:tcPr>
-            <w:tcW w:w="2013" w:type="dxa"/>
-          </w:tcPr>
-          <w:p>
-            <w:pPr>
-              <w:rPr>
-                <w:spacing w:val="5"/>
-                <w:sz w:val="28"/>
-                <w:szCs w:val="24"/>
-              </w:rPr>
-            </w:pPr>
-            <w:r>
-              <w:rPr>
-                <w:spacing w:val="5"/>
-                <w:sz w:val="28"/>
-                <w:szCs w:val="24"/>
-              </w:rPr>
-              <w:t>Entité</w:t>
-            </w:r>
-          </w:p>
-        </w:tc>
-      </w:tr>
-      <w:tr>
-        <w:tc>
-          <w:tcPr>
-            <w:tcW w:w="2884" w:type="dxa"/>
-          </w:tcPr>
-          <w:p>
-            <w:pPr>
-              <w:rPr>
-                <w:spacing w:val="5"/>
-                <w:sz w:val="28"/>
-                <w:szCs w:val="24"/>
-              </w:rPr>
-            </w:pPr>
-          </w:p>
-        </w:tc>
-        <w:tc>
-          <w:tcPr>
-            <w:tcW w:w="2142" w:type="dxa"/>
-          </w:tcPr>
-          <w:p>
-            <w:pPr>
-              <w:rPr>
-                <w:spacing w:val="5"/>
-                <w:sz w:val="28"/>
-                <w:szCs w:val="24"/>
-              </w:rPr>
-            </w:pPr>
-          </w:p>
-        </w:tc>
-        <w:tc>
-          <w:tcPr>
-            <w:tcW w:w="2864" w:type="dxa"/>
-          </w:tcPr>
-          <w:p>
-            <w:pPr>
-              <w:rPr>
-                <w:spacing w:val="5"/>
-                <w:sz w:val="28"/>
-                <w:szCs w:val="24"/>
-              </w:rPr>
-            </w:pPr>
-          </w:p>
-        </w:tc>
-        <w:tc>
-          <w:tcPr>
-            <w:tcW w:w="2013" w:type="dxa"/>
-          </w:tcPr>
-          <w:p>
-            <w:pPr>
-              <w:rPr>
-                <w:spacing w:val="5"/>
-                <w:sz w:val="28"/>
-                <w:szCs w:val="24"/>
-              </w:rPr>
-            </w:pPr>
-          </w:p>
-        </w:tc>
-      </w:tr>
-    </w:tbl>
-    <w:p>
-      <w:pPr>
-        <w:rPr>
-          <w:spacing w:val="5"/>
-          <w:sz w:val="28"/>
-          <w:szCs w:val="24"/>
-        </w:rPr>
-      </w:pPr>
-    </w:p>
-    <w:p>
-      <w:pPr>
-        <w:pStyle w:val="Titre3"/>
-        <w:rPr>
-          <w:spacing w:val="5"/>
-          <w:sz w:val="32"/>
-        </w:rPr>
-      </w:pPr>
-      <w:bookmarkStart w:id="33" w:name="_Toc508308087"/>
-      <w:r>
-        <w:t xml:space="preserve">Tableau des validations « </w:t>
-      </w:r>
-      <w:r>
-        <w:t xml:space="preserve">Supprimer une entreprise </w:t>
-      </w:r>
-      <w:r>
-        <w:t>du salon carrière</w:t>
-      </w:r>
-      <w:r>
-        <w:t xml:space="preserve"> »</w:t>
-      </w:r>
-      <w:bookmarkEnd w:id="33"/>
-    </w:p>
-    <w:tbl>
-      <w:tblPr>
-        <w:tblStyle w:val="Grilledutableau"/>
-        <w:tblW w:w="10207" w:type="dxa"/>
-        <w:tblInd w:w="-431" w:type="dxa"/>
-        <w:tblLook w:val="04A0" w:firstRow="1" w:lastRow="0" w:firstColumn="1" w:lastColumn="0" w:noHBand="0" w:noVBand="1"/>
-      </w:tblPr>
-      <w:tblGrid>
-        <w:gridCol w:w="3129"/>
-        <w:gridCol w:w="2010"/>
-        <w:gridCol w:w="1931"/>
-        <w:gridCol w:w="3137"/>
-      </w:tblGrid>
-      <w:tr>
-        <w:tc>
-          <w:tcPr>
-            <w:tcW w:w="3129" w:type="dxa"/>
-          </w:tcPr>
-          <w:p>
-            <w:r>
-              <w:t>Champs à valider</w:t>
-            </w:r>
-          </w:p>
-        </w:tc>
-        <w:tc>
-          <w:tcPr>
-            <w:tcW w:w="2010" w:type="dxa"/>
-          </w:tcPr>
-          <w:p>
-            <w:r>
-              <w:t>Validation</w:t>
-            </w:r>
-          </w:p>
-        </w:tc>
-        <w:tc>
-          <w:tcPr>
-            <w:tcW w:w="1931" w:type="dxa"/>
-          </w:tcPr>
-          <w:p>
-            <w:r>
-              <w:t xml:space="preserve">Type </w:t>
-            </w:r>
-          </w:p>
-        </w:tc>
-        <w:tc>
-          <w:tcPr>
-            <w:tcW w:w="3137" w:type="dxa"/>
-          </w:tcPr>
-          <w:p>
-            <w:r>
-              <w:t>Message</w:t>
-            </w:r>
-          </w:p>
-        </w:tc>
-      </w:tr>
-      <w:tr>
-        <w:tc>
-          <w:tcPr>
-            <w:tcW w:w="3129" w:type="dxa"/>
-          </w:tcPr>
-          <w:p/>
-        </w:tc>
-        <w:tc>
-          <w:tcPr>
-            <w:tcW w:w="2010" w:type="dxa"/>
-          </w:tcPr>
-          <w:p/>
-        </w:tc>
-        <w:tc>
-          <w:tcPr>
-            <w:tcW w:w="1931" w:type="dxa"/>
-          </w:tcPr>
-          <w:p/>
-        </w:tc>
-        <w:tc>
-          <w:tcPr>
-            <w:tcW w:w="3137" w:type="dxa"/>
-          </w:tcPr>
-          <w:p/>
-        </w:tc>
-      </w:tr>
-    </w:tbl>
-    <w:p/>
-    <w:p/>
-    <w:p>
-      <w:pPr>
-        <w:pStyle w:val="Titre3"/>
-      </w:pPr>
-      <w:bookmarkStart w:id="34" w:name="_Toc508308088"/>
-      <w:r>
-        <w:rPr>
-          <w:color w:val="343437"/>
-          <w:spacing w:val="2"/>
-        </w:rPr>
-        <w:t>Paramètres d’entrée</w:t>
-      </w:r>
-      <w:r>
-        <w:rPr>
-          <w:color w:val="343437"/>
-          <w:spacing w:val="2"/>
-        </w:rPr>
-        <w:t xml:space="preserve"> </w:t>
-      </w:r>
-      <w:r>
-        <w:t xml:space="preserve">« </w:t>
-      </w:r>
-      <w:r>
-        <w:t xml:space="preserve">Supprimer une entreprise </w:t>
-      </w:r>
-      <w:r>
-        <w:t>du salon carrière</w:t>
-      </w:r>
-      <w:r>
-        <w:t xml:space="preserve"> »</w:t>
-      </w:r>
-      <w:bookmarkEnd w:id="34"/>
-    </w:p>
-    <w:p>
-      <w:pPr>
-        <w:rPr>
-          <w:sz w:val="5"/>
-        </w:rPr>
-      </w:pPr>
-    </w:p>
-    <w:tbl>
-      <w:tblPr>
-        <w:tblStyle w:val="TableNormal1"/>
-        <w:tblW w:w="0" w:type="auto"/>
-        <w:tblInd w:w="142" w:type="dxa"/>
-        <w:tblBorders>
-          <w:top w:val="double" w:sz="2" w:space="0" w:color="000000"/>
-          <w:left w:val="double" w:sz="2" w:space="0" w:color="000000"/>
-          <w:bottom w:val="double" w:sz="2" w:space="0" w:color="000000"/>
-          <w:right w:val="double" w:sz="2" w:space="0" w:color="000000"/>
-          <w:insideH w:val="double" w:sz="2" w:space="0" w:color="000000"/>
-          <w:insideV w:val="double" w:sz="2" w:space="0" w:color="000000"/>
-        </w:tblBorders>
-        <w:tblLayout w:type="fixed"/>
-        <w:tblLook w:val="01E0" w:firstRow="1" w:lastRow="1" w:firstColumn="1" w:lastColumn="1" w:noHBand="0" w:noVBand="0"/>
-      </w:tblPr>
-      <w:tblGrid>
-        <w:gridCol w:w="3678"/>
-        <w:gridCol w:w="4404"/>
-      </w:tblGrid>
-      <w:tr>
-        <w:trPr>
-          <w:trHeight w:val="411"/>
-        </w:trPr>
-        <w:tc>
-          <w:tcPr>
-            <w:tcW w:w="3678" w:type="dxa"/>
-            <w:tcBorders>
-              <w:bottom w:val="single" w:sz="4" w:space="0" w:color="000000"/>
-              <w:right w:val="single" w:sz="4" w:space="0" w:color="000000"/>
-            </w:tcBorders>
-            <w:shd w:val="clear" w:color="auto" w:fill="DFDFDF"/>
-          </w:tcPr>
-          <w:p>
-            <w:pPr>
-              <w:rPr>
-                <w:b/>
-              </w:rPr>
-            </w:pPr>
-            <w:r>
-              <w:rPr>
-                <w:b/>
-                <w:color w:val="343437"/>
-              </w:rPr>
-              <w:lastRenderedPageBreak/>
-              <w:t>Description</w:t>
-            </w:r>
-          </w:p>
-        </w:tc>
-        <w:tc>
-          <w:tcPr>
-            <w:tcW w:w="4404" w:type="dxa"/>
-            <w:tcBorders>
-              <w:left w:val="single" w:sz="4" w:space="0" w:color="000000"/>
-              <w:bottom w:val="single" w:sz="4" w:space="0" w:color="000000"/>
-            </w:tcBorders>
-            <w:shd w:val="clear" w:color="auto" w:fill="DFDFDF"/>
-          </w:tcPr>
-          <w:p>
-            <w:pPr>
-              <w:rPr>
-                <w:b/>
-              </w:rPr>
-            </w:pPr>
-            <w:r>
-              <w:rPr>
-                <w:b/>
-                <w:color w:val="343437"/>
-              </w:rPr>
-              <w:t>Nom Physique</w:t>
-            </w:r>
-          </w:p>
-        </w:tc>
-      </w:tr>
-      <w:tr>
-        <w:trPr>
-          <w:trHeight w:val="411"/>
-        </w:trPr>
-        <w:tc>
-          <w:tcPr>
-            <w:tcW w:w="3678" w:type="dxa"/>
-            <w:tcBorders>
-              <w:top w:val="single" w:sz="4" w:space="0" w:color="000000"/>
-              <w:right w:val="single" w:sz="4" w:space="0" w:color="000000"/>
-            </w:tcBorders>
-          </w:tcPr>
-          <w:p>
-            <w:r>
-              <w:t>L’entreprise</w:t>
-            </w:r>
-            <w:r>
-              <w:t xml:space="preserve"> sélectionnée</w:t>
-            </w:r>
-          </w:p>
-        </w:tc>
-        <w:tc>
-          <w:tcPr>
-            <w:tcW w:w="4404" w:type="dxa"/>
-            <w:tcBorders>
-              <w:top w:val="single" w:sz="4" w:space="0" w:color="000000"/>
-              <w:left w:val="single" w:sz="4" w:space="0" w:color="000000"/>
-            </w:tcBorders>
-          </w:tcPr>
-          <w:p>
-            <w:r>
-              <w:t>Entreprise</w:t>
-            </w:r>
-          </w:p>
-        </w:tc>
-      </w:tr>
-    </w:tbl>
-    <w:p/>
-    <w:p/>
-    <w:p/>
-    <w:p/>
-    <w:p/>
-    <w:p/>
-    <w:p/>
-    <w:p/>
-    <w:p/>
-    <w:p/>
-    <w:p/>
-    <w:p/>
-    <w:p/>
     <w:p>
       <w:pPr>
         <w:pStyle w:val="Titre1"/>
@@ -11116,17 +9172,16 @@
           <w:numId w:val="1"/>
         </w:numPr>
       </w:pPr>
-      <w:bookmarkStart w:id="35" w:name="_Toc508308089"/>
-      <w:r>
-        <w:lastRenderedPageBreak/>
+      <w:bookmarkStart w:id="31" w:name="_Toc512007690"/>
+      <w:r>
         <w:t>Diagramme de classes</w:t>
       </w:r>
-      <w:bookmarkEnd w:id="35"/>
+      <w:bookmarkEnd w:id="31"/>
       <w:r>
         <w:t xml:space="preserve"> </w:t>
       </w:r>
-      <w:bookmarkStart w:id="36" w:name="_bookmark30"/>
-      <w:bookmarkEnd w:id="36"/>
+      <w:bookmarkStart w:id="32" w:name="_bookmark30"/>
+      <w:bookmarkEnd w:id="32"/>
     </w:p>
     <w:p>
       <w:pPr>
@@ -11154,7 +9209,7 @@
                     </pic:cNvPicPr>
                   </pic:nvPicPr>
                   <pic:blipFill>
-                    <a:blip r:embed="rId15" cstate="print">
+                    <a:blip r:embed="rId14" cstate="print">
                       <a:extLst>
                         <a:ext uri="{28A0092B-C50C-407E-A947-70E740481C1C}">
                           <a14:useLocalDpi xmlns:a14="http://schemas.microsoft.com/office/drawing/2010/main" val="0"/>
@@ -11185,17 +9240,6 @@
           </wp:inline>
         </w:drawing>
       </w:r>
-      <w:bookmarkStart w:id="37" w:name="_GoBack"/>
-      <w:bookmarkEnd w:id="37"/>
-    </w:p>
-    <w:p/>
-    <w:p/>
-    <w:p/>
-    <w:p/>
-    <w:p>
-      <w:pPr>
-        <w:ind w:left="0"/>
-      </w:pPr>
     </w:p>
     <w:p>
       <w:pPr>
@@ -11205,11 +9249,12 @@
           <w:numId w:val="1"/>
         </w:numPr>
       </w:pPr>
-      <w:bookmarkStart w:id="38" w:name="_Toc508308090"/>
-      <w:r>
+      <w:bookmarkStart w:id="33" w:name="_Toc512007691"/>
+      <w:r>
+        <w:lastRenderedPageBreak/>
         <w:t>Messages</w:t>
       </w:r>
-      <w:bookmarkEnd w:id="38"/>
+      <w:bookmarkEnd w:id="33"/>
     </w:p>
     <w:p>
       <w:pPr>
@@ -11485,8 +9530,8 @@
       <w:pPr>
         <w:ind w:left="0"/>
       </w:pPr>
-      <w:bookmarkStart w:id="39" w:name="_bookmark31"/>
-      <w:bookmarkEnd w:id="39"/>
+      <w:bookmarkStart w:id="34" w:name="_bookmark31"/>
+      <w:bookmarkEnd w:id="34"/>
     </w:p>
     <w:sectPr>
       <w:pgSz w:w="12240" w:h="15840"/>
@@ -16788,15 +14833,16 @@
     <w:compatSetting w:name="enableOpenTypeFeatures" w:uri="http://schemas.microsoft.com/office/word" w:val="1"/>
     <w:compatSetting w:name="doNotFlipMirrorIndents" w:uri="http://schemas.microsoft.com/office/word" w:val="1"/>
     <w:compatSetting w:name="differentiateMultirowTableHeaders" w:uri="http://schemas.microsoft.com/office/word" w:val="1"/>
-    <w:compatSetting w:name="useWord2013TrackBottomHyphenation" w:uri="http://schemas.microsoft.com/office/word" w:val="1"/>
   </w:compat>
   <w:rsids>
     <w:rsidRoot w:val="00592B65"/>
+    <w:rsid w:val="000074FB"/>
     <w:rsid w:val="002F3996"/>
     <w:rsid w:val="00592B65"/>
     <w:rsid w:val="00781212"/>
     <w:rsid w:val="00805D45"/>
     <w:rsid w:val="00B037A0"/>
+    <w:rsid w:val="00B931A9"/>
     <w:rsid w:val="00BF617C"/>
   </w:rsids>
   <m:mathPr>
@@ -17592,7 +15638,7 @@
 </file>
 
 <file path=customXml/itemProps2.xml><?xml version="1.0" encoding="utf-8"?>
-<ds:datastoreItem xmlns:ds="http://schemas.openxmlformats.org/officeDocument/2006/customXml" ds:itemID="{606DC996-0ED9-4387-A914-CD5092BE9E17}">
+<ds:datastoreItem xmlns:ds="http://schemas.openxmlformats.org/officeDocument/2006/customXml" ds:itemID="{FEA3BD80-4E5E-4490-9B0D-1ABF9D85BAA4}">
   <ds:schemaRefs>
     <ds:schemaRef ds:uri="http://schemas.openxmlformats.org/officeDocument/2006/bibliography"/>
   </ds:schemaRefs>

</xml_diff>